<commit_message>
Added asp host project for generating qr images on the fly.
</commit_message>
<xml_diff>
--- a/example/example document.docx
+++ b/example/example document.docx
@@ -1242,6 +1242,7 @@
           <w:p>
             <w:proofErr w:type="spellStart"/>
             <w:r>
+              <w:lastRenderedPageBreak/>
               <w:t>GitVersion.</w:t>
             </w:r>
             <w:r>
@@ -1654,379 +1655,379 @@
           <w:p>
             <w:proofErr w:type="spellStart"/>
             <w:r>
+              <w:t>GitVersion.NuGetVersion</w:t>
+            </w:r>
+            <w:proofErr w:type="spellEnd"/>
+          </w:p>
+        </w:tc>
+        <w:tc>
+          <w:tcPr>
+            <w:tcW w:w="4255" w:type="dxa"/>
+          </w:tcPr>
+          <w:p>
+            <w:pPr>
+              <w:cnfStyle w:val="000000000000" w:firstRow="0" w:lastRow="0" w:firstColumn="0" w:lastColumn="0" w:oddVBand="0" w:evenVBand="0" w:oddHBand="0" w:evenHBand="0" w:firstRowFirstColumn="0" w:firstRowLastColumn="0" w:lastRowFirstColumn="0" w:lastRowLastColumn="0"/>
+            </w:pPr>
+            <w:r>
+              <w:fldChar w:fldCharType="begin"/>
+            </w:r>
+            <w:r>
+              <w:instrText xml:space="preserve"> DOCVARIABLE GitVersion.NuGetVersion \* MERGEFORMAT </w:instrText>
+            </w:r>
+            <w:r>
+              <w:fldChar w:fldCharType="end"/>
+            </w:r>
+          </w:p>
+        </w:tc>
+      </w:tr>
+      <w:tr>
+        <w:tc>
+          <w:tcPr>
+            <w:cnfStyle w:val="001000000000" w:firstRow="0" w:lastRow="0" w:firstColumn="1" w:lastColumn="0" w:oddVBand="0" w:evenVBand="0" w:oddHBand="0" w:evenHBand="0" w:firstRowFirstColumn="0" w:firstRowLastColumn="0" w:lastRowFirstColumn="0" w:lastRowLastColumn="0"/>
+            <w:tcW w:w="4807" w:type="dxa"/>
+          </w:tcPr>
+          <w:p>
+            <w:r>
+              <w:t>GitVersion.NuGetVersionV2</w:t>
+            </w:r>
+          </w:p>
+        </w:tc>
+        <w:tc>
+          <w:tcPr>
+            <w:tcW w:w="4255" w:type="dxa"/>
+          </w:tcPr>
+          <w:p>
+            <w:pPr>
+              <w:cnfStyle w:val="000000000000" w:firstRow="0" w:lastRow="0" w:firstColumn="0" w:lastColumn="0" w:oddVBand="0" w:evenVBand="0" w:oddHBand="0" w:evenHBand="0" w:firstRowFirstColumn="0" w:firstRowLastColumn="0" w:lastRowFirstColumn="0" w:lastRowLastColumn="0"/>
+            </w:pPr>
+            <w:r>
+              <w:fldChar w:fldCharType="begin"/>
+            </w:r>
+            <w:r>
+              <w:instrText xml:space="preserve"> DOCVARIABLE GitVersion.NuGetVersionV2 \* MERGEFORMAT </w:instrText>
+            </w:r>
+            <w:r>
+              <w:fldChar w:fldCharType="end"/>
+            </w:r>
+          </w:p>
+        </w:tc>
+      </w:tr>
+      <w:tr>
+        <w:tc>
+          <w:tcPr>
+            <w:cnfStyle w:val="001000000000" w:firstRow="0" w:lastRow="0" w:firstColumn="1" w:lastColumn="0" w:oddVBand="0" w:evenVBand="0" w:oddHBand="0" w:evenHBand="0" w:firstRowFirstColumn="0" w:firstRowLastColumn="0" w:lastRowFirstColumn="0" w:lastRowLastColumn="0"/>
+            <w:tcW w:w="4807" w:type="dxa"/>
+          </w:tcPr>
+          <w:p>
+            <w:proofErr w:type="spellStart"/>
+            <w:r>
+              <w:t>GitVersion.Patch</w:t>
+            </w:r>
+            <w:proofErr w:type="spellEnd"/>
+          </w:p>
+        </w:tc>
+        <w:tc>
+          <w:tcPr>
+            <w:tcW w:w="4255" w:type="dxa"/>
+          </w:tcPr>
+          <w:p>
+            <w:pPr>
+              <w:cnfStyle w:val="000000000000" w:firstRow="0" w:lastRow="0" w:firstColumn="0" w:lastColumn="0" w:oddVBand="0" w:evenVBand="0" w:oddHBand="0" w:evenHBand="0" w:firstRowFirstColumn="0" w:firstRowLastColumn="0" w:lastRowFirstColumn="0" w:lastRowLastColumn="0"/>
+            </w:pPr>
+            <w:r>
+              <w:fldChar w:fldCharType="begin"/>
+            </w:r>
+            <w:r>
+              <w:instrText xml:space="preserve"> DOCVARIABLE GitVersion.Patch \* MERGEFORMAT </w:instrText>
+            </w:r>
+            <w:r>
+              <w:fldChar w:fldCharType="end"/>
+            </w:r>
+          </w:p>
+        </w:tc>
+      </w:tr>
+      <w:tr>
+        <w:tc>
+          <w:tcPr>
+            <w:cnfStyle w:val="001000000000" w:firstRow="0" w:lastRow="0" w:firstColumn="1" w:lastColumn="0" w:oddVBand="0" w:evenVBand="0" w:oddHBand="0" w:evenHBand="0" w:firstRowFirstColumn="0" w:firstRowLastColumn="0" w:lastRowFirstColumn="0" w:lastRowLastColumn="0"/>
+            <w:tcW w:w="4807" w:type="dxa"/>
+          </w:tcPr>
+          <w:p>
+            <w:proofErr w:type="spellStart"/>
+            <w:r>
+              <w:t>GitVersion.PreReleaseLabel</w:t>
+            </w:r>
+            <w:proofErr w:type="spellEnd"/>
+          </w:p>
+        </w:tc>
+        <w:tc>
+          <w:tcPr>
+            <w:tcW w:w="4255" w:type="dxa"/>
+          </w:tcPr>
+          <w:p>
+            <w:pPr>
+              <w:cnfStyle w:val="000000000000" w:firstRow="0" w:lastRow="0" w:firstColumn="0" w:lastColumn="0" w:oddVBand="0" w:evenVBand="0" w:oddHBand="0" w:evenHBand="0" w:firstRowFirstColumn="0" w:firstRowLastColumn="0" w:lastRowFirstColumn="0" w:lastRowLastColumn="0"/>
+            </w:pPr>
+            <w:r>
+              <w:fldChar w:fldCharType="begin"/>
+            </w:r>
+            <w:r>
+              <w:instrText xml:space="preserve"> DOCVARIABLE GitVersion.PreReleaseLabel \* MERGEFORMAT </w:instrText>
+            </w:r>
+            <w:r>
+              <w:fldChar w:fldCharType="end"/>
+            </w:r>
+          </w:p>
+        </w:tc>
+      </w:tr>
+      <w:tr>
+        <w:tc>
+          <w:tcPr>
+            <w:cnfStyle w:val="001000000000" w:firstRow="0" w:lastRow="0" w:firstColumn="1" w:lastColumn="0" w:oddVBand="0" w:evenVBand="0" w:oddHBand="0" w:evenHBand="0" w:firstRowFirstColumn="0" w:firstRowLastColumn="0" w:lastRowFirstColumn="0" w:lastRowLastColumn="0"/>
+            <w:tcW w:w="4807" w:type="dxa"/>
+          </w:tcPr>
+          <w:p>
+            <w:proofErr w:type="spellStart"/>
+            <w:r>
+              <w:t>GitVersion.PreReleaseNumber</w:t>
+            </w:r>
+            <w:proofErr w:type="spellEnd"/>
+          </w:p>
+        </w:tc>
+        <w:tc>
+          <w:tcPr>
+            <w:tcW w:w="4255" w:type="dxa"/>
+          </w:tcPr>
+          <w:p>
+            <w:pPr>
+              <w:cnfStyle w:val="000000000000" w:firstRow="0" w:lastRow="0" w:firstColumn="0" w:lastColumn="0" w:oddVBand="0" w:evenVBand="0" w:oddHBand="0" w:evenHBand="0" w:firstRowFirstColumn="0" w:firstRowLastColumn="0" w:lastRowFirstColumn="0" w:lastRowLastColumn="0"/>
+            </w:pPr>
+            <w:r>
+              <w:fldChar w:fldCharType="begin"/>
+            </w:r>
+            <w:r>
+              <w:instrText xml:space="preserve"> DOCVARIABLE GitVersion.PreReleaseNumber \* MERGEFORMAT </w:instrText>
+            </w:r>
+            <w:r>
+              <w:fldChar w:fldCharType="end"/>
+            </w:r>
+          </w:p>
+        </w:tc>
+      </w:tr>
+      <w:tr>
+        <w:tc>
+          <w:tcPr>
+            <w:cnfStyle w:val="001000000000" w:firstRow="0" w:lastRow="0" w:firstColumn="1" w:lastColumn="0" w:oddVBand="0" w:evenVBand="0" w:oddHBand="0" w:evenHBand="0" w:firstRowFirstColumn="0" w:firstRowLastColumn="0" w:lastRowFirstColumn="0" w:lastRowLastColumn="0"/>
+            <w:tcW w:w="4807" w:type="dxa"/>
+          </w:tcPr>
+          <w:p>
+            <w:proofErr w:type="spellStart"/>
+            <w:r>
+              <w:t>GitVersion.PreReleaseTag</w:t>
+            </w:r>
+            <w:proofErr w:type="spellEnd"/>
+          </w:p>
+        </w:tc>
+        <w:tc>
+          <w:tcPr>
+            <w:tcW w:w="4255" w:type="dxa"/>
+          </w:tcPr>
+          <w:p>
+            <w:pPr>
+              <w:cnfStyle w:val="000000000000" w:firstRow="0" w:lastRow="0" w:firstColumn="0" w:lastColumn="0" w:oddVBand="0" w:evenVBand="0" w:oddHBand="0" w:evenHBand="0" w:firstRowFirstColumn="0" w:firstRowLastColumn="0" w:lastRowFirstColumn="0" w:lastRowLastColumn="0"/>
+            </w:pPr>
+            <w:r>
+              <w:fldChar w:fldCharType="begin"/>
+            </w:r>
+            <w:r>
+              <w:instrText xml:space="preserve"> DOCVARIABLE GitVersion.PreReleaseTag \* MERGEFORMAT </w:instrText>
+            </w:r>
+            <w:r>
+              <w:fldChar w:fldCharType="end"/>
+            </w:r>
+          </w:p>
+        </w:tc>
+      </w:tr>
+      <w:tr>
+        <w:tc>
+          <w:tcPr>
+            <w:cnfStyle w:val="001000000000" w:firstRow="0" w:lastRow="0" w:firstColumn="1" w:lastColumn="0" w:oddVBand="0" w:evenVBand="0" w:oddHBand="0" w:evenHBand="0" w:firstRowFirstColumn="0" w:firstRowLastColumn="0" w:lastRowFirstColumn="0" w:lastRowLastColumn="0"/>
+            <w:tcW w:w="4807" w:type="dxa"/>
+          </w:tcPr>
+          <w:p>
+            <w:proofErr w:type="spellStart"/>
+            <w:r>
+              <w:t>GitVersion.PreReleaseTagWithDash</w:t>
+            </w:r>
+            <w:proofErr w:type="spellEnd"/>
+          </w:p>
+        </w:tc>
+        <w:tc>
+          <w:tcPr>
+            <w:tcW w:w="4255" w:type="dxa"/>
+          </w:tcPr>
+          <w:p>
+            <w:pPr>
+              <w:cnfStyle w:val="000000000000" w:firstRow="0" w:lastRow="0" w:firstColumn="0" w:lastColumn="0" w:oddVBand="0" w:evenVBand="0" w:oddHBand="0" w:evenHBand="0" w:firstRowFirstColumn="0" w:firstRowLastColumn="0" w:lastRowFirstColumn="0" w:lastRowLastColumn="0"/>
+            </w:pPr>
+            <w:r>
+              <w:fldChar w:fldCharType="begin"/>
+            </w:r>
+            <w:r>
+              <w:instrText xml:space="preserve"> DOCVARIABLE GitVersion.PreReleaseTagWithDash \* MERGEFORMAT </w:instrText>
+            </w:r>
+            <w:r>
+              <w:fldChar w:fldCharType="end"/>
+            </w:r>
+          </w:p>
+        </w:tc>
+      </w:tr>
+      <w:tr>
+        <w:tc>
+          <w:tcPr>
+            <w:cnfStyle w:val="001000000000" w:firstRow="0" w:lastRow="0" w:firstColumn="1" w:lastColumn="0" w:oddVBand="0" w:evenVBand="0" w:oddHBand="0" w:evenHBand="0" w:firstRowFirstColumn="0" w:firstRowLastColumn="0" w:lastRowFirstColumn="0" w:lastRowLastColumn="0"/>
+            <w:tcW w:w="4807" w:type="dxa"/>
+          </w:tcPr>
+          <w:p>
+            <w:proofErr w:type="spellStart"/>
+            <w:r>
+              <w:t>GitVersion.SemVer</w:t>
+            </w:r>
+            <w:proofErr w:type="spellEnd"/>
+          </w:p>
+        </w:tc>
+        <w:tc>
+          <w:tcPr>
+            <w:tcW w:w="4255" w:type="dxa"/>
+          </w:tcPr>
+          <w:p>
+            <w:pPr>
+              <w:cnfStyle w:val="000000000000" w:firstRow="0" w:lastRow="0" w:firstColumn="0" w:lastColumn="0" w:oddVBand="0" w:evenVBand="0" w:oddHBand="0" w:evenHBand="0" w:firstRowFirstColumn="0" w:firstRowLastColumn="0" w:lastRowFirstColumn="0" w:lastRowLastColumn="0"/>
+            </w:pPr>
+            <w:r>
+              <w:fldChar w:fldCharType="begin"/>
+            </w:r>
+            <w:r>
+              <w:instrText xml:space="preserve"> DOCVARIABLE GitVersion.SemVer \* MERGEFORMAT </w:instrText>
+            </w:r>
+            <w:r>
+              <w:fldChar w:fldCharType="end"/>
+            </w:r>
+          </w:p>
+        </w:tc>
+      </w:tr>
+      <w:tr>
+        <w:tc>
+          <w:tcPr>
+            <w:cnfStyle w:val="001000000000" w:firstRow="0" w:lastRow="0" w:firstColumn="1" w:lastColumn="0" w:oddVBand="0" w:evenVBand="0" w:oddHBand="0" w:evenHBand="0" w:firstRowFirstColumn="0" w:firstRowLastColumn="0" w:lastRowFirstColumn="0" w:lastRowLastColumn="0"/>
+            <w:tcW w:w="4807" w:type="dxa"/>
+          </w:tcPr>
+          <w:p>
+            <w:proofErr w:type="spellStart"/>
+            <w:r>
+              <w:t>GitVersion.Sha</w:t>
+            </w:r>
+            <w:proofErr w:type="spellEnd"/>
+          </w:p>
+        </w:tc>
+        <w:tc>
+          <w:tcPr>
+            <w:tcW w:w="4255" w:type="dxa"/>
+          </w:tcPr>
+          <w:p>
+            <w:pPr>
+              <w:cnfStyle w:val="000000000000" w:firstRow="0" w:lastRow="0" w:firstColumn="0" w:lastColumn="0" w:oddVBand="0" w:evenVBand="0" w:oddHBand="0" w:evenHBand="0" w:firstRowFirstColumn="0" w:firstRowLastColumn="0" w:lastRowFirstColumn="0" w:lastRowLastColumn="0"/>
+            </w:pPr>
+            <w:r>
+              <w:fldChar w:fldCharType="begin"/>
+            </w:r>
+            <w:r>
+              <w:instrText xml:space="preserve"> DOCVARIABLE GitVersion.Sha \* MERGEFORMAT </w:instrText>
+            </w:r>
+            <w:r>
+              <w:fldChar w:fldCharType="end"/>
+            </w:r>
+          </w:p>
+        </w:tc>
+      </w:tr>
+      <w:tr>
+        <w:tc>
+          <w:tcPr>
+            <w:cnfStyle w:val="001000000000" w:firstRow="0" w:lastRow="0" w:firstColumn="1" w:lastColumn="0" w:oddVBand="0" w:evenVBand="0" w:oddHBand="0" w:evenHBand="0" w:firstRowFirstColumn="0" w:firstRowLastColumn="0" w:lastRowFirstColumn="0" w:lastRowLastColumn="0"/>
+            <w:tcW w:w="4807" w:type="dxa"/>
+          </w:tcPr>
+          <w:p>
+            <w:proofErr w:type="spellStart"/>
+            <w:r>
+              <w:t>GitVersion.ShortSha</w:t>
+            </w:r>
+            <w:proofErr w:type="spellEnd"/>
+          </w:p>
+        </w:tc>
+        <w:tc>
+          <w:tcPr>
+            <w:tcW w:w="4255" w:type="dxa"/>
+          </w:tcPr>
+          <w:p>
+            <w:pPr>
+              <w:cnfStyle w:val="000000000000" w:firstRow="0" w:lastRow="0" w:firstColumn="0" w:lastColumn="0" w:oddVBand="0" w:evenVBand="0" w:oddHBand="0" w:evenHBand="0" w:firstRowFirstColumn="0" w:firstRowLastColumn="0" w:lastRowFirstColumn="0" w:lastRowLastColumn="0"/>
+            </w:pPr>
+            <w:r>
+              <w:fldChar w:fldCharType="begin"/>
+            </w:r>
+            <w:r>
+              <w:instrText xml:space="preserve"> DOCVARIABLE GitVersion.ShortSha \* MERGEFORMAT </w:instrText>
+            </w:r>
+            <w:r>
+              <w:fldChar w:fldCharType="end"/>
+            </w:r>
+          </w:p>
+        </w:tc>
+      </w:tr>
+      <w:tr>
+        <w:tc>
+          <w:tcPr>
+            <w:cnfStyle w:val="001000000000" w:firstRow="0" w:lastRow="0" w:firstColumn="1" w:lastColumn="0" w:oddVBand="0" w:evenVBand="0" w:oddHBand="0" w:evenHBand="0" w:firstRowFirstColumn="0" w:firstRowLastColumn="0" w:lastRowFirstColumn="0" w:lastRowLastColumn="0"/>
+            <w:tcW w:w="4807" w:type="dxa"/>
+          </w:tcPr>
+          <w:p>
+            <w:proofErr w:type="spellStart"/>
+            <w:r>
+              <w:t>GitVersion.VersionSourceSha</w:t>
+            </w:r>
+            <w:proofErr w:type="spellEnd"/>
+          </w:p>
+        </w:tc>
+        <w:tc>
+          <w:tcPr>
+            <w:tcW w:w="4255" w:type="dxa"/>
+          </w:tcPr>
+          <w:p>
+            <w:pPr>
+              <w:cnfStyle w:val="000000000000" w:firstRow="0" w:lastRow="0" w:firstColumn="0" w:lastColumn="0" w:oddVBand="0" w:evenVBand="0" w:oddHBand="0" w:evenHBand="0" w:firstRowFirstColumn="0" w:firstRowLastColumn="0" w:lastRowFirstColumn="0" w:lastRowLastColumn="0"/>
+            </w:pPr>
+            <w:r>
+              <w:fldChar w:fldCharType="begin"/>
+            </w:r>
+            <w:r>
+              <w:instrText xml:space="preserve"> DOCVARIABLE GitVersion.VersionSourceSha \* MERGEFORMAT </w:instrText>
+            </w:r>
+            <w:r>
+              <w:fldChar w:fldCharType="end"/>
+            </w:r>
+          </w:p>
+        </w:tc>
+      </w:tr>
+      <w:tr>
+        <w:tc>
+          <w:tcPr>
+            <w:cnfStyle w:val="001000000000" w:firstRow="0" w:lastRow="0" w:firstColumn="1" w:lastColumn="0" w:oddVBand="0" w:evenVBand="0" w:oddHBand="0" w:evenHBand="0" w:firstRowFirstColumn="0" w:firstRowLastColumn="0" w:lastRowFirstColumn="0" w:lastRowLastColumn="0"/>
+            <w:tcW w:w="4807" w:type="dxa"/>
+          </w:tcPr>
+          <w:p>
+            <w:proofErr w:type="spellStart"/>
+            <w:r>
               <w:lastRenderedPageBreak/>
-              <w:t>GitVersion.NuGetVersion</w:t>
-            </w:r>
-            <w:proofErr w:type="spellEnd"/>
-          </w:p>
-        </w:tc>
-        <w:tc>
-          <w:tcPr>
-            <w:tcW w:w="4255" w:type="dxa"/>
-          </w:tcPr>
-          <w:p>
-            <w:pPr>
-              <w:cnfStyle w:val="000000000000" w:firstRow="0" w:lastRow="0" w:firstColumn="0" w:lastColumn="0" w:oddVBand="0" w:evenVBand="0" w:oddHBand="0" w:evenHBand="0" w:firstRowFirstColumn="0" w:firstRowLastColumn="0" w:lastRowFirstColumn="0" w:lastRowLastColumn="0"/>
-            </w:pPr>
-            <w:r>
-              <w:fldChar w:fldCharType="begin"/>
-            </w:r>
-            <w:r>
-              <w:instrText xml:space="preserve"> DOCVARIABLE GitVersion.NuGetVersion \* MERGEFORMAT </w:instrText>
-            </w:r>
-            <w:r>
-              <w:fldChar w:fldCharType="end"/>
-            </w:r>
-          </w:p>
-        </w:tc>
-      </w:tr>
-      <w:tr>
-        <w:tc>
-          <w:tcPr>
-            <w:cnfStyle w:val="001000000000" w:firstRow="0" w:lastRow="0" w:firstColumn="1" w:lastColumn="0" w:oddVBand="0" w:evenVBand="0" w:oddHBand="0" w:evenHBand="0" w:firstRowFirstColumn="0" w:firstRowLastColumn="0" w:lastRowFirstColumn="0" w:lastRowLastColumn="0"/>
-            <w:tcW w:w="4807" w:type="dxa"/>
-          </w:tcPr>
-          <w:p>
-            <w:r>
-              <w:t>GitVersion.NuGetVersionV2</w:t>
-            </w:r>
-          </w:p>
-        </w:tc>
-        <w:tc>
-          <w:tcPr>
-            <w:tcW w:w="4255" w:type="dxa"/>
-          </w:tcPr>
-          <w:p>
-            <w:pPr>
-              <w:cnfStyle w:val="000000000000" w:firstRow="0" w:lastRow="0" w:firstColumn="0" w:lastColumn="0" w:oddVBand="0" w:evenVBand="0" w:oddHBand="0" w:evenHBand="0" w:firstRowFirstColumn="0" w:firstRowLastColumn="0" w:lastRowFirstColumn="0" w:lastRowLastColumn="0"/>
-            </w:pPr>
-            <w:r>
-              <w:fldChar w:fldCharType="begin"/>
-            </w:r>
-            <w:r>
-              <w:instrText xml:space="preserve"> DOCVARIABLE GitVersion.NuGetVersionV2 \* MERGEFORMAT </w:instrText>
-            </w:r>
-            <w:r>
-              <w:fldChar w:fldCharType="end"/>
-            </w:r>
-          </w:p>
-        </w:tc>
-      </w:tr>
-      <w:tr>
-        <w:tc>
-          <w:tcPr>
-            <w:cnfStyle w:val="001000000000" w:firstRow="0" w:lastRow="0" w:firstColumn="1" w:lastColumn="0" w:oddVBand="0" w:evenVBand="0" w:oddHBand="0" w:evenHBand="0" w:firstRowFirstColumn="0" w:firstRowLastColumn="0" w:lastRowFirstColumn="0" w:lastRowLastColumn="0"/>
-            <w:tcW w:w="4807" w:type="dxa"/>
-          </w:tcPr>
-          <w:p>
-            <w:proofErr w:type="spellStart"/>
-            <w:r>
-              <w:t>GitVersion.Patch</w:t>
-            </w:r>
-            <w:proofErr w:type="spellEnd"/>
-          </w:p>
-        </w:tc>
-        <w:tc>
-          <w:tcPr>
-            <w:tcW w:w="4255" w:type="dxa"/>
-          </w:tcPr>
-          <w:p>
-            <w:pPr>
-              <w:cnfStyle w:val="000000000000" w:firstRow="0" w:lastRow="0" w:firstColumn="0" w:lastColumn="0" w:oddVBand="0" w:evenVBand="0" w:oddHBand="0" w:evenHBand="0" w:firstRowFirstColumn="0" w:firstRowLastColumn="0" w:lastRowFirstColumn="0" w:lastRowLastColumn="0"/>
-            </w:pPr>
-            <w:r>
-              <w:fldChar w:fldCharType="begin"/>
-            </w:r>
-            <w:r>
-              <w:instrText xml:space="preserve"> DOCVARIABLE GitVersion.Patch \* MERGEFORMAT </w:instrText>
-            </w:r>
-            <w:r>
-              <w:fldChar w:fldCharType="end"/>
-            </w:r>
-          </w:p>
-        </w:tc>
-      </w:tr>
-      <w:tr>
-        <w:tc>
-          <w:tcPr>
-            <w:cnfStyle w:val="001000000000" w:firstRow="0" w:lastRow="0" w:firstColumn="1" w:lastColumn="0" w:oddVBand="0" w:evenVBand="0" w:oddHBand="0" w:evenHBand="0" w:firstRowFirstColumn="0" w:firstRowLastColumn="0" w:lastRowFirstColumn="0" w:lastRowLastColumn="0"/>
-            <w:tcW w:w="4807" w:type="dxa"/>
-          </w:tcPr>
-          <w:p>
-            <w:proofErr w:type="spellStart"/>
-            <w:r>
-              <w:t>GitVersion.PreReleaseLabel</w:t>
-            </w:r>
-            <w:proofErr w:type="spellEnd"/>
-          </w:p>
-        </w:tc>
-        <w:tc>
-          <w:tcPr>
-            <w:tcW w:w="4255" w:type="dxa"/>
-          </w:tcPr>
-          <w:p>
-            <w:pPr>
-              <w:cnfStyle w:val="000000000000" w:firstRow="0" w:lastRow="0" w:firstColumn="0" w:lastColumn="0" w:oddVBand="0" w:evenVBand="0" w:oddHBand="0" w:evenHBand="0" w:firstRowFirstColumn="0" w:firstRowLastColumn="0" w:lastRowFirstColumn="0" w:lastRowLastColumn="0"/>
-            </w:pPr>
-            <w:r>
-              <w:fldChar w:fldCharType="begin"/>
-            </w:r>
-            <w:r>
-              <w:instrText xml:space="preserve"> DOCVARIABLE GitVersion.PreReleaseLabel \* MERGEFORMAT </w:instrText>
-            </w:r>
-            <w:r>
-              <w:fldChar w:fldCharType="end"/>
-            </w:r>
-          </w:p>
-        </w:tc>
-      </w:tr>
-      <w:tr>
-        <w:tc>
-          <w:tcPr>
-            <w:cnfStyle w:val="001000000000" w:firstRow="0" w:lastRow="0" w:firstColumn="1" w:lastColumn="0" w:oddVBand="0" w:evenVBand="0" w:oddHBand="0" w:evenHBand="0" w:firstRowFirstColumn="0" w:firstRowLastColumn="0" w:lastRowFirstColumn="0" w:lastRowLastColumn="0"/>
-            <w:tcW w:w="4807" w:type="dxa"/>
-          </w:tcPr>
-          <w:p>
-            <w:proofErr w:type="spellStart"/>
-            <w:r>
-              <w:t>GitVersion.PreReleaseNumber</w:t>
-            </w:r>
-            <w:proofErr w:type="spellEnd"/>
-          </w:p>
-        </w:tc>
-        <w:tc>
-          <w:tcPr>
-            <w:tcW w:w="4255" w:type="dxa"/>
-          </w:tcPr>
-          <w:p>
-            <w:pPr>
-              <w:cnfStyle w:val="000000000000" w:firstRow="0" w:lastRow="0" w:firstColumn="0" w:lastColumn="0" w:oddVBand="0" w:evenVBand="0" w:oddHBand="0" w:evenHBand="0" w:firstRowFirstColumn="0" w:firstRowLastColumn="0" w:lastRowFirstColumn="0" w:lastRowLastColumn="0"/>
-            </w:pPr>
-            <w:r>
-              <w:fldChar w:fldCharType="begin"/>
-            </w:r>
-            <w:r>
-              <w:instrText xml:space="preserve"> DOCVARIABLE GitVersion.PreReleaseNumber \* MERGEFORMAT </w:instrText>
-            </w:r>
-            <w:r>
-              <w:fldChar w:fldCharType="end"/>
-            </w:r>
-          </w:p>
-        </w:tc>
-      </w:tr>
-      <w:tr>
-        <w:tc>
-          <w:tcPr>
-            <w:cnfStyle w:val="001000000000" w:firstRow="0" w:lastRow="0" w:firstColumn="1" w:lastColumn="0" w:oddVBand="0" w:evenVBand="0" w:oddHBand="0" w:evenHBand="0" w:firstRowFirstColumn="0" w:firstRowLastColumn="0" w:lastRowFirstColumn="0" w:lastRowLastColumn="0"/>
-            <w:tcW w:w="4807" w:type="dxa"/>
-          </w:tcPr>
-          <w:p>
-            <w:proofErr w:type="spellStart"/>
-            <w:r>
-              <w:t>GitVersion.PreReleaseTag</w:t>
-            </w:r>
-            <w:proofErr w:type="spellEnd"/>
-          </w:p>
-        </w:tc>
-        <w:tc>
-          <w:tcPr>
-            <w:tcW w:w="4255" w:type="dxa"/>
-          </w:tcPr>
-          <w:p>
-            <w:pPr>
-              <w:cnfStyle w:val="000000000000" w:firstRow="0" w:lastRow="0" w:firstColumn="0" w:lastColumn="0" w:oddVBand="0" w:evenVBand="0" w:oddHBand="0" w:evenHBand="0" w:firstRowFirstColumn="0" w:firstRowLastColumn="0" w:lastRowFirstColumn="0" w:lastRowLastColumn="0"/>
-            </w:pPr>
-            <w:r>
-              <w:fldChar w:fldCharType="begin"/>
-            </w:r>
-            <w:r>
-              <w:instrText xml:space="preserve"> DOCVARIABLE GitVersion.PreReleaseTag \* MERGEFORMAT </w:instrText>
-            </w:r>
-            <w:r>
-              <w:fldChar w:fldCharType="end"/>
-            </w:r>
-          </w:p>
-        </w:tc>
-      </w:tr>
-      <w:tr>
-        <w:tc>
-          <w:tcPr>
-            <w:cnfStyle w:val="001000000000" w:firstRow="0" w:lastRow="0" w:firstColumn="1" w:lastColumn="0" w:oddVBand="0" w:evenVBand="0" w:oddHBand="0" w:evenHBand="0" w:firstRowFirstColumn="0" w:firstRowLastColumn="0" w:lastRowFirstColumn="0" w:lastRowLastColumn="0"/>
-            <w:tcW w:w="4807" w:type="dxa"/>
-          </w:tcPr>
-          <w:p>
-            <w:proofErr w:type="spellStart"/>
-            <w:r>
-              <w:t>GitVersion.PreReleaseTagWithDash</w:t>
-            </w:r>
-            <w:proofErr w:type="spellEnd"/>
-          </w:p>
-        </w:tc>
-        <w:tc>
-          <w:tcPr>
-            <w:tcW w:w="4255" w:type="dxa"/>
-          </w:tcPr>
-          <w:p>
-            <w:pPr>
-              <w:cnfStyle w:val="000000000000" w:firstRow="0" w:lastRow="0" w:firstColumn="0" w:lastColumn="0" w:oddVBand="0" w:evenVBand="0" w:oddHBand="0" w:evenHBand="0" w:firstRowFirstColumn="0" w:firstRowLastColumn="0" w:lastRowFirstColumn="0" w:lastRowLastColumn="0"/>
-            </w:pPr>
-            <w:r>
-              <w:fldChar w:fldCharType="begin"/>
-            </w:r>
-            <w:r>
-              <w:instrText xml:space="preserve"> DOCVARIABLE GitVersion.PreReleaseTagWithDash \* MERGEFORMAT </w:instrText>
-            </w:r>
-            <w:r>
-              <w:fldChar w:fldCharType="end"/>
-            </w:r>
-          </w:p>
-        </w:tc>
-      </w:tr>
-      <w:tr>
-        <w:tc>
-          <w:tcPr>
-            <w:cnfStyle w:val="001000000000" w:firstRow="0" w:lastRow="0" w:firstColumn="1" w:lastColumn="0" w:oddVBand="0" w:evenVBand="0" w:oddHBand="0" w:evenHBand="0" w:firstRowFirstColumn="0" w:firstRowLastColumn="0" w:lastRowFirstColumn="0" w:lastRowLastColumn="0"/>
-            <w:tcW w:w="4807" w:type="dxa"/>
-          </w:tcPr>
-          <w:p>
-            <w:proofErr w:type="spellStart"/>
-            <w:r>
-              <w:t>GitVersion.SemVer</w:t>
-            </w:r>
-            <w:proofErr w:type="spellEnd"/>
-          </w:p>
-        </w:tc>
-        <w:tc>
-          <w:tcPr>
-            <w:tcW w:w="4255" w:type="dxa"/>
-          </w:tcPr>
-          <w:p>
-            <w:pPr>
-              <w:cnfStyle w:val="000000000000" w:firstRow="0" w:lastRow="0" w:firstColumn="0" w:lastColumn="0" w:oddVBand="0" w:evenVBand="0" w:oddHBand="0" w:evenHBand="0" w:firstRowFirstColumn="0" w:firstRowLastColumn="0" w:lastRowFirstColumn="0" w:lastRowLastColumn="0"/>
-            </w:pPr>
-            <w:r>
-              <w:fldChar w:fldCharType="begin"/>
-            </w:r>
-            <w:r>
-              <w:instrText xml:space="preserve"> DOCVARIABLE GitVersion.SemVer \* MERGEFORMAT </w:instrText>
-            </w:r>
-            <w:r>
-              <w:fldChar w:fldCharType="end"/>
-            </w:r>
-          </w:p>
-        </w:tc>
-      </w:tr>
-      <w:tr>
-        <w:tc>
-          <w:tcPr>
-            <w:cnfStyle w:val="001000000000" w:firstRow="0" w:lastRow="0" w:firstColumn="1" w:lastColumn="0" w:oddVBand="0" w:evenVBand="0" w:oddHBand="0" w:evenHBand="0" w:firstRowFirstColumn="0" w:firstRowLastColumn="0" w:lastRowFirstColumn="0" w:lastRowLastColumn="0"/>
-            <w:tcW w:w="4807" w:type="dxa"/>
-          </w:tcPr>
-          <w:p>
-            <w:proofErr w:type="spellStart"/>
-            <w:r>
-              <w:t>GitVersion.Sha</w:t>
-            </w:r>
-            <w:proofErr w:type="spellEnd"/>
-          </w:p>
-        </w:tc>
-        <w:tc>
-          <w:tcPr>
-            <w:tcW w:w="4255" w:type="dxa"/>
-          </w:tcPr>
-          <w:p>
-            <w:pPr>
-              <w:cnfStyle w:val="000000000000" w:firstRow="0" w:lastRow="0" w:firstColumn="0" w:lastColumn="0" w:oddVBand="0" w:evenVBand="0" w:oddHBand="0" w:evenHBand="0" w:firstRowFirstColumn="0" w:firstRowLastColumn="0" w:lastRowFirstColumn="0" w:lastRowLastColumn="0"/>
-            </w:pPr>
-            <w:r>
-              <w:fldChar w:fldCharType="begin"/>
-            </w:r>
-            <w:r>
-              <w:instrText xml:space="preserve"> DOCVARIABLE GitVersion.Sha \* MERGEFORMAT </w:instrText>
-            </w:r>
-            <w:r>
-              <w:fldChar w:fldCharType="end"/>
-            </w:r>
-          </w:p>
-        </w:tc>
-      </w:tr>
-      <w:tr>
-        <w:tc>
-          <w:tcPr>
-            <w:cnfStyle w:val="001000000000" w:firstRow="0" w:lastRow="0" w:firstColumn="1" w:lastColumn="0" w:oddVBand="0" w:evenVBand="0" w:oddHBand="0" w:evenHBand="0" w:firstRowFirstColumn="0" w:firstRowLastColumn="0" w:lastRowFirstColumn="0" w:lastRowLastColumn="0"/>
-            <w:tcW w:w="4807" w:type="dxa"/>
-          </w:tcPr>
-          <w:p>
-            <w:proofErr w:type="spellStart"/>
-            <w:r>
-              <w:t>GitVersion.ShortSha</w:t>
-            </w:r>
-            <w:proofErr w:type="spellEnd"/>
-          </w:p>
-        </w:tc>
-        <w:tc>
-          <w:tcPr>
-            <w:tcW w:w="4255" w:type="dxa"/>
-          </w:tcPr>
-          <w:p>
-            <w:pPr>
-              <w:cnfStyle w:val="000000000000" w:firstRow="0" w:lastRow="0" w:firstColumn="0" w:lastColumn="0" w:oddVBand="0" w:evenVBand="0" w:oddHBand="0" w:evenHBand="0" w:firstRowFirstColumn="0" w:firstRowLastColumn="0" w:lastRowFirstColumn="0" w:lastRowLastColumn="0"/>
-            </w:pPr>
-            <w:r>
-              <w:fldChar w:fldCharType="begin"/>
-            </w:r>
-            <w:r>
-              <w:instrText xml:space="preserve"> DOCVARIABLE GitVersion.ShortSha \* MERGEFORMAT </w:instrText>
-            </w:r>
-            <w:r>
-              <w:fldChar w:fldCharType="end"/>
-            </w:r>
-          </w:p>
-        </w:tc>
-      </w:tr>
-      <w:tr>
-        <w:tc>
-          <w:tcPr>
-            <w:cnfStyle w:val="001000000000" w:firstRow="0" w:lastRow="0" w:firstColumn="1" w:lastColumn="0" w:oddVBand="0" w:evenVBand="0" w:oddHBand="0" w:evenHBand="0" w:firstRowFirstColumn="0" w:firstRowLastColumn="0" w:lastRowFirstColumn="0" w:lastRowLastColumn="0"/>
-            <w:tcW w:w="4807" w:type="dxa"/>
-          </w:tcPr>
-          <w:p>
-            <w:proofErr w:type="spellStart"/>
-            <w:r>
-              <w:t>GitVersion.VersionSourceSha</w:t>
-            </w:r>
-            <w:proofErr w:type="spellEnd"/>
-          </w:p>
-        </w:tc>
-        <w:tc>
-          <w:tcPr>
-            <w:tcW w:w="4255" w:type="dxa"/>
-          </w:tcPr>
-          <w:p>
-            <w:pPr>
-              <w:cnfStyle w:val="000000000000" w:firstRow="0" w:lastRow="0" w:firstColumn="0" w:lastColumn="0" w:oddVBand="0" w:evenVBand="0" w:oddHBand="0" w:evenHBand="0" w:firstRowFirstColumn="0" w:firstRowLastColumn="0" w:lastRowFirstColumn="0" w:lastRowLastColumn="0"/>
-            </w:pPr>
-            <w:r>
-              <w:fldChar w:fldCharType="begin"/>
-            </w:r>
-            <w:r>
-              <w:instrText xml:space="preserve"> DOCVARIABLE GitVersion.VersionSourceSha \* MERGEFORMAT </w:instrText>
-            </w:r>
-            <w:r>
-              <w:fldChar w:fldCharType="end"/>
-            </w:r>
-          </w:p>
-        </w:tc>
-      </w:tr>
-      <w:tr>
-        <w:tc>
-          <w:tcPr>
-            <w:cnfStyle w:val="001000000000" w:firstRow="0" w:lastRow="0" w:firstColumn="1" w:lastColumn="0" w:oddVBand="0" w:evenVBand="0" w:oddHBand="0" w:evenHBand="0" w:firstRowFirstColumn="0" w:firstRowLastColumn="0" w:lastRowFirstColumn="0" w:lastRowLastColumn="0"/>
-            <w:tcW w:w="4807" w:type="dxa"/>
-          </w:tcPr>
-          <w:p>
-            <w:proofErr w:type="spellStart"/>
-            <w:r>
               <w:t>GitVersion.WeightedPreReleaseNumber</w:t>
             </w:r>
             <w:proofErr w:type="spellEnd"/>
@@ -2194,14 +2195,7 @@
         <w:rPr>
           <w:lang w:val="en-US"/>
         </w:rPr>
-        <w:t xml:space="preserve">All the doc variables set in this document are specified inside the </w:t>
-      </w:r>
-      <w:proofErr w:type="gramStart"/>
-      <w:r>
-        <w:rPr>
-          <w:lang w:val="en-US"/>
-        </w:rPr>
-        <w:t>‘</w:t>
+        <w:t>All the doc variables set in this document are specified inside the ‘</w:t>
       </w:r>
       <w:r>
         <w:rPr>
@@ -2217,7 +2211,6 @@
         <w:t>VersionedPdfGenerator.yaml</w:t>
       </w:r>
       <w:proofErr w:type="spellEnd"/>
-      <w:proofErr w:type="gramEnd"/>
       <w:r>
         <w:rPr>
           <w:lang w:val="en-US"/>
@@ -2250,15 +2243,7 @@
         <w:rPr>
           <w:lang w:val="en-US"/>
         </w:rPr>
-        <w:t>c</w:t>
-      </w:r>
-      <w:bookmarkStart w:id="0" w:name="_GoBack"/>
-      <w:bookmarkEnd w:id="0"/>
-      <w:r>
-        <w:rPr>
-          <w:lang w:val="en-US"/>
-        </w:rPr>
-        <w:t>ommandline</w:t>
+        <w:t>commandline</w:t>
       </w:r>
       <w:proofErr w:type="spellEnd"/>
       <w:r>
@@ -2282,8 +2267,190 @@
         <w:t>.</w:t>
       </w:r>
     </w:p>
+    <w:p>
+      <w:pPr>
+        <w:rPr>
+          <w:lang w:val="en-US"/>
+        </w:rPr>
+      </w:pPr>
+    </w:p>
+    <w:p>
+      <w:pPr>
+        <w:rPr>
+          <w:lang w:val="en-US"/>
+        </w:rPr>
+      </w:pPr>
+      <w:r>
+        <w:rPr>
+          <w:lang w:val="en-US"/>
+        </w:rPr>
+        <w:t>Image:</w:t>
+      </w:r>
+    </w:p>
+    <w:p>
+      <w:pPr>
+        <w:rPr>
+          <w:lang w:val="en-US"/>
+        </w:rPr>
+      </w:pPr>
+    </w:p>
+    <w:p>
+      <w:pPr>
+        <w:rPr>
+          <w:lang w:val="en-US"/>
+        </w:rPr>
+      </w:pPr>
+      <w:r>
+        <w:rPr>
+          <w:lang w:val="en-US"/>
+        </w:rPr>
+        <w:pict>
+          <v:shapetype id="_x0000_t75" coordsize="21600,21600" o:spt="75" o:preferrelative="t" path="m@4@5l@4@11@9@11@9@5xe" filled="f" stroked="f">
+            <v:stroke joinstyle="miter"/>
+            <v:formulas>
+              <v:f eqn="if lineDrawn pixelLineWidth 0"/>
+              <v:f eqn="sum @0 1 0"/>
+              <v:f eqn="sum 0 0 @1"/>
+              <v:f eqn="prod @2 1 2"/>
+              <v:f eqn="prod @3 21600 pixelWidth"/>
+              <v:f eqn="prod @3 21600 pixelHeight"/>
+              <v:f eqn="sum @0 0 1"/>
+              <v:f eqn="prod @6 1 2"/>
+              <v:f eqn="prod @7 21600 pixelWidth"/>
+              <v:f eqn="sum @8 21600 0"/>
+              <v:f eqn="prod @7 21600 pixelHeight"/>
+              <v:f eqn="sum @10 21600 0"/>
+            </v:formulas>
+            <v:path o:extrusionok="f" gradientshapeok="t" o:connecttype="rect"/>
+            <o:lock v:ext="edit" aspectratio="t"/>
+          </v:shapetype>
+          <v:shape id="_x0000_i1025" type="#_x0000_t75" style="width:453.25pt;height:340pt">
+            <v:imagedata r:id="rId7"/>
+          </v:shape>
+        </w:pict>
+      </w:r>
+    </w:p>
+    <w:p>
+      <w:pPr>
+        <w:rPr>
+          <w:lang w:val="en-US"/>
+        </w:rPr>
+      </w:pPr>
+    </w:p>
+    <w:p>
+      <w:pPr>
+        <w:rPr>
+          <w:lang w:val="en-US"/>
+        </w:rPr>
+      </w:pPr>
+      <w:r>
+        <w:rPr>
+          <w:lang w:val="en-US"/>
+        </w:rPr>
+        <w:t xml:space="preserve">Host: </w:t>
+      </w:r>
+      <w:r>
+        <w:rPr>
+          <w:lang w:val="en-US"/>
+        </w:rPr>
+        <w:fldChar w:fldCharType="begin"/>
+      </w:r>
+      <w:r>
+        <w:rPr>
+          <w:lang w:val="en-US"/>
+        </w:rPr>
+        <w:instrText xml:space="preserve"> DOCVARIABLE  Host  \* MERGEFORMAT </w:instrText>
+      </w:r>
+      <w:r>
+        <w:rPr>
+          <w:lang w:val="en-US"/>
+        </w:rPr>
+        <w:fldChar w:fldCharType="end"/>
+      </w:r>
+    </w:p>
+    <w:p>
+      <w:pPr>
+        <w:rPr>
+          <w:lang w:val="en-US"/>
+        </w:rPr>
+      </w:pPr>
+      <w:bookmarkStart w:id="0" w:name="_GoBack"/>
+      <w:bookmarkEnd w:id="0"/>
+    </w:p>
+    <w:p>
+      <w:pPr>
+        <w:rPr>
+          <w:lang w:val="en-US"/>
+        </w:rPr>
+      </w:pPr>
+      <w:r>
+        <w:rPr>
+          <w:lang w:val="en-US"/>
+        </w:rPr>
+        <w:fldChar w:fldCharType="begin"/>
+      </w:r>
+      <w:r>
+        <w:rPr>
+          <w:lang w:val="en-US"/>
+        </w:rPr>
+        <w:instrText xml:space="preserve"> INCLUDEPICTURE  "</w:instrText>
+      </w:r>
+      <w:r>
+        <w:rPr>
+          <w:lang w:val="en-US"/>
+        </w:rPr>
+        <w:fldChar w:fldCharType="begin"/>
+      </w:r>
+      <w:r>
+        <w:rPr>
+          <w:lang w:val="en-US"/>
+        </w:rPr>
+        <w:instrText xml:space="preserve"> DOCVARIABLE  Host  \* MERGEFORMAT </w:instrText>
+      </w:r>
+      <w:r>
+        <w:rPr>
+          <w:lang w:val="en-US"/>
+        </w:rPr>
+        <w:fldChar w:fldCharType="end"/>
+      </w:r>
+      <w:r>
+        <w:rPr>
+          <w:lang w:val="en-US"/>
+        </w:rPr>
+        <w:instrText xml:space="preserve">qr" \d  \* MERGEFORMAT </w:instrText>
+      </w:r>
+      <w:r>
+        <w:rPr>
+          <w:lang w:val="en-US"/>
+        </w:rPr>
+        <w:fldChar w:fldCharType="separate"/>
+      </w:r>
+      <w:r>
+        <w:rPr>
+          <w:lang w:val="en-US"/>
+        </w:rPr>
+        <w:pict>
+          <v:shape id="_x0000_i1026" type="#_x0000_t75" style="width:453.25pt;height:340pt">
+            <v:imagedata r:id="rId8"/>
+          </v:shape>
+        </w:pict>
+      </w:r>
+      <w:r>
+        <w:rPr>
+          <w:lang w:val="en-US"/>
+        </w:rPr>
+        <w:fldChar w:fldCharType="end"/>
+      </w:r>
+    </w:p>
+    <w:p>
+      <w:pPr>
+        <w:rPr>
+          <w:lang w:val="en-US"/>
+        </w:rPr>
+      </w:pPr>
+    </w:p>
     <w:sectPr>
-      <w:headerReference w:type="default" r:id="rId7"/>
+      <w:headerReference w:type="default" r:id="rId9"/>
       <w:pgSz w:w="11906" w:h="16838"/>
       <w:pgMar w:top="1417" w:right="1417" w:bottom="1417" w:left="1417" w:header="708" w:footer="708" w:gutter="0"/>
       <w:cols w:space="708"/>
@@ -2382,7 +2549,7 @@
       </w:pPr>
     </w:pPrDefault>
   </w:docDefaults>
-  <w:latentStyles w:defLockedState="0" w:defUIPriority="99" w:defSemiHidden="0" w:defUnhideWhenUsed="0" w:defQFormat="0" w:count="377">
+  <w:latentStyles w:defLockedState="0" w:defUIPriority="99" w:defSemiHidden="0" w:defUnhideWhenUsed="0" w:defQFormat="0" w:count="376">
     <w:lsdException w:name="Normal" w:uiPriority="0" w:qFormat="1"/>
     <w:lsdException w:name="heading 1" w:uiPriority="9" w:qFormat="1"/>
     <w:lsdException w:name="heading 2" w:semiHidden="1" w:uiPriority="9" w:unhideWhenUsed="1" w:qFormat="1"/>
@@ -2759,7 +2926,6 @@
     <w:lsdException w:name="Hashtag" w:semiHidden="1" w:unhideWhenUsed="1"/>
     <w:lsdException w:name="Unresolved Mention" w:semiHidden="1" w:unhideWhenUsed="1"/>
     <w:lsdException w:name="Smart Link" w:semiHidden="1" w:unhideWhenUsed="1"/>
-    <w:lsdException w:name="Smart Link Error" w:semiHidden="1" w:unhideWhenUsed="1"/>
   </w:latentStyles>
   <w:style w:type="paragraph" w:default="1" w:styleId="Standaard">
     <w:name w:val="Normal"/>
@@ -3501,7 +3667,7 @@
 </file>
 
 <file path=customXml/itemProps1.xml><?xml version="1.0" encoding="utf-8"?>
-<ds:datastoreItem xmlns:ds="http://schemas.openxmlformats.org/officeDocument/2006/customXml" ds:itemID="{D3C853D7-3A3E-4FC0-8D1C-6EB08F2945A0}">
+<ds:datastoreItem xmlns:ds="http://schemas.openxmlformats.org/officeDocument/2006/customXml" ds:itemID="{8D729589-E3F2-4F88-A85A-8C0388627E09}">
   <ds:schemaRefs>
     <ds:schemaRef ds:uri="http://schemas.openxmlformats.org/officeDocument/2006/bibliography"/>
   </ds:schemaRefs>

</xml_diff>

<commit_message>
Updated example word document for rendering qr codes. The ASP service runs as a module; QR codes of Text and Urls can be generated.
</commit_message>
<xml_diff>
--- a/example/example document.docx
+++ b/example/example document.docx
@@ -31,21 +31,7 @@
         <w:rPr>
           <w:lang w:val="en-US"/>
         </w:rPr>
-        <w:t xml:space="preserve">Drag this document on the Executable after compilation or run the exe with the correct arguments to generate a pdf with all the </w:t>
-      </w:r>
-      <w:proofErr w:type="spellStart"/>
-      <w:r>
-        <w:rPr>
-          <w:lang w:val="en-US"/>
-        </w:rPr>
-        <w:t>DocVariables</w:t>
-      </w:r>
-      <w:proofErr w:type="spellEnd"/>
-      <w:r>
-        <w:rPr>
-          <w:lang w:val="en-US"/>
-        </w:rPr>
-        <w:t xml:space="preserve"> filled in.</w:t>
+        <w:t>Drag this document on the Executable after compilation or run the exe with the correct arguments to generate a pdf with all the DocVariables filled in.</w:t>
       </w:r>
     </w:p>
     <w:tbl>
@@ -68,11 +54,9 @@
             <w:tcW w:w="3397" w:type="dxa"/>
           </w:tcPr>
           <w:p>
-            <w:proofErr w:type="spellStart"/>
             <w:r>
               <w:t>DocVariable</w:t>
             </w:r>
-            <w:proofErr w:type="spellEnd"/>
           </w:p>
         </w:tc>
         <w:tc>
@@ -96,11 +80,9 @@
             <w:tcW w:w="3397" w:type="dxa"/>
           </w:tcPr>
           <w:p>
-            <w:proofErr w:type="spellStart"/>
             <w:r>
               <w:t>Now</w:t>
             </w:r>
-            <w:proofErr w:type="spellEnd"/>
           </w:p>
         </w:tc>
         <w:tc>
@@ -215,11 +197,9 @@
             <w:tcW w:w="3397" w:type="dxa"/>
           </w:tcPr>
           <w:p>
-            <w:proofErr w:type="spellStart"/>
             <w:r>
               <w:t>DocVariable</w:t>
             </w:r>
-            <w:proofErr w:type="spellEnd"/>
           </w:p>
         </w:tc>
         <w:tc>
@@ -243,11 +223,9 @@
             <w:tcW w:w="3397" w:type="dxa"/>
           </w:tcPr>
           <w:p>
-            <w:proofErr w:type="spellStart"/>
             <w:r>
               <w:t>FilenameBase</w:t>
             </w:r>
-            <w:proofErr w:type="spellEnd"/>
           </w:p>
         </w:tc>
         <w:tc>
@@ -277,11 +255,9 @@
             <w:tcW w:w="3397" w:type="dxa"/>
           </w:tcPr>
           <w:p>
-            <w:proofErr w:type="spellStart"/>
             <w:r>
               <w:t>Filename</w:t>
             </w:r>
-            <w:proofErr w:type="spellEnd"/>
           </w:p>
         </w:tc>
         <w:tc>
@@ -311,11 +287,9 @@
             <w:tcW w:w="3397" w:type="dxa"/>
           </w:tcPr>
           <w:p>
-            <w:proofErr w:type="spellStart"/>
             <w:r>
               <w:t>FilePath</w:t>
             </w:r>
-            <w:proofErr w:type="spellEnd"/>
           </w:p>
         </w:tc>
         <w:tc>
@@ -345,11 +319,9 @@
             <w:tcW w:w="3397" w:type="dxa"/>
           </w:tcPr>
           <w:p>
-            <w:proofErr w:type="spellStart"/>
             <w:r>
               <w:t>FileExtension</w:t>
             </w:r>
-            <w:proofErr w:type="spellEnd"/>
           </w:p>
         </w:tc>
         <w:tc>
@@ -379,11 +351,9 @@
             <w:tcW w:w="3397" w:type="dxa"/>
           </w:tcPr>
           <w:p>
-            <w:proofErr w:type="spellStart"/>
             <w:r>
               <w:t>PathSeparator</w:t>
             </w:r>
-            <w:proofErr w:type="spellEnd"/>
           </w:p>
         </w:tc>
         <w:tc>
@@ -428,11 +398,9 @@
             <w:tcW w:w="3397" w:type="dxa"/>
           </w:tcPr>
           <w:p>
-            <w:proofErr w:type="spellStart"/>
             <w:r>
               <w:t>DocVariable</w:t>
             </w:r>
-            <w:proofErr w:type="spellEnd"/>
           </w:p>
         </w:tc>
         <w:tc>
@@ -456,11 +424,9 @@
             <w:tcW w:w="3397" w:type="dxa"/>
           </w:tcPr>
           <w:p>
-            <w:proofErr w:type="spellStart"/>
             <w:r>
               <w:t>Env.Os</w:t>
             </w:r>
-            <w:proofErr w:type="spellEnd"/>
           </w:p>
         </w:tc>
         <w:tc>
@@ -490,11 +456,9 @@
             <w:tcW w:w="3397" w:type="dxa"/>
           </w:tcPr>
           <w:p>
-            <w:proofErr w:type="spellStart"/>
             <w:r>
               <w:t>Env.ComputerName</w:t>
             </w:r>
-            <w:proofErr w:type="spellEnd"/>
           </w:p>
         </w:tc>
         <w:tc>
@@ -539,11 +503,9 @@
             <w:tcW w:w="3397" w:type="dxa"/>
           </w:tcPr>
           <w:p>
-            <w:proofErr w:type="spellStart"/>
             <w:r>
               <w:t>DocVariable</w:t>
             </w:r>
-            <w:proofErr w:type="spellEnd"/>
           </w:p>
         </w:tc>
         <w:tc>
@@ -567,11 +529,9 @@
             <w:tcW w:w="3397" w:type="dxa"/>
           </w:tcPr>
           <w:p>
-            <w:proofErr w:type="spellStart"/>
             <w:r>
               <w:t>Git.Sha</w:t>
             </w:r>
-            <w:proofErr w:type="spellEnd"/>
           </w:p>
         </w:tc>
         <w:tc>
@@ -601,11 +561,9 @@
             <w:tcW w:w="3397" w:type="dxa"/>
           </w:tcPr>
           <w:p>
-            <w:proofErr w:type="spellStart"/>
             <w:r>
               <w:t>Git.Message</w:t>
             </w:r>
-            <w:proofErr w:type="spellEnd"/>
           </w:p>
         </w:tc>
         <w:tc>
@@ -635,11 +593,9 @@
             <w:tcW w:w="3397" w:type="dxa"/>
           </w:tcPr>
           <w:p>
-            <w:proofErr w:type="spellStart"/>
             <w:r>
               <w:t>Git.MessageShort</w:t>
             </w:r>
-            <w:proofErr w:type="spellEnd"/>
           </w:p>
         </w:tc>
         <w:tc>
@@ -669,11 +625,9 @@
             <w:tcW w:w="3397" w:type="dxa"/>
           </w:tcPr>
           <w:p>
-            <w:proofErr w:type="spellStart"/>
             <w:r>
               <w:t>Git.Author.Email</w:t>
             </w:r>
-            <w:proofErr w:type="spellEnd"/>
           </w:p>
         </w:tc>
         <w:tc>
@@ -703,11 +657,9 @@
             <w:tcW w:w="3397" w:type="dxa"/>
           </w:tcPr>
           <w:p>
-            <w:proofErr w:type="spellStart"/>
             <w:r>
               <w:t>Git.Author.Name</w:t>
             </w:r>
-            <w:proofErr w:type="spellEnd"/>
           </w:p>
         </w:tc>
         <w:tc>
@@ -737,11 +689,9 @@
             <w:tcW w:w="3397" w:type="dxa"/>
           </w:tcPr>
           <w:p>
-            <w:proofErr w:type="spellStart"/>
             <w:r>
               <w:t>Git.Author.CommitDate</w:t>
             </w:r>
-            <w:proofErr w:type="spellEnd"/>
           </w:p>
         </w:tc>
         <w:tc>
@@ -771,11 +721,9 @@
             <w:tcW w:w="3397" w:type="dxa"/>
           </w:tcPr>
           <w:p>
-            <w:proofErr w:type="spellStart"/>
             <w:r>
               <w:t>Git.Committer.Email</w:t>
             </w:r>
-            <w:proofErr w:type="spellEnd"/>
           </w:p>
         </w:tc>
         <w:tc>
@@ -805,11 +753,9 @@
             <w:tcW w:w="3397" w:type="dxa"/>
           </w:tcPr>
           <w:p>
-            <w:proofErr w:type="spellStart"/>
             <w:r>
               <w:t>Git.Committer.Name</w:t>
             </w:r>
-            <w:proofErr w:type="spellEnd"/>
           </w:p>
         </w:tc>
         <w:tc>
@@ -839,11 +785,9 @@
             <w:tcW w:w="3397" w:type="dxa"/>
           </w:tcPr>
           <w:p>
-            <w:proofErr w:type="spellStart"/>
             <w:r>
               <w:t>Git.Committer.CommitDate</w:t>
             </w:r>
-            <w:proofErr w:type="spellEnd"/>
           </w:p>
         </w:tc>
         <w:tc>
@@ -873,11 +817,9 @@
             <w:tcW w:w="3397" w:type="dxa"/>
           </w:tcPr>
           <w:p>
-            <w:proofErr w:type="spellStart"/>
             <w:r>
               <w:t>Git.RootDir</w:t>
             </w:r>
-            <w:proofErr w:type="spellEnd"/>
           </w:p>
         </w:tc>
         <w:tc>
@@ -923,11 +865,9 @@
             <w:tcW w:w="4807" w:type="dxa"/>
           </w:tcPr>
           <w:p>
-            <w:proofErr w:type="spellStart"/>
             <w:r>
               <w:t>DocVariable</w:t>
             </w:r>
-            <w:proofErr w:type="spellEnd"/>
           </w:p>
         </w:tc>
         <w:tc>
@@ -951,11 +891,9 @@
             <w:tcW w:w="4807" w:type="dxa"/>
           </w:tcPr>
           <w:p>
-            <w:proofErr w:type="spellStart"/>
             <w:r>
               <w:t>GitVersion.CommitDate</w:t>
             </w:r>
-            <w:proofErr w:type="spellEnd"/>
           </w:p>
         </w:tc>
         <w:tc>
@@ -985,11 +923,9 @@
             <w:tcW w:w="4807" w:type="dxa"/>
           </w:tcPr>
           <w:p>
-            <w:proofErr w:type="spellStart"/>
             <w:r>
               <w:t>GitVersion.AssemblySemFileVer</w:t>
             </w:r>
-            <w:proofErr w:type="spellEnd"/>
           </w:p>
         </w:tc>
         <w:tc>
@@ -1019,14 +955,12 @@
             <w:tcW w:w="4807" w:type="dxa"/>
           </w:tcPr>
           <w:p>
-            <w:proofErr w:type="spellStart"/>
             <w:r>
               <w:t>GitVersion.</w:t>
             </w:r>
             <w:r>
               <w:t>AssemblySemVer</w:t>
             </w:r>
-            <w:proofErr w:type="spellEnd"/>
           </w:p>
         </w:tc>
         <w:tc>
@@ -1068,14 +1002,12 @@
             <w:tcW w:w="4807" w:type="dxa"/>
           </w:tcPr>
           <w:p>
-            <w:proofErr w:type="spellStart"/>
             <w:r>
               <w:t>GitVer</w:t>
             </w:r>
             <w:r>
               <w:t>sion.BranchName</w:t>
             </w:r>
-            <w:proofErr w:type="spellEnd"/>
           </w:p>
         </w:tc>
         <w:tc>
@@ -1111,14 +1043,12 @@
             <w:tcW w:w="4807" w:type="dxa"/>
           </w:tcPr>
           <w:p>
-            <w:proofErr w:type="spellStart"/>
             <w:r>
               <w:t>Git</w:t>
             </w:r>
             <w:r>
               <w:t>Version.BuildMetaData</w:t>
             </w:r>
-            <w:proofErr w:type="spellEnd"/>
           </w:p>
         </w:tc>
         <w:tc>
@@ -1154,14 +1084,12 @@
             <w:tcW w:w="4807" w:type="dxa"/>
           </w:tcPr>
           <w:p>
-            <w:proofErr w:type="spellStart"/>
             <w:r>
               <w:t>Git</w:t>
             </w:r>
             <w:r>
               <w:t>Version.BuildMetaDataPadded</w:t>
             </w:r>
-            <w:proofErr w:type="spellEnd"/>
           </w:p>
         </w:tc>
         <w:tc>
@@ -1197,7 +1125,6 @@
             <w:tcW w:w="4807" w:type="dxa"/>
           </w:tcPr>
           <w:p>
-            <w:proofErr w:type="spellStart"/>
             <w:r>
               <w:t>Git</w:t>
             </w:r>
@@ -1210,7 +1137,6 @@
             <w:r>
               <w:t>CommitsSinceVersionSource</w:t>
             </w:r>
-            <w:proofErr w:type="spellEnd"/>
           </w:p>
         </w:tc>
         <w:tc>
@@ -1240,7 +1166,6 @@
             <w:tcW w:w="4807" w:type="dxa"/>
           </w:tcPr>
           <w:p>
-            <w:proofErr w:type="spellStart"/>
             <w:r>
               <w:lastRenderedPageBreak/>
               <w:t>GitVersion.</w:t>
@@ -1251,7 +1176,6 @@
             <w:r>
               <w:t>Padded</w:t>
             </w:r>
-            <w:proofErr w:type="spellEnd"/>
           </w:p>
         </w:tc>
         <w:tc>
@@ -1281,11 +1205,9 @@
             <w:tcW w:w="4807" w:type="dxa"/>
           </w:tcPr>
           <w:p>
-            <w:proofErr w:type="spellStart"/>
             <w:r>
               <w:t>GitVersion.EscapedBranchName</w:t>
             </w:r>
-            <w:proofErr w:type="spellEnd"/>
           </w:p>
         </w:tc>
         <w:tc>
@@ -1315,11 +1237,9 @@
             <w:tcW w:w="4807" w:type="dxa"/>
           </w:tcPr>
           <w:p>
-            <w:proofErr w:type="spellStart"/>
             <w:r>
               <w:t>GitVersion.FullBuildMetaData</w:t>
             </w:r>
-            <w:proofErr w:type="spellEnd"/>
           </w:p>
         </w:tc>
         <w:tc>
@@ -1349,11 +1269,9 @@
             <w:tcW w:w="4807" w:type="dxa"/>
           </w:tcPr>
           <w:p>
-            <w:proofErr w:type="spellStart"/>
             <w:r>
               <w:t>GitVersion.FullSemVer</w:t>
             </w:r>
-            <w:proofErr w:type="spellEnd"/>
           </w:p>
         </w:tc>
         <w:tc>
@@ -1383,11 +1301,9 @@
             <w:tcW w:w="4807" w:type="dxa"/>
           </w:tcPr>
           <w:p>
-            <w:proofErr w:type="spellStart"/>
             <w:r>
               <w:t>GitVersion.InformationalVersion</w:t>
             </w:r>
-            <w:proofErr w:type="spellEnd"/>
           </w:p>
         </w:tc>
         <w:tc>
@@ -1417,11 +1333,9 @@
             <w:tcW w:w="4807" w:type="dxa"/>
           </w:tcPr>
           <w:p>
-            <w:proofErr w:type="spellStart"/>
             <w:r>
               <w:t>GitVersion.LegacySemVer</w:t>
             </w:r>
-            <w:proofErr w:type="spellEnd"/>
           </w:p>
         </w:tc>
         <w:tc>
@@ -1451,11 +1365,9 @@
             <w:tcW w:w="4807" w:type="dxa"/>
           </w:tcPr>
           <w:p>
-            <w:proofErr w:type="spellStart"/>
             <w:r>
               <w:t>GitVersion.LegacySemVerPadded</w:t>
             </w:r>
-            <w:proofErr w:type="spellEnd"/>
           </w:p>
         </w:tc>
         <w:tc>
@@ -1485,11 +1397,9 @@
             <w:tcW w:w="4807" w:type="dxa"/>
           </w:tcPr>
           <w:p>
-            <w:proofErr w:type="spellStart"/>
             <w:r>
               <w:t>GitVersion.Major</w:t>
             </w:r>
-            <w:proofErr w:type="spellEnd"/>
           </w:p>
         </w:tc>
         <w:tc>
@@ -1519,11 +1429,9 @@
             <w:tcW w:w="4807" w:type="dxa"/>
           </w:tcPr>
           <w:p>
-            <w:proofErr w:type="spellStart"/>
             <w:r>
               <w:t>GitVersion.MajorMinorPatch</w:t>
             </w:r>
-            <w:proofErr w:type="spellEnd"/>
           </w:p>
         </w:tc>
         <w:tc>
@@ -1553,11 +1461,9 @@
             <w:tcW w:w="4807" w:type="dxa"/>
           </w:tcPr>
           <w:p>
-            <w:proofErr w:type="spellStart"/>
             <w:r>
               <w:t>GitVersion.Minor</w:t>
             </w:r>
-            <w:proofErr w:type="spellEnd"/>
           </w:p>
         </w:tc>
         <w:tc>
@@ -1587,11 +1493,9 @@
             <w:tcW w:w="4807" w:type="dxa"/>
           </w:tcPr>
           <w:p>
-            <w:proofErr w:type="spellStart"/>
             <w:r>
               <w:t>GitVersion.NuGetPreReleaseTag</w:t>
             </w:r>
-            <w:proofErr w:type="spellEnd"/>
           </w:p>
         </w:tc>
         <w:tc>
@@ -1653,11 +1557,9 @@
             <w:tcW w:w="4807" w:type="dxa"/>
           </w:tcPr>
           <w:p>
-            <w:proofErr w:type="spellStart"/>
             <w:r>
               <w:t>GitVersion.NuGetVersion</w:t>
             </w:r>
-            <w:proofErr w:type="spellEnd"/>
           </w:p>
         </w:tc>
         <w:tc>
@@ -1719,11 +1621,9 @@
             <w:tcW w:w="4807" w:type="dxa"/>
           </w:tcPr>
           <w:p>
-            <w:proofErr w:type="spellStart"/>
             <w:r>
               <w:t>GitVersion.Patch</w:t>
             </w:r>
-            <w:proofErr w:type="spellEnd"/>
           </w:p>
         </w:tc>
         <w:tc>
@@ -1753,11 +1653,9 @@
             <w:tcW w:w="4807" w:type="dxa"/>
           </w:tcPr>
           <w:p>
-            <w:proofErr w:type="spellStart"/>
             <w:r>
               <w:t>GitVersion.PreReleaseLabel</w:t>
             </w:r>
-            <w:proofErr w:type="spellEnd"/>
           </w:p>
         </w:tc>
         <w:tc>
@@ -1787,11 +1685,9 @@
             <w:tcW w:w="4807" w:type="dxa"/>
           </w:tcPr>
           <w:p>
-            <w:proofErr w:type="spellStart"/>
             <w:r>
               <w:t>GitVersion.PreReleaseNumber</w:t>
             </w:r>
-            <w:proofErr w:type="spellEnd"/>
           </w:p>
         </w:tc>
         <w:tc>
@@ -1821,11 +1717,9 @@
             <w:tcW w:w="4807" w:type="dxa"/>
           </w:tcPr>
           <w:p>
-            <w:proofErr w:type="spellStart"/>
             <w:r>
               <w:t>GitVersion.PreReleaseTag</w:t>
             </w:r>
-            <w:proofErr w:type="spellEnd"/>
           </w:p>
         </w:tc>
         <w:tc>
@@ -1855,11 +1749,9 @@
             <w:tcW w:w="4807" w:type="dxa"/>
           </w:tcPr>
           <w:p>
-            <w:proofErr w:type="spellStart"/>
             <w:r>
               <w:t>GitVersion.PreReleaseTagWithDash</w:t>
             </w:r>
-            <w:proofErr w:type="spellEnd"/>
           </w:p>
         </w:tc>
         <w:tc>
@@ -1889,11 +1781,9 @@
             <w:tcW w:w="4807" w:type="dxa"/>
           </w:tcPr>
           <w:p>
-            <w:proofErr w:type="spellStart"/>
             <w:r>
               <w:t>GitVersion.SemVer</w:t>
             </w:r>
-            <w:proofErr w:type="spellEnd"/>
           </w:p>
         </w:tc>
         <w:tc>
@@ -1923,11 +1813,9 @@
             <w:tcW w:w="4807" w:type="dxa"/>
           </w:tcPr>
           <w:p>
-            <w:proofErr w:type="spellStart"/>
             <w:r>
               <w:t>GitVersion.Sha</w:t>
             </w:r>
-            <w:proofErr w:type="spellEnd"/>
           </w:p>
         </w:tc>
         <w:tc>
@@ -1957,11 +1845,9 @@
             <w:tcW w:w="4807" w:type="dxa"/>
           </w:tcPr>
           <w:p>
-            <w:proofErr w:type="spellStart"/>
             <w:r>
               <w:t>GitVersion.ShortSha</w:t>
             </w:r>
-            <w:proofErr w:type="spellEnd"/>
           </w:p>
         </w:tc>
         <w:tc>
@@ -1991,11 +1877,9 @@
             <w:tcW w:w="4807" w:type="dxa"/>
           </w:tcPr>
           <w:p>
-            <w:proofErr w:type="spellStart"/>
             <w:r>
               <w:t>GitVersion.VersionSourceSha</w:t>
             </w:r>
-            <w:proofErr w:type="spellEnd"/>
           </w:p>
         </w:tc>
         <w:tc>
@@ -2025,12 +1909,10 @@
             <w:tcW w:w="4807" w:type="dxa"/>
           </w:tcPr>
           <w:p>
-            <w:proofErr w:type="spellStart"/>
             <w:r>
               <w:lastRenderedPageBreak/>
               <w:t>GitVersion.WeightedPreReleaseNumber</w:t>
             </w:r>
-            <w:proofErr w:type="spellEnd"/>
           </w:p>
         </w:tc>
         <w:tc>
@@ -2075,11 +1957,9 @@
             <w:tcW w:w="3397" w:type="dxa"/>
           </w:tcPr>
           <w:p>
-            <w:proofErr w:type="spellStart"/>
             <w:r>
               <w:t>DocVariable</w:t>
             </w:r>
-            <w:proofErr w:type="spellEnd"/>
           </w:p>
         </w:tc>
         <w:tc>
@@ -2103,11 +1983,9 @@
             <w:tcW w:w="3397" w:type="dxa"/>
           </w:tcPr>
           <w:p>
-            <w:proofErr w:type="spellStart"/>
             <w:r>
               <w:t>CustomVersionInfo</w:t>
             </w:r>
-            <w:proofErr w:type="spellEnd"/>
           </w:p>
         </w:tc>
         <w:tc>
@@ -2137,11 +2015,9 @@
             <w:tcW w:w="3397" w:type="dxa"/>
           </w:tcPr>
           <w:p>
-            <w:proofErr w:type="spellStart"/>
             <w:r>
               <w:t>CustomRenderDate</w:t>
             </w:r>
-            <w:proofErr w:type="spellEnd"/>
           </w:p>
         </w:tc>
         <w:tc>
@@ -2201,16 +2077,8 @@
         <w:rPr>
           <w:lang w:val="en-US"/>
         </w:rPr>
-        <w:t>.</w:t>
-      </w:r>
-      <w:proofErr w:type="spellStart"/>
-      <w:r>
-        <w:rPr>
-          <w:lang w:val="en-US"/>
-        </w:rPr>
-        <w:t>VersionedPdfGenerator.yaml</w:t>
-      </w:r>
-      <w:proofErr w:type="spellEnd"/>
+        <w:t>.VersionedPdfGenerator.yaml</w:t>
+      </w:r>
       <w:r>
         <w:rPr>
           <w:lang w:val="en-US"/>
@@ -2222,49 +2090,7 @@
           <w:lang w:val="en-US"/>
         </w:rPr>
         <w:br/>
-        <w:t xml:space="preserve">You can also set </w:t>
-      </w:r>
-      <w:proofErr w:type="spellStart"/>
-      <w:r>
-        <w:rPr>
-          <w:lang w:val="en-US"/>
-        </w:rPr>
-        <w:t>DocVariables</w:t>
-      </w:r>
-      <w:proofErr w:type="spellEnd"/>
-      <w:r>
-        <w:rPr>
-          <w:lang w:val="en-US"/>
-        </w:rPr>
-        <w:t xml:space="preserve"> using the </w:t>
-      </w:r>
-      <w:proofErr w:type="spellStart"/>
-      <w:r>
-        <w:rPr>
-          <w:lang w:val="en-US"/>
-        </w:rPr>
-        <w:t>commandline</w:t>
-      </w:r>
-      <w:proofErr w:type="spellEnd"/>
-      <w:r>
-        <w:rPr>
-          <w:lang w:val="en-US"/>
-        </w:rPr>
-        <w:t xml:space="preserve"> </w:t>
-      </w:r>
-      <w:proofErr w:type="spellStart"/>
-      <w:r>
-        <w:rPr>
-          <w:lang w:val="en-US"/>
-        </w:rPr>
-        <w:t>arugments</w:t>
-      </w:r>
-      <w:proofErr w:type="spellEnd"/>
-      <w:r>
-        <w:rPr>
-          <w:lang w:val="en-US"/>
-        </w:rPr>
-        <w:t>.</w:t>
+        <w:t>You can also set DocVariables using the commandline arugments.</w:t>
       </w:r>
     </w:p>
     <w:p>
@@ -2300,6 +2126,297 @@
           <w:lang w:val="en-US"/>
         </w:rPr>
       </w:pPr>
+      <w:r>
+        <w:rPr>
+          <w:lang w:val="en-US"/>
+        </w:rPr>
+        <w:t xml:space="preserve">Host: </w:t>
+      </w:r>
+      <w:r>
+        <w:rPr>
+          <w:lang w:val="en-US"/>
+        </w:rPr>
+        <w:fldChar w:fldCharType="begin"/>
+      </w:r>
+      <w:r>
+        <w:rPr>
+          <w:lang w:val="en-US"/>
+        </w:rPr>
+        <w:instrText xml:space="preserve"> DOCVARIABLE  Host  \* MERGEFORMAT </w:instrText>
+      </w:r>
+      <w:r>
+        <w:rPr>
+          <w:lang w:val="en-US"/>
+        </w:rPr>
+        <w:fldChar w:fldCharType="end"/>
+      </w:r>
+    </w:p>
+    <w:p>
+      <w:pPr>
+        <w:rPr>
+          <w:lang w:val="en-US"/>
+        </w:rPr>
+      </w:pPr>
+    </w:p>
+    <w:p>
+      <w:r>
+        <w:fldChar w:fldCharType="begin"/>
+      </w:r>
+      <w:r>
+        <w:instrText xml:space="preserve"> DOCVARIABLE  CustomRenderDate \* MERGEFORMAT </w:instrText>
+      </w:r>
+      <w:r>
+        <w:fldChar w:fldCharType="end"/>
+      </w:r>
+    </w:p>
+    <w:p>
+      <w:pPr>
+        <w:rPr>
+          <w:lang w:val="en-US"/>
+        </w:rPr>
+      </w:pPr>
+    </w:p>
+    <w:p>
+      <w:pPr>
+        <w:rPr>
+          <w:lang w:val="en-US"/>
+        </w:rPr>
+      </w:pPr>
+      <w:r>
+        <w:rPr>
+          <w:lang w:val="en-US"/>
+        </w:rPr>
+        <w:t>Text with git sha</w:t>
+      </w:r>
+      <w:r>
+        <w:rPr>
+          <w:lang w:val="en-US"/>
+        </w:rPr>
+        <w:t>:</w:t>
+      </w:r>
+    </w:p>
+    <w:p>
+      <w:pPr>
+        <w:rPr>
+          <w:lang w:val="en-US"/>
+        </w:rPr>
+      </w:pPr>
+      <w:r>
+        <w:rPr>
+          <w:lang w:val="en-US"/>
+        </w:rPr>
+        <w:fldChar w:fldCharType="begin"/>
+      </w:r>
+      <w:r>
+        <w:rPr>
+          <w:lang w:val="en-US"/>
+        </w:rPr>
+        <w:instrText xml:space="preserve"> INCLUDEPICTURE  "</w:instrText>
+      </w:r>
+      <w:r>
+        <w:rPr>
+          <w:lang w:val="en-US"/>
+        </w:rPr>
+        <w:fldChar w:fldCharType="begin"/>
+      </w:r>
+      <w:r>
+        <w:rPr>
+          <w:lang w:val="en-US"/>
+        </w:rPr>
+        <w:instrText xml:space="preserve"> DOCVARIABLE  Host  \* MERGEFORMAT </w:instrText>
+      </w:r>
+      <w:r>
+        <w:rPr>
+          <w:lang w:val="en-US"/>
+        </w:rPr>
+        <w:fldChar w:fldCharType="end"/>
+      </w:r>
+      <w:r>
+        <w:rPr>
+          <w:lang w:val="en-US"/>
+        </w:rPr>
+        <w:instrText>qr/</w:instrText>
+      </w:r>
+      <w:r>
+        <w:rPr>
+          <w:lang w:val="en-US"/>
+        </w:rPr>
+        <w:instrText>text</w:instrText>
+      </w:r>
+      <w:r>
+        <w:rPr>
+          <w:lang w:val="en-US"/>
+        </w:rPr>
+        <w:instrText>/</w:instrText>
+      </w:r>
+      <w:r>
+        <w:rPr>
+          <w:lang w:val="en-US"/>
+        </w:rPr>
+        <w:fldChar w:fldCharType="begin"/>
+      </w:r>
+      <w:r>
+        <w:rPr>
+          <w:lang w:val="en-US"/>
+        </w:rPr>
+        <w:instrText xml:space="preserve"> DOCVARIABLE  Git.Sha  \* MERGEFORMAT </w:instrText>
+      </w:r>
+      <w:r>
+        <w:rPr>
+          <w:lang w:val="en-US"/>
+        </w:rPr>
+        <w:fldChar w:fldCharType="end"/>
+      </w:r>
+      <w:r>
+        <w:rPr>
+          <w:lang w:val="en-US"/>
+        </w:rPr>
+        <w:instrText xml:space="preserve">" \d  \* MERGEFORMAT </w:instrText>
+      </w:r>
+      <w:r>
+        <w:rPr>
+          <w:lang w:val="en-US"/>
+        </w:rPr>
+        <w:fldChar w:fldCharType="separate"/>
+      </w:r>
+      <w:r>
+        <w:rPr>
+          <w:lang w:val="en-US"/>
+        </w:rPr>
+        <w:fldChar w:fldCharType="begin"/>
+      </w:r>
+      <w:r>
+        <w:rPr>
+          <w:lang w:val="en-US"/>
+        </w:rPr>
+        <w:instrText xml:space="preserve"> INCLUDEPICTURE  \d "C:\\Users\\c.van.den.munckhof\\Documents\\Coen\\Git\\VersionedPdfGenerator\\example\\qr" \* MERGEFORMATINET </w:instrText>
+      </w:r>
+      <w:r>
+        <w:rPr>
+          <w:lang w:val="en-US"/>
+        </w:rPr>
+        <w:fldChar w:fldCharType="separate"/>
+      </w:r>
+      <w:r>
+        <w:rPr>
+          <w:lang w:val="en-US"/>
+        </w:rPr>
+        <w:fldChar w:fldCharType="begin"/>
+      </w:r>
+      <w:r>
+        <w:rPr>
+          <w:lang w:val="en-US"/>
+        </w:rPr>
+        <w:instrText xml:space="preserve"> INCLUDEPICTURE  \d "C:\\Users\\c.van.den.munckhof\\Documents\\Coen\\Git\\VersionedPdfGenerator\\example\\qr" \* MERGEFORMATINET </w:instrText>
+      </w:r>
+      <w:r>
+        <w:rPr>
+          <w:lang w:val="en-US"/>
+        </w:rPr>
+        <w:fldChar w:fldCharType="separate"/>
+      </w:r>
+      <w:r>
+        <w:rPr>
+          <w:lang w:val="en-US"/>
+        </w:rPr>
+        <w:fldChar w:fldCharType="begin"/>
+      </w:r>
+      <w:r>
+        <w:rPr>
+          <w:lang w:val="en-US"/>
+        </w:rPr>
+        <w:instrText xml:space="preserve"> INCLUDEPICTURE  \d "C:\\Users\\c.van.den.munckhof\\Documents\\Coen\\Git\\VersionedPdfGenerator\\example\\qr" \* MERGEFORMATINET </w:instrText>
+      </w:r>
+      <w:r>
+        <w:rPr>
+          <w:lang w:val="en-US"/>
+        </w:rPr>
+        <w:fldChar w:fldCharType="separate"/>
+      </w:r>
+      <w:r>
+        <w:rPr>
+          <w:lang w:val="en-US"/>
+        </w:rPr>
+        <w:fldChar w:fldCharType="begin"/>
+      </w:r>
+      <w:r>
+        <w:rPr>
+          <w:lang w:val="en-US"/>
+        </w:rPr>
+        <w:instrText xml:space="preserve"> INCLUDEPICTURE  \d "C:\\Users\\c.van.den.munckhof\\Documents\\Coen\\Git\\VersionedPdfGenerator\\example\\qr" \* MERGEFORMATINET </w:instrText>
+      </w:r>
+      <w:r>
+        <w:rPr>
+          <w:lang w:val="en-US"/>
+        </w:rPr>
+        <w:fldChar w:fldCharType="separate"/>
+      </w:r>
+      <w:r>
+        <w:rPr>
+          <w:lang w:val="en-US"/>
+        </w:rPr>
+        <w:fldChar w:fldCharType="begin"/>
+      </w:r>
+      <w:r>
+        <w:rPr>
+          <w:lang w:val="en-US"/>
+        </w:rPr>
+        <w:instrText xml:space="preserve"> INCLUDEPICTURE  \d "C:\\Users\\c.van.den.munckhof\\Documents\\Coen\\Git\\VersionedPdfGenerator\\example\\qr" \* MERGEFORMATINET </w:instrText>
+      </w:r>
+      <w:r>
+        <w:rPr>
+          <w:lang w:val="en-US"/>
+        </w:rPr>
+        <w:fldChar w:fldCharType="separate"/>
+      </w:r>
+      <w:r>
+        <w:rPr>
+          <w:lang w:val="en-US"/>
+        </w:rPr>
+        <w:fldChar w:fldCharType="begin"/>
+      </w:r>
+      <w:r>
+        <w:rPr>
+          <w:lang w:val="en-US"/>
+        </w:rPr>
+        <w:instrText xml:space="preserve"> INCLUDEPICTURE  \d "C:\\Users\\c.van.den.munckhof\\Documents\\Coen\\Git\\VersionedPdfGenerator\\example\\qr" \* MERGEFORMATINET </w:instrText>
+      </w:r>
+      <w:r>
+        <w:rPr>
+          <w:lang w:val="en-US"/>
+        </w:rPr>
+        <w:fldChar w:fldCharType="separate"/>
+      </w:r>
+      <w:r>
+        <w:rPr>
+          <w:lang w:val="en-US"/>
+        </w:rPr>
+        <w:fldChar w:fldCharType="begin"/>
+      </w:r>
+      <w:r>
+        <w:rPr>
+          <w:lang w:val="en-US"/>
+        </w:rPr>
+        <w:instrText xml:space="preserve"> </w:instrText>
+      </w:r>
+      <w:r>
+        <w:rPr>
+          <w:lang w:val="en-US"/>
+        </w:rPr>
+        <w:instrText>INCLUDEPICTURE  \d "C:\\Users\\c.van.den.munckhof\\Documents\\Coen\\Git\\VersionedPdfGenerator\\example\\qr" \* MERGEFORMATINET</w:instrText>
+      </w:r>
+      <w:r>
+        <w:rPr>
+          <w:lang w:val="en-US"/>
+        </w:rPr>
+        <w:instrText xml:space="preserve"> </w:instrText>
+      </w:r>
+      <w:r>
+        <w:rPr>
+          <w:lang w:val="en-US"/>
+        </w:rPr>
+        <w:fldChar w:fldCharType="separate"/>
+      </w:r>
       <w:r>
         <w:rPr>
           <w:lang w:val="en-US"/>
@@ -2324,10 +2441,58 @@
             <v:path o:extrusionok="f" gradientshapeok="t" o:connecttype="rect"/>
             <o:lock v:ext="edit" aspectratio="t"/>
           </v:shapetype>
-          <v:shape id="_x0000_i1025" type="#_x0000_t75" style="width:453.25pt;height:340pt">
+          <v:shape id="_x0000_i1025" type="#_x0000_t75" style="width:453.65pt;height:338.35pt">
             <v:imagedata r:id="rId7"/>
           </v:shape>
         </w:pict>
+      </w:r>
+      <w:r>
+        <w:rPr>
+          <w:lang w:val="en-US"/>
+        </w:rPr>
+        <w:fldChar w:fldCharType="end"/>
+      </w:r>
+      <w:r>
+        <w:rPr>
+          <w:lang w:val="en-US"/>
+        </w:rPr>
+        <w:fldChar w:fldCharType="end"/>
+      </w:r>
+      <w:r>
+        <w:rPr>
+          <w:lang w:val="en-US"/>
+        </w:rPr>
+        <w:fldChar w:fldCharType="end"/>
+      </w:r>
+      <w:r>
+        <w:rPr>
+          <w:lang w:val="en-US"/>
+        </w:rPr>
+        <w:fldChar w:fldCharType="end"/>
+      </w:r>
+      <w:r>
+        <w:rPr>
+          <w:lang w:val="en-US"/>
+        </w:rPr>
+        <w:fldChar w:fldCharType="end"/>
+      </w:r>
+      <w:r>
+        <w:rPr>
+          <w:lang w:val="en-US"/>
+        </w:rPr>
+        <w:fldChar w:fldCharType="end"/>
+      </w:r>
+      <w:r>
+        <w:rPr>
+          <w:lang w:val="en-US"/>
+        </w:rPr>
+        <w:fldChar w:fldCharType="end"/>
+      </w:r>
+      <w:r>
+        <w:rPr>
+          <w:lang w:val="en-US"/>
+        </w:rPr>
+        <w:fldChar w:fldCharType="end"/>
       </w:r>
     </w:p>
     <w:p>
@@ -2347,25 +2512,7 @@
         <w:rPr>
           <w:lang w:val="en-US"/>
         </w:rPr>
-        <w:t xml:space="preserve">Host: </w:t>
-      </w:r>
-      <w:r>
-        <w:rPr>
-          <w:lang w:val="en-US"/>
-        </w:rPr>
-        <w:fldChar w:fldCharType="begin"/>
-      </w:r>
-      <w:r>
-        <w:rPr>
-          <w:lang w:val="en-US"/>
-        </w:rPr>
-        <w:instrText xml:space="preserve"> DOCVARIABLE  Host  \* MERGEFORMAT </w:instrText>
-      </w:r>
-      <w:r>
-        <w:rPr>
-          <w:lang w:val="en-US"/>
-        </w:rPr>
-        <w:fldChar w:fldCharType="end"/>
+        <w:t>Url Google.com:</w:t>
       </w:r>
     </w:p>
     <w:p>
@@ -2374,8 +2521,264 @@
           <w:lang w:val="en-US"/>
         </w:rPr>
       </w:pPr>
+      <w:r>
+        <w:rPr>
+          <w:lang w:val="en-US"/>
+        </w:rPr>
+        <w:fldChar w:fldCharType="begin"/>
+      </w:r>
+      <w:r>
+        <w:rPr>
+          <w:lang w:val="en-US"/>
+        </w:rPr>
+        <w:instrText xml:space="preserve"> INCLUDEPICTURE  "</w:instrText>
+      </w:r>
+      <w:r>
+        <w:rPr>
+          <w:lang w:val="en-US"/>
+        </w:rPr>
+        <w:fldChar w:fldCharType="begin"/>
+      </w:r>
+      <w:r>
+        <w:rPr>
+          <w:lang w:val="en-US"/>
+        </w:rPr>
+        <w:instrText xml:space="preserve"> DOCVARIABLE  Host  \* MERGEFORMAT </w:instrText>
+      </w:r>
+      <w:r>
+        <w:rPr>
+          <w:lang w:val="en-US"/>
+        </w:rPr>
+        <w:fldChar w:fldCharType="end"/>
+      </w:r>
+      <w:r>
+        <w:rPr>
+          <w:lang w:val="en-US"/>
+        </w:rPr>
+        <w:instrText>qr/url/</w:instrText>
+      </w:r>
+      <w:r>
+        <w:rPr>
+          <w:lang w:val="en-US"/>
+        </w:rPr>
+        <w:instrText>http%3A%2F%2Fwww.google.com</w:instrText>
+      </w:r>
       <w:bookmarkStart w:id="0" w:name="_GoBack"/>
       <w:bookmarkEnd w:id="0"/>
+      <w:r>
+        <w:rPr>
+          <w:lang w:val="en-US"/>
+        </w:rPr>
+        <w:instrText xml:space="preserve"> </w:instrText>
+      </w:r>
+      <w:r>
+        <w:rPr>
+          <w:lang w:val="en-US"/>
+        </w:rPr>
+        <w:instrText xml:space="preserve">" \d  \* MERGEFORMAT </w:instrText>
+      </w:r>
+      <w:r>
+        <w:rPr>
+          <w:lang w:val="en-US"/>
+        </w:rPr>
+        <w:fldChar w:fldCharType="separate"/>
+      </w:r>
+      <w:r>
+        <w:rPr>
+          <w:lang w:val="en-US"/>
+        </w:rPr>
+        <w:fldChar w:fldCharType="begin"/>
+      </w:r>
+      <w:r>
+        <w:rPr>
+          <w:lang w:val="en-US"/>
+        </w:rPr>
+        <w:instrText xml:space="preserve"> INCLUDEPICTURE  \d "C:\\Users\\c.van.den.munckhof\\Documents\\Coen\\Git\\VersionedPdfGenerator\\example\\qr" \* MERGEFORMATINET </w:instrText>
+      </w:r>
+      <w:r>
+        <w:rPr>
+          <w:lang w:val="en-US"/>
+        </w:rPr>
+        <w:fldChar w:fldCharType="separate"/>
+      </w:r>
+      <w:r>
+        <w:rPr>
+          <w:lang w:val="en-US"/>
+        </w:rPr>
+        <w:fldChar w:fldCharType="begin"/>
+      </w:r>
+      <w:r>
+        <w:rPr>
+          <w:lang w:val="en-US"/>
+        </w:rPr>
+        <w:instrText xml:space="preserve"> INCLUDEPICTURE  \d "C:\\Users\\c.van.den.munckhof\\Documents\\Coen\\Git\\VersionedPdfGenerator\\example\\qr" \* MERGEFORMATINET </w:instrText>
+      </w:r>
+      <w:r>
+        <w:rPr>
+          <w:lang w:val="en-US"/>
+        </w:rPr>
+        <w:fldChar w:fldCharType="separate"/>
+      </w:r>
+      <w:r>
+        <w:rPr>
+          <w:lang w:val="en-US"/>
+        </w:rPr>
+        <w:fldChar w:fldCharType="begin"/>
+      </w:r>
+      <w:r>
+        <w:rPr>
+          <w:lang w:val="en-US"/>
+        </w:rPr>
+        <w:instrText xml:space="preserve"> INCLUDEPICTURE  \d "C:\\Users\\c.van.den.munckhof\\Documents\\Coen\\Git\\VersionedPdfGenerator\\example\\qr" \* MERGEFORMATINET </w:instrText>
+      </w:r>
+      <w:r>
+        <w:rPr>
+          <w:lang w:val="en-US"/>
+        </w:rPr>
+        <w:fldChar w:fldCharType="separate"/>
+      </w:r>
+      <w:r>
+        <w:rPr>
+          <w:lang w:val="en-US"/>
+        </w:rPr>
+        <w:fldChar w:fldCharType="begin"/>
+      </w:r>
+      <w:r>
+        <w:rPr>
+          <w:lang w:val="en-US"/>
+        </w:rPr>
+        <w:instrText xml:space="preserve"> INCLUDEPICTURE  \d "C:\\Users\\c.van.den.munckhof\\Documents\\Coen\\Git\\VersionedPdfGenerator\\example\\qr" \* MERGEFORMATINET </w:instrText>
+      </w:r>
+      <w:r>
+        <w:rPr>
+          <w:lang w:val="en-US"/>
+        </w:rPr>
+        <w:fldChar w:fldCharType="separate"/>
+      </w:r>
+      <w:r>
+        <w:rPr>
+          <w:lang w:val="en-US"/>
+        </w:rPr>
+        <w:fldChar w:fldCharType="begin"/>
+      </w:r>
+      <w:r>
+        <w:rPr>
+          <w:lang w:val="en-US"/>
+        </w:rPr>
+        <w:instrText xml:space="preserve"> INCLUDEPICTURE  \d "C:\\Users\\c.van.den.munckhof\\Documents\\Coen\\Git\\VersionedPdfGenerator\\example\\qr" \* MERGEFORMATINET </w:instrText>
+      </w:r>
+      <w:r>
+        <w:rPr>
+          <w:lang w:val="en-US"/>
+        </w:rPr>
+        <w:fldChar w:fldCharType="separate"/>
+      </w:r>
+      <w:r>
+        <w:rPr>
+          <w:lang w:val="en-US"/>
+        </w:rPr>
+        <w:fldChar w:fldCharType="begin"/>
+      </w:r>
+      <w:r>
+        <w:rPr>
+          <w:lang w:val="en-US"/>
+        </w:rPr>
+        <w:instrText xml:space="preserve"> INCLUDEPICTURE  \d "C:\\Users\\c.van.den.munckhof\\Documents\\Coen\\Git\\VersionedPdfGenerator\\example\\qr" \* MERGEFORMATINET </w:instrText>
+      </w:r>
+      <w:r>
+        <w:rPr>
+          <w:lang w:val="en-US"/>
+        </w:rPr>
+        <w:fldChar w:fldCharType="separate"/>
+      </w:r>
+      <w:r>
+        <w:rPr>
+          <w:lang w:val="en-US"/>
+        </w:rPr>
+        <w:fldChar w:fldCharType="begin"/>
+      </w:r>
+      <w:r>
+        <w:rPr>
+          <w:lang w:val="en-US"/>
+        </w:rPr>
+        <w:instrText xml:space="preserve"> </w:instrText>
+      </w:r>
+      <w:r>
+        <w:rPr>
+          <w:lang w:val="en-US"/>
+        </w:rPr>
+        <w:instrText>INCLUDEPICTURE  \d "C:\\Users\\c.van.den.munckhof\\Documents\\Coen\\Git\\VersionedPdfGenerator\\example\\qr" \* MERGEFORMATINET</w:instrText>
+      </w:r>
+      <w:r>
+        <w:rPr>
+          <w:lang w:val="en-US"/>
+        </w:rPr>
+        <w:instrText xml:space="preserve"> </w:instrText>
+      </w:r>
+      <w:r>
+        <w:rPr>
+          <w:lang w:val="en-US"/>
+        </w:rPr>
+        <w:fldChar w:fldCharType="separate"/>
+      </w:r>
+      <w:r>
+        <w:rPr>
+          <w:lang w:val="en-US"/>
+        </w:rPr>
+        <w:pict>
+          <v:shape id="_x0000_i1026" type="#_x0000_t75" style="width:453.65pt;height:338.35pt">
+            <v:imagedata r:id="rId8"/>
+          </v:shape>
+        </w:pict>
+      </w:r>
+      <w:r>
+        <w:rPr>
+          <w:lang w:val="en-US"/>
+        </w:rPr>
+        <w:fldChar w:fldCharType="end"/>
+      </w:r>
+      <w:r>
+        <w:rPr>
+          <w:lang w:val="en-US"/>
+        </w:rPr>
+        <w:fldChar w:fldCharType="end"/>
+      </w:r>
+      <w:r>
+        <w:rPr>
+          <w:lang w:val="en-US"/>
+        </w:rPr>
+        <w:fldChar w:fldCharType="end"/>
+      </w:r>
+      <w:r>
+        <w:rPr>
+          <w:lang w:val="en-US"/>
+        </w:rPr>
+        <w:fldChar w:fldCharType="end"/>
+      </w:r>
+      <w:r>
+        <w:rPr>
+          <w:lang w:val="en-US"/>
+        </w:rPr>
+        <w:fldChar w:fldCharType="end"/>
+      </w:r>
+      <w:r>
+        <w:rPr>
+          <w:lang w:val="en-US"/>
+        </w:rPr>
+        <w:fldChar w:fldCharType="end"/>
+      </w:r>
+      <w:r>
+        <w:rPr>
+          <w:lang w:val="en-US"/>
+        </w:rPr>
+        <w:fldChar w:fldCharType="end"/>
+      </w:r>
+      <w:r>
+        <w:rPr>
+          <w:lang w:val="en-US"/>
+        </w:rPr>
+        <w:fldChar w:fldCharType="end"/>
+      </w:r>
     </w:p>
     <w:p>
       <w:pPr>
@@ -2383,64 +2786,13 @@
           <w:lang w:val="en-US"/>
         </w:rPr>
       </w:pPr>
-      <w:r>
-        <w:rPr>
-          <w:lang w:val="en-US"/>
-        </w:rPr>
-        <w:fldChar w:fldCharType="begin"/>
-      </w:r>
-      <w:r>
-        <w:rPr>
-          <w:lang w:val="en-US"/>
-        </w:rPr>
-        <w:instrText xml:space="preserve"> INCLUDEPICTURE  "</w:instrText>
-      </w:r>
-      <w:r>
-        <w:rPr>
-          <w:lang w:val="en-US"/>
-        </w:rPr>
-        <w:fldChar w:fldCharType="begin"/>
-      </w:r>
-      <w:r>
-        <w:rPr>
-          <w:lang w:val="en-US"/>
-        </w:rPr>
-        <w:instrText xml:space="preserve"> DOCVARIABLE  Host  \* MERGEFORMAT </w:instrText>
-      </w:r>
-      <w:r>
-        <w:rPr>
-          <w:lang w:val="en-US"/>
-        </w:rPr>
-        <w:fldChar w:fldCharType="end"/>
-      </w:r>
-      <w:r>
-        <w:rPr>
-          <w:lang w:val="en-US"/>
-        </w:rPr>
-        <w:instrText xml:space="preserve">qr" \d  \* MERGEFORMAT </w:instrText>
-      </w:r>
-      <w:r>
-        <w:rPr>
-          <w:lang w:val="en-US"/>
-        </w:rPr>
-        <w:fldChar w:fldCharType="separate"/>
-      </w:r>
-      <w:r>
-        <w:rPr>
-          <w:lang w:val="en-US"/>
-        </w:rPr>
-        <w:pict>
-          <v:shape id="_x0000_i1026" type="#_x0000_t75" style="width:453.25pt;height:340pt">
-            <v:imagedata r:id="rId8"/>
-          </v:shape>
-        </w:pict>
-      </w:r>
-      <w:r>
-        <w:rPr>
-          <w:lang w:val="en-US"/>
-        </w:rPr>
-        <w:fldChar w:fldCharType="end"/>
-      </w:r>
+    </w:p>
+    <w:p>
+      <w:pPr>
+        <w:rPr>
+          <w:lang w:val="en-US"/>
+        </w:rPr>
+      </w:pPr>
     </w:p>
     <w:p>
       <w:pPr>
@@ -3667,7 +4019,7 @@
 </file>
 
 <file path=customXml/itemProps1.xml><?xml version="1.0" encoding="utf-8"?>
-<ds:datastoreItem xmlns:ds="http://schemas.openxmlformats.org/officeDocument/2006/customXml" ds:itemID="{8D729589-E3F2-4F88-A85A-8C0388627E09}">
+<ds:datastoreItem xmlns:ds="http://schemas.openxmlformats.org/officeDocument/2006/customXml" ds:itemID="{EE4AFEB4-3F1F-4E0F-A4E9-F3F0B8FAF0E9}">
   <ds:schemaRefs>
     <ds:schemaRef ds:uri="http://schemas.openxmlformats.org/officeDocument/2006/bibliography"/>
   </ds:schemaRefs>

</xml_diff>

<commit_message>
Remove IStringFormatter and implementation Update antlr language to support methods Added UrlEncode method making it easier to generate qr codes Remove debug toggle in LanguageVisitor Updated example docx file with qr codes
</commit_message>
<xml_diff>
--- a/example/example document.docx
+++ b/example/example document.docx
@@ -31,7 +31,21 @@
         <w:rPr>
           <w:lang w:val="en-US"/>
         </w:rPr>
-        <w:t>Drag this document on the Executable after compilation or run the exe with the correct arguments to generate a pdf with all the DocVariables filled in.</w:t>
+        <w:t xml:space="preserve">Drag this document on the Executable after compilation or run the exe with the correct arguments to generate a pdf with all the </w:t>
+      </w:r>
+      <w:proofErr w:type="spellStart"/>
+      <w:r>
+        <w:rPr>
+          <w:lang w:val="en-US"/>
+        </w:rPr>
+        <w:t>DocVariables</w:t>
+      </w:r>
+      <w:proofErr w:type="spellEnd"/>
+      <w:r>
+        <w:rPr>
+          <w:lang w:val="en-US"/>
+        </w:rPr>
+        <w:t xml:space="preserve"> filled in.</w:t>
       </w:r>
     </w:p>
     <w:tbl>
@@ -54,9 +68,11 @@
             <w:tcW w:w="3397" w:type="dxa"/>
           </w:tcPr>
           <w:p>
+            <w:proofErr w:type="spellStart"/>
             <w:r>
               <w:t>DocVariable</w:t>
             </w:r>
+            <w:proofErr w:type="spellEnd"/>
           </w:p>
         </w:tc>
         <w:tc>
@@ -80,9 +96,11 @@
             <w:tcW w:w="3397" w:type="dxa"/>
           </w:tcPr>
           <w:p>
+            <w:proofErr w:type="spellStart"/>
             <w:r>
               <w:t>Now</w:t>
             </w:r>
+            <w:proofErr w:type="spellEnd"/>
           </w:p>
         </w:tc>
         <w:tc>
@@ -197,9 +215,11 @@
             <w:tcW w:w="3397" w:type="dxa"/>
           </w:tcPr>
           <w:p>
+            <w:proofErr w:type="spellStart"/>
             <w:r>
               <w:t>DocVariable</w:t>
             </w:r>
+            <w:proofErr w:type="spellEnd"/>
           </w:p>
         </w:tc>
         <w:tc>
@@ -223,9 +243,11 @@
             <w:tcW w:w="3397" w:type="dxa"/>
           </w:tcPr>
           <w:p>
+            <w:proofErr w:type="spellStart"/>
             <w:r>
               <w:t>FilenameBase</w:t>
             </w:r>
+            <w:proofErr w:type="spellEnd"/>
           </w:p>
         </w:tc>
         <w:tc>
@@ -255,9 +277,11 @@
             <w:tcW w:w="3397" w:type="dxa"/>
           </w:tcPr>
           <w:p>
+            <w:proofErr w:type="spellStart"/>
             <w:r>
               <w:t>Filename</w:t>
             </w:r>
+            <w:proofErr w:type="spellEnd"/>
           </w:p>
         </w:tc>
         <w:tc>
@@ -287,9 +311,11 @@
             <w:tcW w:w="3397" w:type="dxa"/>
           </w:tcPr>
           <w:p>
+            <w:proofErr w:type="spellStart"/>
             <w:r>
               <w:t>FilePath</w:t>
             </w:r>
+            <w:proofErr w:type="spellEnd"/>
           </w:p>
         </w:tc>
         <w:tc>
@@ -319,9 +345,11 @@
             <w:tcW w:w="3397" w:type="dxa"/>
           </w:tcPr>
           <w:p>
+            <w:proofErr w:type="spellStart"/>
             <w:r>
               <w:t>FileExtension</w:t>
             </w:r>
+            <w:proofErr w:type="spellEnd"/>
           </w:p>
         </w:tc>
         <w:tc>
@@ -351,9 +379,11 @@
             <w:tcW w:w="3397" w:type="dxa"/>
           </w:tcPr>
           <w:p>
+            <w:proofErr w:type="spellStart"/>
             <w:r>
               <w:t>PathSeparator</w:t>
             </w:r>
+            <w:proofErr w:type="spellEnd"/>
           </w:p>
         </w:tc>
         <w:tc>
@@ -398,9 +428,11 @@
             <w:tcW w:w="3397" w:type="dxa"/>
           </w:tcPr>
           <w:p>
+            <w:proofErr w:type="spellStart"/>
             <w:r>
               <w:t>DocVariable</w:t>
             </w:r>
+            <w:proofErr w:type="spellEnd"/>
           </w:p>
         </w:tc>
         <w:tc>
@@ -424,9 +456,11 @@
             <w:tcW w:w="3397" w:type="dxa"/>
           </w:tcPr>
           <w:p>
+            <w:proofErr w:type="spellStart"/>
             <w:r>
               <w:t>Env.Os</w:t>
             </w:r>
+            <w:proofErr w:type="spellEnd"/>
           </w:p>
         </w:tc>
         <w:tc>
@@ -456,9 +490,11 @@
             <w:tcW w:w="3397" w:type="dxa"/>
           </w:tcPr>
           <w:p>
+            <w:proofErr w:type="spellStart"/>
             <w:r>
               <w:t>Env.ComputerName</w:t>
             </w:r>
+            <w:proofErr w:type="spellEnd"/>
           </w:p>
         </w:tc>
         <w:tc>
@@ -503,9 +539,11 @@
             <w:tcW w:w="3397" w:type="dxa"/>
           </w:tcPr>
           <w:p>
+            <w:proofErr w:type="spellStart"/>
             <w:r>
               <w:t>DocVariable</w:t>
             </w:r>
+            <w:proofErr w:type="spellEnd"/>
           </w:p>
         </w:tc>
         <w:tc>
@@ -529,9 +567,11 @@
             <w:tcW w:w="3397" w:type="dxa"/>
           </w:tcPr>
           <w:p>
+            <w:proofErr w:type="spellStart"/>
             <w:r>
               <w:t>Git.Sha</w:t>
             </w:r>
+            <w:proofErr w:type="spellEnd"/>
           </w:p>
         </w:tc>
         <w:tc>
@@ -561,9 +601,11 @@
             <w:tcW w:w="3397" w:type="dxa"/>
           </w:tcPr>
           <w:p>
+            <w:proofErr w:type="spellStart"/>
             <w:r>
               <w:t>Git.Message</w:t>
             </w:r>
+            <w:proofErr w:type="spellEnd"/>
           </w:p>
         </w:tc>
         <w:tc>
@@ -593,9 +635,11 @@
             <w:tcW w:w="3397" w:type="dxa"/>
           </w:tcPr>
           <w:p>
+            <w:proofErr w:type="spellStart"/>
             <w:r>
               <w:t>Git.MessageShort</w:t>
             </w:r>
+            <w:proofErr w:type="spellEnd"/>
           </w:p>
         </w:tc>
         <w:tc>
@@ -625,9 +669,11 @@
             <w:tcW w:w="3397" w:type="dxa"/>
           </w:tcPr>
           <w:p>
+            <w:proofErr w:type="spellStart"/>
             <w:r>
               <w:t>Git.Author.Email</w:t>
             </w:r>
+            <w:proofErr w:type="spellEnd"/>
           </w:p>
         </w:tc>
         <w:tc>
@@ -657,9 +703,11 @@
             <w:tcW w:w="3397" w:type="dxa"/>
           </w:tcPr>
           <w:p>
+            <w:proofErr w:type="spellStart"/>
             <w:r>
               <w:t>Git.Author.Name</w:t>
             </w:r>
+            <w:proofErr w:type="spellEnd"/>
           </w:p>
         </w:tc>
         <w:tc>
@@ -689,9 +737,11 @@
             <w:tcW w:w="3397" w:type="dxa"/>
           </w:tcPr>
           <w:p>
+            <w:proofErr w:type="spellStart"/>
             <w:r>
               <w:t>Git.Author.CommitDate</w:t>
             </w:r>
+            <w:proofErr w:type="spellEnd"/>
           </w:p>
         </w:tc>
         <w:tc>
@@ -721,9 +771,11 @@
             <w:tcW w:w="3397" w:type="dxa"/>
           </w:tcPr>
           <w:p>
+            <w:proofErr w:type="spellStart"/>
             <w:r>
               <w:t>Git.Committer.Email</w:t>
             </w:r>
+            <w:proofErr w:type="spellEnd"/>
           </w:p>
         </w:tc>
         <w:tc>
@@ -753,9 +805,11 @@
             <w:tcW w:w="3397" w:type="dxa"/>
           </w:tcPr>
           <w:p>
+            <w:proofErr w:type="spellStart"/>
             <w:r>
               <w:t>Git.Committer.Name</w:t>
             </w:r>
+            <w:proofErr w:type="spellEnd"/>
           </w:p>
         </w:tc>
         <w:tc>
@@ -785,9 +839,11 @@
             <w:tcW w:w="3397" w:type="dxa"/>
           </w:tcPr>
           <w:p>
+            <w:proofErr w:type="spellStart"/>
             <w:r>
               <w:t>Git.Committer.CommitDate</w:t>
             </w:r>
+            <w:proofErr w:type="spellEnd"/>
           </w:p>
         </w:tc>
         <w:tc>
@@ -817,9 +873,11 @@
             <w:tcW w:w="3397" w:type="dxa"/>
           </w:tcPr>
           <w:p>
+            <w:proofErr w:type="spellStart"/>
             <w:r>
               <w:t>Git.RootDir</w:t>
             </w:r>
+            <w:proofErr w:type="spellEnd"/>
           </w:p>
         </w:tc>
         <w:tc>
@@ -865,9 +923,11 @@
             <w:tcW w:w="4807" w:type="dxa"/>
           </w:tcPr>
           <w:p>
+            <w:proofErr w:type="spellStart"/>
             <w:r>
               <w:t>DocVariable</w:t>
             </w:r>
+            <w:proofErr w:type="spellEnd"/>
           </w:p>
         </w:tc>
         <w:tc>
@@ -891,9 +951,11 @@
             <w:tcW w:w="4807" w:type="dxa"/>
           </w:tcPr>
           <w:p>
+            <w:proofErr w:type="spellStart"/>
             <w:r>
               <w:t>GitVersion.CommitDate</w:t>
             </w:r>
+            <w:proofErr w:type="spellEnd"/>
           </w:p>
         </w:tc>
         <w:tc>
@@ -923,9 +985,11 @@
             <w:tcW w:w="4807" w:type="dxa"/>
           </w:tcPr>
           <w:p>
+            <w:proofErr w:type="spellStart"/>
             <w:r>
               <w:t>GitVersion.AssemblySemFileVer</w:t>
             </w:r>
+            <w:proofErr w:type="spellEnd"/>
           </w:p>
         </w:tc>
         <w:tc>
@@ -955,12 +1019,14 @@
             <w:tcW w:w="4807" w:type="dxa"/>
           </w:tcPr>
           <w:p>
+            <w:proofErr w:type="spellStart"/>
             <w:r>
               <w:t>GitVersion.</w:t>
             </w:r>
             <w:r>
               <w:t>AssemblySemVer</w:t>
             </w:r>
+            <w:proofErr w:type="spellEnd"/>
           </w:p>
         </w:tc>
         <w:tc>
@@ -1002,12 +1068,14 @@
             <w:tcW w:w="4807" w:type="dxa"/>
           </w:tcPr>
           <w:p>
+            <w:proofErr w:type="spellStart"/>
             <w:r>
               <w:t>GitVer</w:t>
             </w:r>
             <w:r>
               <w:t>sion.BranchName</w:t>
             </w:r>
+            <w:proofErr w:type="spellEnd"/>
           </w:p>
         </w:tc>
         <w:tc>
@@ -1043,12 +1111,14 @@
             <w:tcW w:w="4807" w:type="dxa"/>
           </w:tcPr>
           <w:p>
+            <w:proofErr w:type="spellStart"/>
             <w:r>
               <w:t>Git</w:t>
             </w:r>
             <w:r>
               <w:t>Version.BuildMetaData</w:t>
             </w:r>
+            <w:proofErr w:type="spellEnd"/>
           </w:p>
         </w:tc>
         <w:tc>
@@ -1084,12 +1154,14 @@
             <w:tcW w:w="4807" w:type="dxa"/>
           </w:tcPr>
           <w:p>
+            <w:proofErr w:type="spellStart"/>
             <w:r>
               <w:t>Git</w:t>
             </w:r>
             <w:r>
               <w:t>Version.BuildMetaDataPadded</w:t>
             </w:r>
+            <w:proofErr w:type="spellEnd"/>
           </w:p>
         </w:tc>
         <w:tc>
@@ -1125,6 +1197,7 @@
             <w:tcW w:w="4807" w:type="dxa"/>
           </w:tcPr>
           <w:p>
+            <w:proofErr w:type="spellStart"/>
             <w:r>
               <w:t>Git</w:t>
             </w:r>
@@ -1137,6 +1210,7 @@
             <w:r>
               <w:t>CommitsSinceVersionSource</w:t>
             </w:r>
+            <w:proofErr w:type="spellEnd"/>
           </w:p>
         </w:tc>
         <w:tc>
@@ -1166,6 +1240,7 @@
             <w:tcW w:w="4807" w:type="dxa"/>
           </w:tcPr>
           <w:p>
+            <w:proofErr w:type="spellStart"/>
             <w:r>
               <w:lastRenderedPageBreak/>
               <w:t>GitVersion.</w:t>
@@ -1176,6 +1251,7 @@
             <w:r>
               <w:t>Padded</w:t>
             </w:r>
+            <w:proofErr w:type="spellEnd"/>
           </w:p>
         </w:tc>
         <w:tc>
@@ -1205,9 +1281,11 @@
             <w:tcW w:w="4807" w:type="dxa"/>
           </w:tcPr>
           <w:p>
+            <w:proofErr w:type="spellStart"/>
             <w:r>
               <w:t>GitVersion.EscapedBranchName</w:t>
             </w:r>
+            <w:proofErr w:type="spellEnd"/>
           </w:p>
         </w:tc>
         <w:tc>
@@ -1237,9 +1315,11 @@
             <w:tcW w:w="4807" w:type="dxa"/>
           </w:tcPr>
           <w:p>
+            <w:proofErr w:type="spellStart"/>
             <w:r>
               <w:t>GitVersion.FullBuildMetaData</w:t>
             </w:r>
+            <w:proofErr w:type="spellEnd"/>
           </w:p>
         </w:tc>
         <w:tc>
@@ -1269,9 +1349,11 @@
             <w:tcW w:w="4807" w:type="dxa"/>
           </w:tcPr>
           <w:p>
+            <w:proofErr w:type="spellStart"/>
             <w:r>
               <w:t>GitVersion.FullSemVer</w:t>
             </w:r>
+            <w:proofErr w:type="spellEnd"/>
           </w:p>
         </w:tc>
         <w:tc>
@@ -1301,9 +1383,11 @@
             <w:tcW w:w="4807" w:type="dxa"/>
           </w:tcPr>
           <w:p>
+            <w:proofErr w:type="spellStart"/>
             <w:r>
               <w:t>GitVersion.InformationalVersion</w:t>
             </w:r>
+            <w:proofErr w:type="spellEnd"/>
           </w:p>
         </w:tc>
         <w:tc>
@@ -1333,9 +1417,11 @@
             <w:tcW w:w="4807" w:type="dxa"/>
           </w:tcPr>
           <w:p>
+            <w:proofErr w:type="spellStart"/>
             <w:r>
               <w:t>GitVersion.LegacySemVer</w:t>
             </w:r>
+            <w:proofErr w:type="spellEnd"/>
           </w:p>
         </w:tc>
         <w:tc>
@@ -1365,9 +1451,11 @@
             <w:tcW w:w="4807" w:type="dxa"/>
           </w:tcPr>
           <w:p>
+            <w:proofErr w:type="spellStart"/>
             <w:r>
               <w:t>GitVersion.LegacySemVerPadded</w:t>
             </w:r>
+            <w:proofErr w:type="spellEnd"/>
           </w:p>
         </w:tc>
         <w:tc>
@@ -1397,9 +1485,11 @@
             <w:tcW w:w="4807" w:type="dxa"/>
           </w:tcPr>
           <w:p>
+            <w:proofErr w:type="spellStart"/>
             <w:r>
               <w:t>GitVersion.Major</w:t>
             </w:r>
+            <w:proofErr w:type="spellEnd"/>
           </w:p>
         </w:tc>
         <w:tc>
@@ -1429,9 +1519,11 @@
             <w:tcW w:w="4807" w:type="dxa"/>
           </w:tcPr>
           <w:p>
+            <w:proofErr w:type="spellStart"/>
             <w:r>
               <w:t>GitVersion.MajorMinorPatch</w:t>
             </w:r>
+            <w:proofErr w:type="spellEnd"/>
           </w:p>
         </w:tc>
         <w:tc>
@@ -1461,9 +1553,11 @@
             <w:tcW w:w="4807" w:type="dxa"/>
           </w:tcPr>
           <w:p>
+            <w:proofErr w:type="spellStart"/>
             <w:r>
               <w:t>GitVersion.Minor</w:t>
             </w:r>
+            <w:proofErr w:type="spellEnd"/>
           </w:p>
         </w:tc>
         <w:tc>
@@ -1493,9 +1587,11 @@
             <w:tcW w:w="4807" w:type="dxa"/>
           </w:tcPr>
           <w:p>
+            <w:proofErr w:type="spellStart"/>
             <w:r>
               <w:t>GitVersion.NuGetPreReleaseTag</w:t>
             </w:r>
+            <w:proofErr w:type="spellEnd"/>
           </w:p>
         </w:tc>
         <w:tc>
@@ -1557,9 +1653,11 @@
             <w:tcW w:w="4807" w:type="dxa"/>
           </w:tcPr>
           <w:p>
+            <w:proofErr w:type="spellStart"/>
             <w:r>
               <w:t>GitVersion.NuGetVersion</w:t>
             </w:r>
+            <w:proofErr w:type="spellEnd"/>
           </w:p>
         </w:tc>
         <w:tc>
@@ -1621,9 +1719,11 @@
             <w:tcW w:w="4807" w:type="dxa"/>
           </w:tcPr>
           <w:p>
+            <w:proofErr w:type="spellStart"/>
             <w:r>
               <w:t>GitVersion.Patch</w:t>
             </w:r>
+            <w:proofErr w:type="spellEnd"/>
           </w:p>
         </w:tc>
         <w:tc>
@@ -1653,9 +1753,11 @@
             <w:tcW w:w="4807" w:type="dxa"/>
           </w:tcPr>
           <w:p>
+            <w:proofErr w:type="spellStart"/>
             <w:r>
               <w:t>GitVersion.PreReleaseLabel</w:t>
             </w:r>
+            <w:proofErr w:type="spellEnd"/>
           </w:p>
         </w:tc>
         <w:tc>
@@ -1685,9 +1787,11 @@
             <w:tcW w:w="4807" w:type="dxa"/>
           </w:tcPr>
           <w:p>
+            <w:proofErr w:type="spellStart"/>
             <w:r>
               <w:t>GitVersion.PreReleaseNumber</w:t>
             </w:r>
+            <w:proofErr w:type="spellEnd"/>
           </w:p>
         </w:tc>
         <w:tc>
@@ -1717,9 +1821,11 @@
             <w:tcW w:w="4807" w:type="dxa"/>
           </w:tcPr>
           <w:p>
+            <w:proofErr w:type="spellStart"/>
             <w:r>
               <w:t>GitVersion.PreReleaseTag</w:t>
             </w:r>
+            <w:proofErr w:type="spellEnd"/>
           </w:p>
         </w:tc>
         <w:tc>
@@ -1749,9 +1855,11 @@
             <w:tcW w:w="4807" w:type="dxa"/>
           </w:tcPr>
           <w:p>
+            <w:proofErr w:type="spellStart"/>
             <w:r>
               <w:t>GitVersion.PreReleaseTagWithDash</w:t>
             </w:r>
+            <w:proofErr w:type="spellEnd"/>
           </w:p>
         </w:tc>
         <w:tc>
@@ -1781,9 +1889,11 @@
             <w:tcW w:w="4807" w:type="dxa"/>
           </w:tcPr>
           <w:p>
+            <w:proofErr w:type="spellStart"/>
             <w:r>
               <w:t>GitVersion.SemVer</w:t>
             </w:r>
+            <w:proofErr w:type="spellEnd"/>
           </w:p>
         </w:tc>
         <w:tc>
@@ -1813,9 +1923,11 @@
             <w:tcW w:w="4807" w:type="dxa"/>
           </w:tcPr>
           <w:p>
+            <w:proofErr w:type="spellStart"/>
             <w:r>
               <w:t>GitVersion.Sha</w:t>
             </w:r>
+            <w:proofErr w:type="spellEnd"/>
           </w:p>
         </w:tc>
         <w:tc>
@@ -1845,9 +1957,11 @@
             <w:tcW w:w="4807" w:type="dxa"/>
           </w:tcPr>
           <w:p>
+            <w:proofErr w:type="spellStart"/>
             <w:r>
               <w:t>GitVersion.ShortSha</w:t>
             </w:r>
+            <w:proofErr w:type="spellEnd"/>
           </w:p>
         </w:tc>
         <w:tc>
@@ -1877,9 +1991,11 @@
             <w:tcW w:w="4807" w:type="dxa"/>
           </w:tcPr>
           <w:p>
+            <w:proofErr w:type="spellStart"/>
             <w:r>
               <w:t>GitVersion.VersionSourceSha</w:t>
             </w:r>
+            <w:proofErr w:type="spellEnd"/>
           </w:p>
         </w:tc>
         <w:tc>
@@ -1909,10 +2025,12 @@
             <w:tcW w:w="4807" w:type="dxa"/>
           </w:tcPr>
           <w:p>
+            <w:proofErr w:type="spellStart"/>
             <w:r>
               <w:lastRenderedPageBreak/>
               <w:t>GitVersion.WeightedPreReleaseNumber</w:t>
             </w:r>
+            <w:proofErr w:type="spellEnd"/>
           </w:p>
         </w:tc>
         <w:tc>
@@ -1957,9 +2075,11 @@
             <w:tcW w:w="3397" w:type="dxa"/>
           </w:tcPr>
           <w:p>
+            <w:proofErr w:type="spellStart"/>
             <w:r>
               <w:t>DocVariable</w:t>
             </w:r>
+            <w:proofErr w:type="spellEnd"/>
           </w:p>
         </w:tc>
         <w:tc>
@@ -1983,9 +2103,11 @@
             <w:tcW w:w="3397" w:type="dxa"/>
           </w:tcPr>
           <w:p>
+            <w:proofErr w:type="spellStart"/>
             <w:r>
               <w:t>CustomVersionInfo</w:t>
             </w:r>
+            <w:proofErr w:type="spellEnd"/>
           </w:p>
         </w:tc>
         <w:tc>
@@ -2015,9 +2137,11 @@
             <w:tcW w:w="3397" w:type="dxa"/>
           </w:tcPr>
           <w:p>
+            <w:proofErr w:type="spellStart"/>
             <w:r>
               <w:t>CustomRenderDate</w:t>
             </w:r>
+            <w:proofErr w:type="spellEnd"/>
           </w:p>
         </w:tc>
         <w:tc>
@@ -2046,7 +2170,13 @@
             <w:cnfStyle w:val="001000000000" w:firstRow="0" w:lastRow="0" w:firstColumn="1" w:lastColumn="0" w:oddVBand="0" w:evenVBand="0" w:oddHBand="0" w:evenHBand="0" w:firstRowFirstColumn="0" w:firstRowLastColumn="0" w:lastRowFirstColumn="0" w:lastRowLastColumn="0"/>
             <w:tcW w:w="3397" w:type="dxa"/>
           </w:tcPr>
-          <w:p/>
+          <w:p>
+            <w:proofErr w:type="spellStart"/>
+            <w:r>
+              <w:t>GithubUrl</w:t>
+            </w:r>
+            <w:proofErr w:type="spellEnd"/>
+          </w:p>
         </w:tc>
         <w:tc>
           <w:tcPr>
@@ -2056,6 +2186,53 @@
             <w:pPr>
               <w:cnfStyle w:val="000000000000" w:firstRow="0" w:lastRow="0" w:firstColumn="0" w:lastColumn="0" w:oddVBand="0" w:evenVBand="0" w:oddHBand="0" w:evenHBand="0" w:firstRowFirstColumn="0" w:firstRowLastColumn="0" w:lastRowFirstColumn="0" w:lastRowLastColumn="0"/>
             </w:pPr>
+            <w:r>
+              <w:fldChar w:fldCharType="begin"/>
+            </w:r>
+            <w:r>
+              <w:instrText xml:space="preserve"> DOCVARIABLE  GithubUrl  \* MERGEFORMAT </w:instrText>
+            </w:r>
+            <w:r>
+              <w:fldChar w:fldCharType="end"/>
+            </w:r>
+          </w:p>
+        </w:tc>
+      </w:tr>
+      <w:tr>
+        <w:tc>
+          <w:tcPr>
+            <w:cnfStyle w:val="001000000000" w:firstRow="0" w:lastRow="0" w:firstColumn="1" w:lastColumn="0" w:oddVBand="0" w:evenVBand="0" w:oddHBand="0" w:evenHBand="0" w:firstRowFirstColumn="0" w:firstRowLastColumn="0" w:lastRowFirstColumn="0" w:lastRowLastColumn="0"/>
+            <w:tcW w:w="3397" w:type="dxa"/>
+          </w:tcPr>
+          <w:p>
+            <w:r>
+              <w:t>Host</w:t>
+            </w:r>
+          </w:p>
+        </w:tc>
+        <w:tc>
+          <w:tcPr>
+            <w:tcW w:w="5665" w:type="dxa"/>
+          </w:tcPr>
+          <w:p>
+            <w:pPr>
+              <w:cnfStyle w:val="000000000000" w:firstRow="0" w:lastRow="0" w:firstColumn="0" w:lastColumn="0" w:oddVBand="0" w:evenVBand="0" w:oddHBand="0" w:evenHBand="0" w:firstRowFirstColumn="0" w:firstRowLastColumn="0" w:lastRowFirstColumn="0" w:lastRowLastColumn="0"/>
+            </w:pPr>
+            <w:r>
+              <w:fldChar w:fldCharType="begin"/>
+            </w:r>
+            <w:r>
+              <w:instrText xml:space="preserve"> DOCVARIABLE  </w:instrText>
+            </w:r>
+            <w:r>
+              <w:instrText>Host</w:instrText>
+            </w:r>
+            <w:r>
+              <w:instrText xml:space="preserve">  \* MERGEFORMAT </w:instrText>
+            </w:r>
+            <w:r>
+              <w:fldChar w:fldCharType="end"/>
+            </w:r>
           </w:p>
         </w:tc>
       </w:tr>
@@ -2071,14 +2248,30 @@
         <w:rPr>
           <w:lang w:val="en-US"/>
         </w:rPr>
-        <w:t>All the doc variables set in this document are specified inside the ‘</w:t>
-      </w:r>
-      <w:r>
-        <w:rPr>
-          <w:lang w:val="en-US"/>
-        </w:rPr>
-        <w:t>.VersionedPdfGenerator.yaml</w:t>
-      </w:r>
+        <w:t xml:space="preserve">All the doc variables set in this document are specified inside the </w:t>
+      </w:r>
+      <w:proofErr w:type="gramStart"/>
+      <w:r>
+        <w:rPr>
+          <w:lang w:val="en-US"/>
+        </w:rPr>
+        <w:t>‘</w:t>
+      </w:r>
+      <w:r>
+        <w:rPr>
+          <w:lang w:val="en-US"/>
+        </w:rPr>
+        <w:t>.</w:t>
+      </w:r>
+      <w:proofErr w:type="spellStart"/>
+      <w:r>
+        <w:rPr>
+          <w:lang w:val="en-US"/>
+        </w:rPr>
+        <w:t>VersionedPdfGenerator.yaml</w:t>
+      </w:r>
+      <w:proofErr w:type="spellEnd"/>
+      <w:proofErr w:type="gramEnd"/>
       <w:r>
         <w:rPr>
           <w:lang w:val="en-US"/>
@@ -2090,7 +2283,49 @@
           <w:lang w:val="en-US"/>
         </w:rPr>
         <w:br/>
-        <w:t>You can also set DocVariables using the commandline arugments.</w:t>
+        <w:t xml:space="preserve">You can also set </w:t>
+      </w:r>
+      <w:proofErr w:type="spellStart"/>
+      <w:r>
+        <w:rPr>
+          <w:lang w:val="en-US"/>
+        </w:rPr>
+        <w:t>DocVariables</w:t>
+      </w:r>
+      <w:proofErr w:type="spellEnd"/>
+      <w:r>
+        <w:rPr>
+          <w:lang w:val="en-US"/>
+        </w:rPr>
+        <w:t xml:space="preserve"> using the </w:t>
+      </w:r>
+      <w:proofErr w:type="spellStart"/>
+      <w:r>
+        <w:rPr>
+          <w:lang w:val="en-US"/>
+        </w:rPr>
+        <w:t>commandline</w:t>
+      </w:r>
+      <w:proofErr w:type="spellEnd"/>
+      <w:r>
+        <w:rPr>
+          <w:lang w:val="en-US"/>
+        </w:rPr>
+        <w:t xml:space="preserve"> </w:t>
+      </w:r>
+      <w:proofErr w:type="spellStart"/>
+      <w:r>
+        <w:rPr>
+          <w:lang w:val="en-US"/>
+        </w:rPr>
+        <w:t>arugments</w:t>
+      </w:r>
+      <w:proofErr w:type="spellEnd"/>
+      <w:r>
+        <w:rPr>
+          <w:lang w:val="en-US"/>
+        </w:rPr>
+        <w:t>.</w:t>
       </w:r>
     </w:p>
     <w:p>
@@ -2110,7 +2345,19 @@
         <w:rPr>
           <w:lang w:val="en-US"/>
         </w:rPr>
-        <w:t>Image:</w:t>
+        <w:t>T</w:t>
+      </w:r>
+      <w:r>
+        <w:rPr>
+          <w:lang w:val="en-US"/>
+        </w:rPr>
+        <w:t>ext with git sha</w:t>
+      </w:r>
+      <w:r>
+        <w:rPr>
+          <w:lang w:val="en-US"/>
+        </w:rPr>
+        <w:t>:</w:t>
       </w:r>
     </w:p>
     <w:p>
@@ -2119,19 +2366,6 @@
           <w:lang w:val="en-US"/>
         </w:rPr>
       </w:pPr>
-    </w:p>
-    <w:p>
-      <w:pPr>
-        <w:rPr>
-          <w:lang w:val="en-US"/>
-        </w:rPr>
-      </w:pPr>
-      <w:r>
-        <w:rPr>
-          <w:lang w:val="en-US"/>
-        </w:rPr>
-        <w:t xml:space="preserve">Host: </w:t>
-      </w:r>
       <w:r>
         <w:rPr>
           <w:lang w:val="en-US"/>
@@ -2142,6 +2376,18 @@
         <w:rPr>
           <w:lang w:val="en-US"/>
         </w:rPr>
+        <w:instrText xml:space="preserve"> INCLUDEPICTURE  "</w:instrText>
+      </w:r>
+      <w:r>
+        <w:rPr>
+          <w:lang w:val="en-US"/>
+        </w:rPr>
+        <w:fldChar w:fldCharType="begin"/>
+      </w:r>
+      <w:r>
+        <w:rPr>
+          <w:lang w:val="en-US"/>
+        </w:rPr>
         <w:instrText xml:space="preserve"> DOCVARIABLE  Host  \* MERGEFORMAT </w:instrText>
       </w:r>
       <w:r>
@@ -2150,57 +2396,66 @@
         </w:rPr>
         <w:fldChar w:fldCharType="end"/>
       </w:r>
-    </w:p>
-    <w:p>
-      <w:pPr>
-        <w:rPr>
-          <w:lang w:val="en-US"/>
-        </w:rPr>
-      </w:pPr>
-    </w:p>
-    <w:p>
-      <w:r>
+      <w:r>
+        <w:rPr>
+          <w:lang w:val="en-US"/>
+        </w:rPr>
+        <w:instrText>qr/</w:instrText>
+      </w:r>
+      <w:r>
+        <w:rPr>
+          <w:lang w:val="en-US"/>
+        </w:rPr>
+        <w:instrText>text</w:instrText>
+      </w:r>
+      <w:r>
+        <w:rPr>
+          <w:lang w:val="en-US"/>
+        </w:rPr>
+        <w:instrText>/</w:instrText>
+      </w:r>
+      <w:r>
+        <w:rPr>
+          <w:lang w:val="en-US"/>
+        </w:rPr>
         <w:fldChar w:fldCharType="begin"/>
       </w:r>
       <w:r>
-        <w:instrText xml:space="preserve"> DOCVARIABLE  CustomRenderDate \* MERGEFORMAT </w:instrText>
-      </w:r>
-      <w:r>
+        <w:rPr>
+          <w:lang w:val="en-US"/>
+        </w:rPr>
+        <w:instrText xml:space="preserve"> DOCVARIABLE  Git.Sha  \* MERGEFORMAT </w:instrText>
+      </w:r>
+      <w:r>
+        <w:rPr>
+          <w:lang w:val="en-US"/>
+        </w:rPr>
         <w:fldChar w:fldCharType="end"/>
       </w:r>
-    </w:p>
-    <w:p>
-      <w:pPr>
-        <w:rPr>
-          <w:lang w:val="en-US"/>
-        </w:rPr>
-      </w:pPr>
-    </w:p>
-    <w:p>
-      <w:pPr>
-        <w:rPr>
-          <w:lang w:val="en-US"/>
-        </w:rPr>
-      </w:pPr>
-      <w:r>
-        <w:rPr>
-          <w:lang w:val="en-US"/>
-        </w:rPr>
-        <w:t>Text with git sha</w:t>
-      </w:r>
-      <w:r>
-        <w:rPr>
-          <w:lang w:val="en-US"/>
-        </w:rPr>
-        <w:t>:</w:t>
-      </w:r>
-    </w:p>
-    <w:p>
-      <w:pPr>
-        <w:rPr>
-          <w:lang w:val="en-US"/>
-        </w:rPr>
-      </w:pPr>
+      <w:r>
+        <w:rPr>
+          <w:lang w:val="en-US"/>
+        </w:rPr>
+        <w:instrText>" \d</w:instrText>
+      </w:r>
+      <w:r>
+        <w:rPr>
+          <w:lang w:val="en-US"/>
+        </w:rPr>
+        <w:instrText xml:space="preserve"> \x \y</w:instrText>
+      </w:r>
+      <w:r>
+        <w:rPr>
+          <w:lang w:val="en-US"/>
+        </w:rPr>
+        <w:instrText xml:space="preserve">  \* MERGEFORMAT </w:instrText>
+      </w:r>
+      <w:r>
+        <w:rPr>
+          <w:lang w:val="en-US"/>
+        </w:rPr>
+        <w:fldChar w:fldCharType="separate"/>
+      </w:r>
       <w:r>
         <w:rPr>
           <w:lang w:val="en-US"/>
@@ -2211,7 +2466,13 @@
         <w:rPr>
           <w:lang w:val="en-US"/>
         </w:rPr>
-        <w:instrText xml:space="preserve"> INCLUDEPICTURE  "</w:instrText>
+        <w:instrText xml:space="preserve"> INCLUDEPICTURE  \d "C:\\Users\\c.van.den.munckhof\\Documents\\Coen\\Git\\VersionedPdfGenerator\\example\\qr" \* MERGEFORMATINET </w:instrText>
+      </w:r>
+      <w:r>
+        <w:rPr>
+          <w:lang w:val="en-US"/>
+        </w:rPr>
+        <w:fldChar w:fldCharType="separate"/>
       </w:r>
       <w:r>
         <w:rPr>
@@ -2223,31 +2484,13 @@
         <w:rPr>
           <w:lang w:val="en-US"/>
         </w:rPr>
-        <w:instrText xml:space="preserve"> DOCVARIABLE  Host  \* MERGEFORMAT </w:instrText>
-      </w:r>
-      <w:r>
-        <w:rPr>
-          <w:lang w:val="en-US"/>
-        </w:rPr>
-        <w:fldChar w:fldCharType="end"/>
-      </w:r>
-      <w:r>
-        <w:rPr>
-          <w:lang w:val="en-US"/>
-        </w:rPr>
-        <w:instrText>qr/</w:instrText>
-      </w:r>
-      <w:r>
-        <w:rPr>
-          <w:lang w:val="en-US"/>
-        </w:rPr>
-        <w:instrText>text</w:instrText>
-      </w:r>
-      <w:r>
-        <w:rPr>
-          <w:lang w:val="en-US"/>
-        </w:rPr>
-        <w:instrText>/</w:instrText>
+        <w:instrText xml:space="preserve"> INCLUDEPICTURE  \d "C:\\Users\\c.van.den.munckhof\\Documents\\Coen\\Git\\VersionedPdfGenerator\\example\\qr" \* MERGEFORMATINET </w:instrText>
+      </w:r>
+      <w:r>
+        <w:rPr>
+          <w:lang w:val="en-US"/>
+        </w:rPr>
+        <w:fldChar w:fldCharType="separate"/>
       </w:r>
       <w:r>
         <w:rPr>
@@ -2259,19 +2502,169 @@
         <w:rPr>
           <w:lang w:val="en-US"/>
         </w:rPr>
-        <w:instrText xml:space="preserve"> DOCVARIABLE  Git.Sha  \* MERGEFORMAT </w:instrText>
-      </w:r>
-      <w:r>
-        <w:rPr>
-          <w:lang w:val="en-US"/>
-        </w:rPr>
-        <w:fldChar w:fldCharType="end"/>
-      </w:r>
-      <w:r>
-        <w:rPr>
-          <w:lang w:val="en-US"/>
-        </w:rPr>
-        <w:instrText xml:space="preserve">" \d  \* MERGEFORMAT </w:instrText>
+        <w:instrText xml:space="preserve"> INCLUDEPICTURE  \d "C:\\Users\\c.van.den.munckhof\\Documents\\Coen\\Git\\VersionedPdfGenerator\\example\\qr" \* MERGEFORMATINET </w:instrText>
+      </w:r>
+      <w:r>
+        <w:rPr>
+          <w:lang w:val="en-US"/>
+        </w:rPr>
+        <w:fldChar w:fldCharType="separate"/>
+      </w:r>
+      <w:r>
+        <w:rPr>
+          <w:lang w:val="en-US"/>
+        </w:rPr>
+        <w:fldChar w:fldCharType="begin"/>
+      </w:r>
+      <w:r>
+        <w:rPr>
+          <w:lang w:val="en-US"/>
+        </w:rPr>
+        <w:instrText xml:space="preserve"> INCLUDEPICTURE  \d "C:\\Users\\c.van.den.munckhof\\Documents\\Coen\\Git\\VersionedPdfGenerator\\example\\qr" \* MERGEFORMATINET </w:instrText>
+      </w:r>
+      <w:r>
+        <w:rPr>
+          <w:lang w:val="en-US"/>
+        </w:rPr>
+        <w:fldChar w:fldCharType="separate"/>
+      </w:r>
+      <w:r>
+        <w:rPr>
+          <w:lang w:val="en-US"/>
+        </w:rPr>
+        <w:fldChar w:fldCharType="begin"/>
+      </w:r>
+      <w:r>
+        <w:rPr>
+          <w:lang w:val="en-US"/>
+        </w:rPr>
+        <w:instrText xml:space="preserve"> INCLUDEPICTURE  \d "C:\\Users\\c.van.den.munckhof\\Documents\\Coen\\Git\\VersionedPdfGenerator\\example\\qr" \* MERGEFORMATINET </w:instrText>
+      </w:r>
+      <w:r>
+        <w:rPr>
+          <w:lang w:val="en-US"/>
+        </w:rPr>
+        <w:fldChar w:fldCharType="separate"/>
+      </w:r>
+      <w:r>
+        <w:rPr>
+          <w:lang w:val="en-US"/>
+        </w:rPr>
+        <w:fldChar w:fldCharType="begin"/>
+      </w:r>
+      <w:r>
+        <w:rPr>
+          <w:lang w:val="en-US"/>
+        </w:rPr>
+        <w:instrText xml:space="preserve"> INCLUDEPICTURE  \d "C:\\Users\\c.van.den.munckhof\\Documents\\Coen\\Git\\VersionedPdfGenerator\\example\\qr" \* MERGEFORMATINET </w:instrText>
+      </w:r>
+      <w:r>
+        <w:rPr>
+          <w:lang w:val="en-US"/>
+        </w:rPr>
+        <w:fldChar w:fldCharType="separate"/>
+      </w:r>
+      <w:r>
+        <w:rPr>
+          <w:lang w:val="en-US"/>
+        </w:rPr>
+        <w:fldChar w:fldCharType="begin"/>
+      </w:r>
+      <w:r>
+        <w:rPr>
+          <w:lang w:val="en-US"/>
+        </w:rPr>
+        <w:instrText xml:space="preserve"> INCLUDEPICTURE  \d "C:\\Users\\c.van.den.munckhof\\Documents\\Coen\\Git\\VersionedPdfGenerator\\example\\qr" \* MERGEFORMATINET </w:instrText>
+      </w:r>
+      <w:r>
+        <w:rPr>
+          <w:lang w:val="en-US"/>
+        </w:rPr>
+        <w:fldChar w:fldCharType="separate"/>
+      </w:r>
+      <w:r>
+        <w:rPr>
+          <w:lang w:val="en-US"/>
+        </w:rPr>
+        <w:fldChar w:fldCharType="begin"/>
+      </w:r>
+      <w:r>
+        <w:rPr>
+          <w:lang w:val="en-US"/>
+        </w:rPr>
+        <w:instrText xml:space="preserve"> INCLUDEPICTURE  \d "C:\\Users\\c.van.den.munckhof\\Documents\\Coen\\Git\\VersionedPdfGenerator\\example\\qr" \* MERGEFORMATINET </w:instrText>
+      </w:r>
+      <w:r>
+        <w:rPr>
+          <w:lang w:val="en-US"/>
+        </w:rPr>
+        <w:fldChar w:fldCharType="separate"/>
+      </w:r>
+      <w:r>
+        <w:rPr>
+          <w:lang w:val="en-US"/>
+        </w:rPr>
+        <w:fldChar w:fldCharType="begin"/>
+      </w:r>
+      <w:r>
+        <w:rPr>
+          <w:lang w:val="en-US"/>
+        </w:rPr>
+        <w:instrText xml:space="preserve"> INCLUDEPICTURE  \d "C:\\Users\\c.van.den.munckhof\\Documents\\Coen\\Git\\VersionedPdfGenerator\\example\\qr" \* MERGEFORMATINET </w:instrText>
+      </w:r>
+      <w:r>
+        <w:rPr>
+          <w:lang w:val="en-US"/>
+        </w:rPr>
+        <w:fldChar w:fldCharType="separate"/>
+      </w:r>
+      <w:r>
+        <w:rPr>
+          <w:lang w:val="en-US"/>
+        </w:rPr>
+        <w:fldChar w:fldCharType="begin"/>
+      </w:r>
+      <w:r>
+        <w:rPr>
+          <w:lang w:val="en-US"/>
+        </w:rPr>
+        <w:instrText xml:space="preserve"> INCLUDEPICTURE  \d "C:\\Users\\c.van.den.munckhof\\Documents\\Coen\\Git\\VersionedPdfGenerator\\example\\qr" \* MERGEFORMATINET </w:instrText>
+      </w:r>
+      <w:r>
+        <w:rPr>
+          <w:lang w:val="en-US"/>
+        </w:rPr>
+        <w:fldChar w:fldCharType="separate"/>
+      </w:r>
+      <w:r>
+        <w:rPr>
+          <w:lang w:val="en-US"/>
+        </w:rPr>
+        <w:fldChar w:fldCharType="begin"/>
+      </w:r>
+      <w:r>
+        <w:rPr>
+          <w:lang w:val="en-US"/>
+        </w:rPr>
+        <w:instrText xml:space="preserve"> INCLUDEPICTURE  \d "C:\\Users\\c.van.den.munckhof\\Documents\\Coen\\Git\\VersionedPdfGenerator\\example\\qr" \* MERGEFORMATINET </w:instrText>
+      </w:r>
+      <w:r>
+        <w:rPr>
+          <w:lang w:val="en-US"/>
+        </w:rPr>
+        <w:fldChar w:fldCharType="separate"/>
+      </w:r>
+      <w:r>
+        <w:rPr>
+          <w:lang w:val="en-US"/>
+        </w:rPr>
+        <w:fldChar w:fldCharType="begin"/>
+      </w:r>
+      <w:r>
+        <w:rPr>
+          <w:lang w:val="en-US"/>
+        </w:rPr>
+        <w:instrText xml:space="preserve"> INCLUDEPICTURE  \d "C:\\Users\\c.van.den.munckhof\\Documents\\Coen\\Git\\VersionedPdfGenerator\\example\\qr" \* MERGEFORMATINET </w:instrText>
       </w:r>
       <w:r>
         <w:rPr>
@@ -2494,16 +2887,384 @@
         </w:rPr>
         <w:fldChar w:fldCharType="end"/>
       </w:r>
+      <w:r>
+        <w:rPr>
+          <w:lang w:val="en-US"/>
+        </w:rPr>
+        <w:fldChar w:fldCharType="end"/>
+      </w:r>
+      <w:r>
+        <w:rPr>
+          <w:lang w:val="en-US"/>
+        </w:rPr>
+        <w:fldChar w:fldCharType="end"/>
+      </w:r>
+      <w:r>
+        <w:rPr>
+          <w:lang w:val="en-US"/>
+        </w:rPr>
+        <w:fldChar w:fldCharType="end"/>
+      </w:r>
+      <w:r>
+        <w:rPr>
+          <w:lang w:val="en-US"/>
+        </w:rPr>
+        <w:fldChar w:fldCharType="end"/>
+      </w:r>
+      <w:r>
+        <w:rPr>
+          <w:lang w:val="en-US"/>
+        </w:rPr>
+        <w:fldChar w:fldCharType="end"/>
+      </w:r>
+      <w:r>
+        <w:rPr>
+          <w:lang w:val="en-US"/>
+        </w:rPr>
+        <w:fldChar w:fldCharType="end"/>
+      </w:r>
+      <w:r>
+        <w:rPr>
+          <w:lang w:val="en-US"/>
+        </w:rPr>
+        <w:fldChar w:fldCharType="end"/>
+      </w:r>
+      <w:r>
+        <w:rPr>
+          <w:lang w:val="en-US"/>
+        </w:rPr>
+        <w:fldChar w:fldCharType="end"/>
+      </w:r>
+      <w:r>
+        <w:rPr>
+          <w:lang w:val="en-US"/>
+        </w:rPr>
+        <w:fldChar w:fldCharType="end"/>
+      </w:r>
+      <w:r>
+        <w:rPr>
+          <w:lang w:val="en-US"/>
+        </w:rPr>
+        <w:fldChar w:fldCharType="end"/>
+      </w:r>
+      <w:r>
+        <w:rPr>
+          <w:lang w:val="en-US"/>
+        </w:rPr>
+        <w:fldChar w:fldCharType="end"/>
+      </w:r>
+      <w:r>
+        <w:rPr>
+          <w:lang w:val="en-US"/>
+        </w:rPr>
+        <w:fldChar w:fldCharType="end"/>
+      </w:r>
     </w:p>
     <w:p>
       <w:pPr>
         <w:rPr>
           <w:lang w:val="en-US"/>
         </w:rPr>
+      </w:pPr>
+      <w:bookmarkStart w:id="0" w:name="_GoBack"/>
+      <w:bookmarkEnd w:id="0"/>
+    </w:p>
+    <w:p>
+      <w:pPr>
+        <w:framePr w:w="2835" w:h="2835" w:hRule="exact" w:hSpace="142" w:wrap="around" w:vAnchor="text" w:hAnchor="page" w:x="7285" w:y="1139"/>
+        <w:rPr>
+          <w:lang w:val="en-US"/>
+        </w:rPr>
+      </w:pPr>
+      <w:r>
+        <w:rPr>
+          <w:lang w:val="en-US"/>
+        </w:rPr>
+        <w:fldChar w:fldCharType="begin"/>
+      </w:r>
+      <w:r>
+        <w:rPr>
+          <w:lang w:val="en-US"/>
+        </w:rPr>
+        <w:instrText xml:space="preserve"> INCLUDEPICTURE  "</w:instrText>
+      </w:r>
+      <w:r>
+        <w:rPr>
+          <w:lang w:val="en-US"/>
+        </w:rPr>
+        <w:fldChar w:fldCharType="begin"/>
+      </w:r>
+      <w:r>
+        <w:rPr>
+          <w:lang w:val="en-US"/>
+        </w:rPr>
+        <w:instrText xml:space="preserve"> DOCVARIABLE  Host  \* MERGEFORMAT </w:instrText>
+      </w:r>
+      <w:r>
+        <w:rPr>
+          <w:lang w:val="en-US"/>
+        </w:rPr>
+        <w:fldChar w:fldCharType="end"/>
+      </w:r>
+      <w:r>
+        <w:rPr>
+          <w:lang w:val="en-US"/>
+        </w:rPr>
+        <w:instrText>qr/url/</w:instrText>
+      </w:r>
+      <w:r>
+        <w:rPr>
+          <w:lang w:val="en-US"/>
+        </w:rPr>
+        <w:fldChar w:fldCharType="begin"/>
+      </w:r>
+      <w:r>
+        <w:rPr>
+          <w:lang w:val="en-US"/>
+        </w:rPr>
+        <w:instrText xml:space="preserve"> DOCVARIABLE  GithubUrl</w:instrText>
+      </w:r>
+      <w:r>
+        <w:rPr>
+          <w:lang w:val="en-US"/>
+        </w:rPr>
+        <w:instrText>Encoded</w:instrText>
+      </w:r>
+      <w:r>
+        <w:rPr>
+          <w:lang w:val="en-US"/>
+        </w:rPr>
+        <w:instrText xml:space="preserve">  \* MERGEFORMAT </w:instrText>
+      </w:r>
+      <w:r>
+        <w:rPr>
+          <w:lang w:val="en-US"/>
+        </w:rPr>
+        <w:fldChar w:fldCharType="end"/>
+      </w:r>
+      <w:r>
+        <w:rPr>
+          <w:lang w:val="en-US"/>
+        </w:rPr>
+        <w:instrText xml:space="preserve"> " \d \x \y  \* MERGEFORMAT </w:instrText>
+      </w:r>
+      <w:r>
+        <w:rPr>
+          <w:lang w:val="en-US"/>
+        </w:rPr>
+        <w:fldChar w:fldCharType="separate"/>
+      </w:r>
+      <w:r>
+        <w:rPr>
+          <w:lang w:val="en-US"/>
+        </w:rPr>
+        <w:fldChar w:fldCharType="begin"/>
+      </w:r>
+      <w:r>
+        <w:rPr>
+          <w:lang w:val="en-US"/>
+        </w:rPr>
+        <w:instrText xml:space="preserve"> INCLUDEPICTURE  \d "C:\\Users\\c.van.den.munckhof\\Documents\\Coen\\Git\\VersionedPdfGenerator\\example\\qr\\url\\ " \* MERGEFORMATINET </w:instrText>
+      </w:r>
+      <w:r>
+        <w:rPr>
+          <w:lang w:val="en-US"/>
+        </w:rPr>
+        <w:fldChar w:fldCharType="separate"/>
+      </w:r>
+      <w:r>
+        <w:rPr>
+          <w:lang w:val="en-US"/>
+        </w:rPr>
+        <w:fldChar w:fldCharType="begin"/>
+      </w:r>
+      <w:r>
+        <w:rPr>
+          <w:lang w:val="en-US"/>
+        </w:rPr>
+        <w:instrText xml:space="preserve"> INCLUDEPICTURE  \d "C:\\Users\\c.van.den.munckhof\\Documents\\Coen\\Git\\VersionedPdfGenerator\\example\\qr\\url\\ " \* MERGEFORMATINET </w:instrText>
+      </w:r>
+      <w:r>
+        <w:rPr>
+          <w:lang w:val="en-US"/>
+        </w:rPr>
+        <w:fldChar w:fldCharType="separate"/>
+      </w:r>
+      <w:r>
+        <w:rPr>
+          <w:lang w:val="en-US"/>
+        </w:rPr>
+        <w:fldChar w:fldCharType="begin"/>
+      </w:r>
+      <w:r>
+        <w:rPr>
+          <w:lang w:val="en-US"/>
+        </w:rPr>
+        <w:instrText xml:space="preserve"> INCLUDEPICTURE  \d "C:\\Users\\c.van.den.munckhof\\Documents\\Coen\\Git\\VersionedPdfGenerator\\example\\qr\\url\\ " \* MERGEFORMATINET </w:instrText>
+      </w:r>
+      <w:r>
+        <w:rPr>
+          <w:lang w:val="en-US"/>
+        </w:rPr>
+        <w:fldChar w:fldCharType="separate"/>
+      </w:r>
+      <w:r>
+        <w:rPr>
+          <w:lang w:val="en-US"/>
+        </w:rPr>
+        <w:fldChar w:fldCharType="begin"/>
+      </w:r>
+      <w:r>
+        <w:rPr>
+          <w:lang w:val="en-US"/>
+        </w:rPr>
+        <w:instrText xml:space="preserve"> INCLUDEPICTURE  \d "C:\\Users\\c.van.den.munckhof\\Documents\\Coen\\Git\\VersionedPdfGenerator\\example\\qr\\url\\ " \* MERGEFORMATINET </w:instrText>
+      </w:r>
+      <w:r>
+        <w:rPr>
+          <w:lang w:val="en-US"/>
+        </w:rPr>
+        <w:fldChar w:fldCharType="separate"/>
+      </w:r>
+      <w:r>
+        <w:rPr>
+          <w:lang w:val="en-US"/>
+        </w:rPr>
+        <w:fldChar w:fldCharType="begin"/>
+      </w:r>
+      <w:r>
+        <w:rPr>
+          <w:lang w:val="en-US"/>
+        </w:rPr>
+        <w:instrText xml:space="preserve"> INCLUDEPICTURE  \d "C:\\Users\\c.van.den.munckhof\\Documents\\Coen\\Git\\VersionedPdfGenerator\\example\\qr\\url\\ " \* MERGEFORMATINET </w:instrText>
+      </w:r>
+      <w:r>
+        <w:rPr>
+          <w:lang w:val="en-US"/>
+        </w:rPr>
+        <w:fldChar w:fldCharType="separate"/>
+      </w:r>
+      <w:r>
+        <w:rPr>
+          <w:lang w:val="en-US"/>
+        </w:rPr>
+        <w:fldChar w:fldCharType="begin"/>
+      </w:r>
+      <w:r>
+        <w:rPr>
+          <w:lang w:val="en-US"/>
+        </w:rPr>
+        <w:instrText xml:space="preserve"> INCLUDEPICTURE  \d "C:\\Users\\c.van.den.munckhof\\Documents\\Coen\\Git\\VersionedPdfGenerator\\example\\qr\\url\\ " \* MERGEFORMATINET </w:instrText>
+      </w:r>
+      <w:r>
+        <w:rPr>
+          <w:lang w:val="en-US"/>
+        </w:rPr>
+        <w:fldChar w:fldCharType="separate"/>
+      </w:r>
+      <w:r>
+        <w:rPr>
+          <w:lang w:val="en-US"/>
+        </w:rPr>
+        <w:fldChar w:fldCharType="begin"/>
+      </w:r>
+      <w:r>
+        <w:rPr>
+          <w:lang w:val="en-US"/>
+        </w:rPr>
+        <w:instrText xml:space="preserve"> </w:instrText>
+      </w:r>
+      <w:r>
+        <w:rPr>
+          <w:lang w:val="en-US"/>
+        </w:rPr>
+        <w:instrText>INCLUDEPICTURE  \d "C:\\Users\\c.van.den.munckhof\\Documents\\Coen\\Git\\Version</w:instrText>
+      </w:r>
+      <w:r>
+        <w:rPr>
+          <w:lang w:val="en-US"/>
+        </w:rPr>
+        <w:instrText>edPdfGenerator\\example\\qr\\url\\ " \* MERGEFORMATINET</w:instrText>
+      </w:r>
+      <w:r>
+        <w:rPr>
+          <w:lang w:val="en-US"/>
+        </w:rPr>
+        <w:instrText xml:space="preserve"> </w:instrText>
+      </w:r>
+      <w:r>
+        <w:rPr>
+          <w:lang w:val="en-US"/>
+        </w:rPr>
+        <w:fldChar w:fldCharType="separate"/>
+      </w:r>
+      <w:r>
+        <w:rPr>
+          <w:lang w:val="en-US"/>
+        </w:rPr>
+        <w:pict>
+          <v:shape id="_x0000_i1026" type="#_x0000_t75" style="width:141.5pt;height:141.5pt">
+            <v:imagedata r:id="rId8"/>
+          </v:shape>
+        </w:pict>
+      </w:r>
+      <w:r>
+        <w:rPr>
+          <w:lang w:val="en-US"/>
+        </w:rPr>
+        <w:fldChar w:fldCharType="end"/>
+      </w:r>
+      <w:r>
+        <w:rPr>
+          <w:lang w:val="en-US"/>
+        </w:rPr>
+        <w:fldChar w:fldCharType="end"/>
+      </w:r>
+      <w:r>
+        <w:rPr>
+          <w:lang w:val="en-US"/>
+        </w:rPr>
+        <w:fldChar w:fldCharType="end"/>
+      </w:r>
+      <w:r>
+        <w:rPr>
+          <w:lang w:val="en-US"/>
+        </w:rPr>
+        <w:fldChar w:fldCharType="end"/>
+      </w:r>
+      <w:r>
+        <w:rPr>
+          <w:lang w:val="en-US"/>
+        </w:rPr>
+        <w:fldChar w:fldCharType="end"/>
+      </w:r>
+      <w:r>
+        <w:rPr>
+          <w:lang w:val="en-US"/>
+        </w:rPr>
+        <w:fldChar w:fldCharType="end"/>
+      </w:r>
+      <w:r>
+        <w:rPr>
+          <w:lang w:val="en-US"/>
+        </w:rPr>
+        <w:fldChar w:fldCharType="end"/>
+      </w:r>
+      <w:r>
+        <w:rPr>
+          <w:lang w:val="en-US"/>
+        </w:rPr>
+        <w:fldChar w:fldCharType="end"/>
+      </w:r>
+    </w:p>
+    <w:p>
+      <w:pPr>
+        <w:framePr w:w="2835" w:h="2835" w:hRule="exact" w:hSpace="142" w:wrap="around" w:vAnchor="text" w:hAnchor="page" w:x="7285" w:y="1139"/>
       </w:pPr>
     </w:p>
     <w:p>
       <w:pPr>
+        <w:framePr w:w="2835" w:h="2835" w:hRule="exact" w:hSpace="142" w:wrap="around" w:vAnchor="text" w:hAnchor="page" w:x="1624" w:y="948"/>
         <w:rPr>
           <w:lang w:val="en-US"/>
         </w:rPr>
@@ -2512,279 +3273,544 @@
         <w:rPr>
           <w:lang w:val="en-US"/>
         </w:rPr>
-        <w:t>Url Google.com:</w:t>
+        <w:fldChar w:fldCharType="begin"/>
+      </w:r>
+      <w:r>
+        <w:rPr>
+          <w:lang w:val="en-US"/>
+        </w:rPr>
+        <w:instrText xml:space="preserve"> INCLUDEPICTURE  "</w:instrText>
+      </w:r>
+      <w:r>
+        <w:rPr>
+          <w:lang w:val="en-US"/>
+        </w:rPr>
+        <w:fldChar w:fldCharType="begin"/>
+      </w:r>
+      <w:r>
+        <w:rPr>
+          <w:lang w:val="en-US"/>
+        </w:rPr>
+        <w:instrText xml:space="preserve"> DOCVARIABLE  Host  \* MERGEFORMAT </w:instrText>
+      </w:r>
+      <w:r>
+        <w:rPr>
+          <w:lang w:val="en-US"/>
+        </w:rPr>
+        <w:fldChar w:fldCharType="end"/>
+      </w:r>
+      <w:r>
+        <w:rPr>
+          <w:lang w:val="en-US"/>
+        </w:rPr>
+        <w:instrText>qr/url/</w:instrText>
+      </w:r>
+      <w:r>
+        <w:rPr>
+          <w:lang w:val="en-US"/>
+        </w:rPr>
+        <w:instrText>http%3A%2F%2Fwww.google.com</w:instrText>
+      </w:r>
+      <w:r>
+        <w:rPr>
+          <w:lang w:val="en-US"/>
+        </w:rPr>
+        <w:instrText xml:space="preserve"> " \d \x \y  \* MERGEFORMAT </w:instrText>
+      </w:r>
+      <w:r>
+        <w:rPr>
+          <w:lang w:val="en-US"/>
+        </w:rPr>
+        <w:fldChar w:fldCharType="separate"/>
+      </w:r>
+      <w:r>
+        <w:rPr>
+          <w:lang w:val="en-US"/>
+        </w:rPr>
+        <w:fldChar w:fldCharType="begin"/>
+      </w:r>
+      <w:r>
+        <w:rPr>
+          <w:lang w:val="en-US"/>
+        </w:rPr>
+        <w:instrText xml:space="preserve"> INCLUDEPICTURE  \d "C:\\Users\\c.van.den.munckhof\\Documents\\Coen\\Git\\VersionedPdfGenerator\\example\\qr" \* MERGEFORMATINET </w:instrText>
+      </w:r>
+      <w:r>
+        <w:rPr>
+          <w:lang w:val="en-US"/>
+        </w:rPr>
+        <w:fldChar w:fldCharType="separate"/>
+      </w:r>
+      <w:r>
+        <w:rPr>
+          <w:lang w:val="en-US"/>
+        </w:rPr>
+        <w:fldChar w:fldCharType="begin"/>
+      </w:r>
+      <w:r>
+        <w:rPr>
+          <w:lang w:val="en-US"/>
+        </w:rPr>
+        <w:instrText xml:space="preserve"> INCLUDEPICTURE  \d "C:\\Users\\c.van.den.munckhof\\Documents\\Coen\\Git\\VersionedPdfGenerator\\example\\qr" \* MERGEFORMATINET </w:instrText>
+      </w:r>
+      <w:r>
+        <w:rPr>
+          <w:lang w:val="en-US"/>
+        </w:rPr>
+        <w:fldChar w:fldCharType="separate"/>
+      </w:r>
+      <w:r>
+        <w:rPr>
+          <w:lang w:val="en-US"/>
+        </w:rPr>
+        <w:fldChar w:fldCharType="begin"/>
+      </w:r>
+      <w:r>
+        <w:rPr>
+          <w:lang w:val="en-US"/>
+        </w:rPr>
+        <w:instrText xml:space="preserve"> INCLUDEPICTURE  \d "C:\\Users\\c.van.den.munckhof\\Documents\\Coen\\Git\\VersionedPdfGenerator\\example\\qr" \* MERGEFORMATINET </w:instrText>
+      </w:r>
+      <w:r>
+        <w:rPr>
+          <w:lang w:val="en-US"/>
+        </w:rPr>
+        <w:fldChar w:fldCharType="separate"/>
+      </w:r>
+      <w:r>
+        <w:rPr>
+          <w:lang w:val="en-US"/>
+        </w:rPr>
+        <w:fldChar w:fldCharType="begin"/>
+      </w:r>
+      <w:r>
+        <w:rPr>
+          <w:lang w:val="en-US"/>
+        </w:rPr>
+        <w:instrText xml:space="preserve"> INCLUDEPICTURE  \d "C:\\Users\\c.van.den.munckhof\\Documents\\Coen\\Git\\VersionedPdfGenerator\\example\\qr" \* MERGEFORMATINET </w:instrText>
+      </w:r>
+      <w:r>
+        <w:rPr>
+          <w:lang w:val="en-US"/>
+        </w:rPr>
+        <w:fldChar w:fldCharType="separate"/>
+      </w:r>
+      <w:r>
+        <w:rPr>
+          <w:lang w:val="en-US"/>
+        </w:rPr>
+        <w:fldChar w:fldCharType="begin"/>
+      </w:r>
+      <w:r>
+        <w:rPr>
+          <w:lang w:val="en-US"/>
+        </w:rPr>
+        <w:instrText xml:space="preserve"> INCLUDEPICTURE  \d "C:\\Users\\c.van.den.munckhof\\Documents\\Coen\\Git\\VersionedPdfGenerator\\example\\qr" \* MERGEFORMATINET </w:instrText>
+      </w:r>
+      <w:r>
+        <w:rPr>
+          <w:lang w:val="en-US"/>
+        </w:rPr>
+        <w:fldChar w:fldCharType="separate"/>
+      </w:r>
+      <w:r>
+        <w:rPr>
+          <w:lang w:val="en-US"/>
+        </w:rPr>
+        <w:fldChar w:fldCharType="begin"/>
+      </w:r>
+      <w:r>
+        <w:rPr>
+          <w:lang w:val="en-US"/>
+        </w:rPr>
+        <w:instrText xml:space="preserve"> INCLUDEPICTURE  \d "C:\\Users\\c.van.den.munckhof\\Documents\\Coen\\Git\\VersionedPdfGenerator\\example\\qr" \* MERGEFORMATINET </w:instrText>
+      </w:r>
+      <w:r>
+        <w:rPr>
+          <w:lang w:val="en-US"/>
+        </w:rPr>
+        <w:fldChar w:fldCharType="separate"/>
+      </w:r>
+      <w:r>
+        <w:rPr>
+          <w:lang w:val="en-US"/>
+        </w:rPr>
+        <w:fldChar w:fldCharType="begin"/>
+      </w:r>
+      <w:r>
+        <w:rPr>
+          <w:lang w:val="en-US"/>
+        </w:rPr>
+        <w:instrText xml:space="preserve"> INCLUDEPICTURE  \d "C:\\Users\\c.van.den.munckhof\\Documents\\Coen\\Git\\VersionedPdfGenerator\\example\\qr" \* MERGEFORMATINET </w:instrText>
+      </w:r>
+      <w:r>
+        <w:rPr>
+          <w:lang w:val="en-US"/>
+        </w:rPr>
+        <w:fldChar w:fldCharType="separate"/>
+      </w:r>
+      <w:r>
+        <w:rPr>
+          <w:lang w:val="en-US"/>
+        </w:rPr>
+        <w:fldChar w:fldCharType="begin"/>
+      </w:r>
+      <w:r>
+        <w:rPr>
+          <w:lang w:val="en-US"/>
+        </w:rPr>
+        <w:instrText xml:space="preserve"> INCLUDEPICTURE  \d "C:\\Users\\c.van.den.munckhof\\Documents\\Coen\\Git\\VersionedPdfGenerator\\example\\qr" \* MERGEFORMATINET </w:instrText>
+      </w:r>
+      <w:r>
+        <w:rPr>
+          <w:lang w:val="en-US"/>
+        </w:rPr>
+        <w:fldChar w:fldCharType="separate"/>
+      </w:r>
+      <w:r>
+        <w:rPr>
+          <w:lang w:val="en-US"/>
+        </w:rPr>
+        <w:fldChar w:fldCharType="begin"/>
+      </w:r>
+      <w:r>
+        <w:rPr>
+          <w:lang w:val="en-US"/>
+        </w:rPr>
+        <w:instrText xml:space="preserve"> INCLUDEPICTURE  \d "C:\\Users\\c.van.den.munckhof\\Documents\\Coen\\Git\\VersionedPdfGenerator\\example\\qr" \* MERGEFORMATINET </w:instrText>
+      </w:r>
+      <w:r>
+        <w:rPr>
+          <w:lang w:val="en-US"/>
+        </w:rPr>
+        <w:fldChar w:fldCharType="separate"/>
+      </w:r>
+      <w:r>
+        <w:rPr>
+          <w:lang w:val="en-US"/>
+        </w:rPr>
+        <w:fldChar w:fldCharType="begin"/>
+      </w:r>
+      <w:r>
+        <w:rPr>
+          <w:lang w:val="en-US"/>
+        </w:rPr>
+        <w:instrText xml:space="preserve"> INCLUDEPICTURE  \d "C:\\Users\\c.van.den.munckhof\\Documents\\Coen\\Git\\VersionedPdfGenerator\\example\\qr" \* MERGEFORMATINET </w:instrText>
+      </w:r>
+      <w:r>
+        <w:rPr>
+          <w:lang w:val="en-US"/>
+        </w:rPr>
+        <w:fldChar w:fldCharType="separate"/>
+      </w:r>
+      <w:r>
+        <w:rPr>
+          <w:lang w:val="en-US"/>
+        </w:rPr>
+        <w:fldChar w:fldCharType="begin"/>
+      </w:r>
+      <w:r>
+        <w:rPr>
+          <w:lang w:val="en-US"/>
+        </w:rPr>
+        <w:instrText xml:space="preserve"> INCLUDEPICTURE  \d "C:\\Users\\c.van.den.munckhof\\Documents\\Coen\\Git\\VersionedPdfGenerator\\example\\qr" \* MERGEFORMATINET </w:instrText>
+      </w:r>
+      <w:r>
+        <w:rPr>
+          <w:lang w:val="en-US"/>
+        </w:rPr>
+        <w:fldChar w:fldCharType="separate"/>
+      </w:r>
+      <w:r>
+        <w:rPr>
+          <w:lang w:val="en-US"/>
+        </w:rPr>
+        <w:fldChar w:fldCharType="begin"/>
+      </w:r>
+      <w:r>
+        <w:rPr>
+          <w:lang w:val="en-US"/>
+        </w:rPr>
+        <w:instrText xml:space="preserve"> INCLUDEPICTURE  \d "C:\\Users\\c.van.den.munckhof\\Documents\\Coen\\Git\\VersionedPdfGenerator\\example\\qr" \* MERGEFORMATINET </w:instrText>
+      </w:r>
+      <w:r>
+        <w:rPr>
+          <w:lang w:val="en-US"/>
+        </w:rPr>
+        <w:fldChar w:fldCharType="separate"/>
+      </w:r>
+      <w:r>
+        <w:rPr>
+          <w:lang w:val="en-US"/>
+        </w:rPr>
+        <w:fldChar w:fldCharType="begin"/>
+      </w:r>
+      <w:r>
+        <w:rPr>
+          <w:lang w:val="en-US"/>
+        </w:rPr>
+        <w:instrText xml:space="preserve"> INCLUDEPICTURE  \d "C:\\Users\\c.van.den.munckhof\\Documents\\Coen\\Git\\VersionedPdfGenerator\\example\\qr" \* MERGEFORMATINET </w:instrText>
+      </w:r>
+      <w:r>
+        <w:rPr>
+          <w:lang w:val="en-US"/>
+        </w:rPr>
+        <w:fldChar w:fldCharType="separate"/>
+      </w:r>
+      <w:r>
+        <w:rPr>
+          <w:lang w:val="en-US"/>
+        </w:rPr>
+        <w:fldChar w:fldCharType="begin"/>
+      </w:r>
+      <w:r>
+        <w:rPr>
+          <w:lang w:val="en-US"/>
+        </w:rPr>
+        <w:instrText xml:space="preserve"> INCLUDEPICTURE  \d "C:\\Users\\c.van.den.munckhof\\Documents\\Coen\\Git\\VersionedPdfGenerator\\example\\qr" \* MERGEFORMATINET </w:instrText>
+      </w:r>
+      <w:r>
+        <w:rPr>
+          <w:lang w:val="en-US"/>
+        </w:rPr>
+        <w:fldChar w:fldCharType="separate"/>
+      </w:r>
+      <w:r>
+        <w:rPr>
+          <w:lang w:val="en-US"/>
+        </w:rPr>
+        <w:fldChar w:fldCharType="begin"/>
+      </w:r>
+      <w:r>
+        <w:rPr>
+          <w:lang w:val="en-US"/>
+        </w:rPr>
+        <w:instrText xml:space="preserve"> INCLUDEPICTURE  \d "C:\\Users\\c.van.den.munckhof\\Documents\\Coen\\Git\\VersionedPdfGenerator\\example\\qr" \* MERGEFORMATINET </w:instrText>
+      </w:r>
+      <w:r>
+        <w:rPr>
+          <w:lang w:val="en-US"/>
+        </w:rPr>
+        <w:fldChar w:fldCharType="separate"/>
+      </w:r>
+      <w:r>
+        <w:rPr>
+          <w:lang w:val="en-US"/>
+        </w:rPr>
+        <w:fldChar w:fldCharType="begin"/>
+      </w:r>
+      <w:r>
+        <w:rPr>
+          <w:lang w:val="en-US"/>
+        </w:rPr>
+        <w:instrText xml:space="preserve"> INCLUDEPICTURE  \d "C:\\Users\\c.van.den.munckhof\\Documents\\Coen\\Git\\VersionedPdfGenerator\\example\\qr" \* MERGEFORMATINET </w:instrText>
+      </w:r>
+      <w:r>
+        <w:rPr>
+          <w:lang w:val="en-US"/>
+        </w:rPr>
+        <w:fldChar w:fldCharType="separate"/>
+      </w:r>
+      <w:r>
+        <w:rPr>
+          <w:lang w:val="en-US"/>
+        </w:rPr>
+        <w:fldChar w:fldCharType="begin"/>
+      </w:r>
+      <w:r>
+        <w:rPr>
+          <w:lang w:val="en-US"/>
+        </w:rPr>
+        <w:instrText xml:space="preserve"> INCLUDEPICTURE  \d "C:\\Users\\c.van.den.munckhof\\Documents\\Coen\\Git\\VersionedPdfGenerator\\example\\qr" \* MERGEFORMATINET </w:instrText>
+      </w:r>
+      <w:r>
+        <w:rPr>
+          <w:lang w:val="en-US"/>
+        </w:rPr>
+        <w:fldChar w:fldCharType="separate"/>
+      </w:r>
+      <w:r>
+        <w:rPr>
+          <w:lang w:val="en-US"/>
+        </w:rPr>
+        <w:fldChar w:fldCharType="begin"/>
+      </w:r>
+      <w:r>
+        <w:rPr>
+          <w:lang w:val="en-US"/>
+        </w:rPr>
+        <w:instrText xml:space="preserve"> INCLUDEPICTURE  \d "C:\\Users\\c.van.den.munckhof\\Documents\\Coen\\Git\\VersionedPdfGenerator\\example\\qr" \* MERGEFORMATINET </w:instrText>
+      </w:r>
+      <w:r>
+        <w:rPr>
+          <w:lang w:val="en-US"/>
+        </w:rPr>
+        <w:fldChar w:fldCharType="separate"/>
+      </w:r>
+      <w:r>
+        <w:rPr>
+          <w:lang w:val="en-US"/>
+        </w:rPr>
+        <w:fldChar w:fldCharType="begin"/>
+      </w:r>
+      <w:r>
+        <w:rPr>
+          <w:lang w:val="en-US"/>
+        </w:rPr>
+        <w:instrText xml:space="preserve"> </w:instrText>
+      </w:r>
+      <w:r>
+        <w:rPr>
+          <w:lang w:val="en-US"/>
+        </w:rPr>
+        <w:instrText>INCLUDEPICTURE  \d "C:\\Users\\c.van.den.munckhof\\Documents\\Coen\\Git\\VersionedPdfGenerator\\example\\qr" \* MERGEFORMATINET</w:instrText>
+      </w:r>
+      <w:r>
+        <w:rPr>
+          <w:lang w:val="en-US"/>
+        </w:rPr>
+        <w:instrText xml:space="preserve"> </w:instrText>
+      </w:r>
+      <w:r>
+        <w:rPr>
+          <w:lang w:val="en-US"/>
+        </w:rPr>
+        <w:fldChar w:fldCharType="separate"/>
+      </w:r>
+      <w:r>
+        <w:rPr>
+          <w:lang w:val="en-US"/>
+        </w:rPr>
+        <w:pict>
+          <v:shape id="_x0000_i1027" type="#_x0000_t75" style="width:453.65pt;height:338.35pt">
+            <v:imagedata r:id="rId9"/>
+          </v:shape>
+        </w:pict>
+      </w:r>
+      <w:r>
+        <w:rPr>
+          <w:lang w:val="en-US"/>
+        </w:rPr>
+        <w:fldChar w:fldCharType="end"/>
+      </w:r>
+      <w:r>
+        <w:rPr>
+          <w:lang w:val="en-US"/>
+        </w:rPr>
+        <w:fldChar w:fldCharType="end"/>
+      </w:r>
+      <w:r>
+        <w:rPr>
+          <w:lang w:val="en-US"/>
+        </w:rPr>
+        <w:fldChar w:fldCharType="end"/>
+      </w:r>
+      <w:r>
+        <w:rPr>
+          <w:lang w:val="en-US"/>
+        </w:rPr>
+        <w:fldChar w:fldCharType="end"/>
+      </w:r>
+      <w:r>
+        <w:rPr>
+          <w:lang w:val="en-US"/>
+        </w:rPr>
+        <w:fldChar w:fldCharType="end"/>
+      </w:r>
+      <w:r>
+        <w:rPr>
+          <w:lang w:val="en-US"/>
+        </w:rPr>
+        <w:fldChar w:fldCharType="end"/>
+      </w:r>
+      <w:r>
+        <w:rPr>
+          <w:lang w:val="en-US"/>
+        </w:rPr>
+        <w:fldChar w:fldCharType="end"/>
+      </w:r>
+      <w:r>
+        <w:rPr>
+          <w:lang w:val="en-US"/>
+        </w:rPr>
+        <w:fldChar w:fldCharType="end"/>
+      </w:r>
+      <w:r>
+        <w:rPr>
+          <w:lang w:val="en-US"/>
+        </w:rPr>
+        <w:fldChar w:fldCharType="end"/>
+      </w:r>
+      <w:r>
+        <w:rPr>
+          <w:lang w:val="en-US"/>
+        </w:rPr>
+        <w:fldChar w:fldCharType="end"/>
+      </w:r>
+      <w:r>
+        <w:rPr>
+          <w:lang w:val="en-US"/>
+        </w:rPr>
+        <w:fldChar w:fldCharType="end"/>
+      </w:r>
+      <w:r>
+        <w:rPr>
+          <w:lang w:val="en-US"/>
+        </w:rPr>
+        <w:fldChar w:fldCharType="end"/>
+      </w:r>
+      <w:r>
+        <w:rPr>
+          <w:lang w:val="en-US"/>
+        </w:rPr>
+        <w:fldChar w:fldCharType="end"/>
+      </w:r>
+      <w:r>
+        <w:rPr>
+          <w:lang w:val="en-US"/>
+        </w:rPr>
+        <w:fldChar w:fldCharType="end"/>
+      </w:r>
+      <w:r>
+        <w:rPr>
+          <w:lang w:val="en-US"/>
+        </w:rPr>
+        <w:fldChar w:fldCharType="end"/>
+      </w:r>
+      <w:r>
+        <w:rPr>
+          <w:lang w:val="en-US"/>
+        </w:rPr>
+        <w:fldChar w:fldCharType="end"/>
+      </w:r>
+      <w:r>
+        <w:rPr>
+          <w:lang w:val="en-US"/>
+        </w:rPr>
+        <w:fldChar w:fldCharType="end"/>
+      </w:r>
+      <w:r>
+        <w:rPr>
+          <w:lang w:val="en-US"/>
+        </w:rPr>
+        <w:fldChar w:fldCharType="end"/>
+      </w:r>
+      <w:r>
+        <w:rPr>
+          <w:lang w:val="en-US"/>
+        </w:rPr>
+        <w:fldChar w:fldCharType="end"/>
+      </w:r>
+      <w:r>
+        <w:rPr>
+          <w:lang w:val="en-US"/>
+        </w:rPr>
+        <w:fldChar w:fldCharType="end"/>
       </w:r>
     </w:p>
     <w:p>
       <w:pPr>
-        <w:rPr>
-          <w:lang w:val="en-US"/>
-        </w:rPr>
-      </w:pPr>
-      <w:r>
-        <w:rPr>
-          <w:lang w:val="en-US"/>
-        </w:rPr>
-        <w:fldChar w:fldCharType="begin"/>
-      </w:r>
-      <w:r>
-        <w:rPr>
-          <w:lang w:val="en-US"/>
-        </w:rPr>
-        <w:instrText xml:space="preserve"> INCLUDEPICTURE  "</w:instrText>
-      </w:r>
-      <w:r>
-        <w:rPr>
-          <w:lang w:val="en-US"/>
-        </w:rPr>
-        <w:fldChar w:fldCharType="begin"/>
-      </w:r>
-      <w:r>
-        <w:rPr>
-          <w:lang w:val="en-US"/>
-        </w:rPr>
-        <w:instrText xml:space="preserve"> DOCVARIABLE  Host  \* MERGEFORMAT </w:instrText>
-      </w:r>
-      <w:r>
-        <w:rPr>
-          <w:lang w:val="en-US"/>
-        </w:rPr>
-        <w:fldChar w:fldCharType="end"/>
-      </w:r>
-      <w:r>
-        <w:rPr>
-          <w:lang w:val="en-US"/>
-        </w:rPr>
-        <w:instrText>qr/url/</w:instrText>
-      </w:r>
-      <w:r>
-        <w:rPr>
-          <w:lang w:val="en-US"/>
-        </w:rPr>
-        <w:instrText>http%3A%2F%2Fwww.google.com</w:instrText>
-      </w:r>
-      <w:bookmarkStart w:id="0" w:name="_GoBack"/>
-      <w:bookmarkEnd w:id="0"/>
-      <w:r>
-        <w:rPr>
-          <w:lang w:val="en-US"/>
-        </w:rPr>
-        <w:instrText xml:space="preserve"> </w:instrText>
-      </w:r>
-      <w:r>
-        <w:rPr>
-          <w:lang w:val="en-US"/>
-        </w:rPr>
-        <w:instrText xml:space="preserve">" \d  \* MERGEFORMAT </w:instrText>
-      </w:r>
-      <w:r>
-        <w:rPr>
-          <w:lang w:val="en-US"/>
-        </w:rPr>
-        <w:fldChar w:fldCharType="separate"/>
-      </w:r>
-      <w:r>
-        <w:rPr>
-          <w:lang w:val="en-US"/>
-        </w:rPr>
-        <w:fldChar w:fldCharType="begin"/>
-      </w:r>
-      <w:r>
-        <w:rPr>
-          <w:lang w:val="en-US"/>
-        </w:rPr>
-        <w:instrText xml:space="preserve"> INCLUDEPICTURE  \d "C:\\Users\\c.van.den.munckhof\\Documents\\Coen\\Git\\VersionedPdfGenerator\\example\\qr" \* MERGEFORMATINET </w:instrText>
-      </w:r>
-      <w:r>
-        <w:rPr>
-          <w:lang w:val="en-US"/>
-        </w:rPr>
-        <w:fldChar w:fldCharType="separate"/>
-      </w:r>
-      <w:r>
-        <w:rPr>
-          <w:lang w:val="en-US"/>
-        </w:rPr>
-        <w:fldChar w:fldCharType="begin"/>
-      </w:r>
-      <w:r>
-        <w:rPr>
-          <w:lang w:val="en-US"/>
-        </w:rPr>
-        <w:instrText xml:space="preserve"> INCLUDEPICTURE  \d "C:\\Users\\c.van.den.munckhof\\Documents\\Coen\\Git\\VersionedPdfGenerator\\example\\qr" \* MERGEFORMATINET </w:instrText>
-      </w:r>
-      <w:r>
-        <w:rPr>
-          <w:lang w:val="en-US"/>
-        </w:rPr>
-        <w:fldChar w:fldCharType="separate"/>
-      </w:r>
-      <w:r>
-        <w:rPr>
-          <w:lang w:val="en-US"/>
-        </w:rPr>
-        <w:fldChar w:fldCharType="begin"/>
-      </w:r>
-      <w:r>
-        <w:rPr>
-          <w:lang w:val="en-US"/>
-        </w:rPr>
-        <w:instrText xml:space="preserve"> INCLUDEPICTURE  \d "C:\\Users\\c.van.den.munckhof\\Documents\\Coen\\Git\\VersionedPdfGenerator\\example\\qr" \* MERGEFORMATINET </w:instrText>
-      </w:r>
-      <w:r>
-        <w:rPr>
-          <w:lang w:val="en-US"/>
-        </w:rPr>
-        <w:fldChar w:fldCharType="separate"/>
-      </w:r>
-      <w:r>
-        <w:rPr>
-          <w:lang w:val="en-US"/>
-        </w:rPr>
-        <w:fldChar w:fldCharType="begin"/>
-      </w:r>
-      <w:r>
-        <w:rPr>
-          <w:lang w:val="en-US"/>
-        </w:rPr>
-        <w:instrText xml:space="preserve"> INCLUDEPICTURE  \d "C:\\Users\\c.van.den.munckhof\\Documents\\Coen\\Git\\VersionedPdfGenerator\\example\\qr" \* MERGEFORMATINET </w:instrText>
-      </w:r>
-      <w:r>
-        <w:rPr>
-          <w:lang w:val="en-US"/>
-        </w:rPr>
-        <w:fldChar w:fldCharType="separate"/>
-      </w:r>
-      <w:r>
-        <w:rPr>
-          <w:lang w:val="en-US"/>
-        </w:rPr>
-        <w:fldChar w:fldCharType="begin"/>
-      </w:r>
-      <w:r>
-        <w:rPr>
-          <w:lang w:val="en-US"/>
-        </w:rPr>
-        <w:instrText xml:space="preserve"> INCLUDEPICTURE  \d "C:\\Users\\c.van.den.munckhof\\Documents\\Coen\\Git\\VersionedPdfGenerator\\example\\qr" \* MERGEFORMATINET </w:instrText>
-      </w:r>
-      <w:r>
-        <w:rPr>
-          <w:lang w:val="en-US"/>
-        </w:rPr>
-        <w:fldChar w:fldCharType="separate"/>
-      </w:r>
-      <w:r>
-        <w:rPr>
-          <w:lang w:val="en-US"/>
-        </w:rPr>
-        <w:fldChar w:fldCharType="begin"/>
-      </w:r>
-      <w:r>
-        <w:rPr>
-          <w:lang w:val="en-US"/>
-        </w:rPr>
-        <w:instrText xml:space="preserve"> INCLUDEPICTURE  \d "C:\\Users\\c.van.den.munckhof\\Documents\\Coen\\Git\\VersionedPdfGenerator\\example\\qr" \* MERGEFORMATINET </w:instrText>
-      </w:r>
-      <w:r>
-        <w:rPr>
-          <w:lang w:val="en-US"/>
-        </w:rPr>
-        <w:fldChar w:fldCharType="separate"/>
-      </w:r>
-      <w:r>
-        <w:rPr>
-          <w:lang w:val="en-US"/>
-        </w:rPr>
-        <w:fldChar w:fldCharType="begin"/>
-      </w:r>
-      <w:r>
-        <w:rPr>
-          <w:lang w:val="en-US"/>
-        </w:rPr>
-        <w:instrText xml:space="preserve"> </w:instrText>
-      </w:r>
-      <w:r>
-        <w:rPr>
-          <w:lang w:val="en-US"/>
-        </w:rPr>
-        <w:instrText>INCLUDEPICTURE  \d "C:\\Users\\c.van.den.munckhof\\Documents\\Coen\\Git\\VersionedPdfGenerator\\example\\qr" \* MERGEFORMATINET</w:instrText>
-      </w:r>
-      <w:r>
-        <w:rPr>
-          <w:lang w:val="en-US"/>
-        </w:rPr>
-        <w:instrText xml:space="preserve"> </w:instrText>
-      </w:r>
-      <w:r>
-        <w:rPr>
-          <w:lang w:val="en-US"/>
-        </w:rPr>
-        <w:fldChar w:fldCharType="separate"/>
-      </w:r>
-      <w:r>
-        <w:rPr>
-          <w:lang w:val="en-US"/>
-        </w:rPr>
-        <w:pict>
-          <v:shape id="_x0000_i1026" type="#_x0000_t75" style="width:453.65pt;height:338.35pt">
-            <v:imagedata r:id="rId8"/>
-          </v:shape>
-        </w:pict>
-      </w:r>
-      <w:r>
-        <w:rPr>
-          <w:lang w:val="en-US"/>
-        </w:rPr>
-        <w:fldChar w:fldCharType="end"/>
-      </w:r>
-      <w:r>
-        <w:rPr>
-          <w:lang w:val="en-US"/>
-        </w:rPr>
-        <w:fldChar w:fldCharType="end"/>
-      </w:r>
-      <w:r>
-        <w:rPr>
-          <w:lang w:val="en-US"/>
-        </w:rPr>
-        <w:fldChar w:fldCharType="end"/>
-      </w:r>
-      <w:r>
-        <w:rPr>
-          <w:lang w:val="en-US"/>
-        </w:rPr>
-        <w:fldChar w:fldCharType="end"/>
-      </w:r>
-      <w:r>
-        <w:rPr>
-          <w:lang w:val="en-US"/>
-        </w:rPr>
-        <w:fldChar w:fldCharType="end"/>
-      </w:r>
-      <w:r>
-        <w:rPr>
-          <w:lang w:val="en-US"/>
-        </w:rPr>
-        <w:fldChar w:fldCharType="end"/>
-      </w:r>
-      <w:r>
-        <w:rPr>
-          <w:lang w:val="en-US"/>
-        </w:rPr>
-        <w:fldChar w:fldCharType="end"/>
-      </w:r>
-      <w:r>
-        <w:rPr>
-          <w:lang w:val="en-US"/>
-        </w:rPr>
-        <w:fldChar w:fldCharType="end"/>
-      </w:r>
-    </w:p>
-    <w:p>
-      <w:pPr>
-        <w:rPr>
-          <w:lang w:val="en-US"/>
-        </w:rPr>
+        <w:framePr w:w="2835" w:h="2835" w:hRule="exact" w:hSpace="142" w:wrap="around" w:vAnchor="text" w:hAnchor="page" w:x="1624" w:y="948"/>
       </w:pPr>
     </w:p>
     <w:p>
@@ -2794,15 +3820,9 @@
         </w:rPr>
       </w:pPr>
     </w:p>
-    <w:p>
-      <w:pPr>
-        <w:rPr>
-          <w:lang w:val="en-US"/>
-        </w:rPr>
-      </w:pPr>
-    </w:p>
     <w:sectPr>
-      <w:headerReference w:type="default" r:id="rId9"/>
+      <w:headerReference w:type="default" r:id="rId10"/>
+      <w:footerReference w:type="default" r:id="rId11"/>
       <w:pgSz w:w="11906" w:h="16838"/>
       <w:pgMar w:top="1417" w:right="1417" w:bottom="1417" w:left="1417" w:header="708" w:footer="708" w:gutter="0"/>
       <w:cols w:space="708"/>
@@ -2835,6 +3855,366 @@
     </w:p>
   </w:endnote>
 </w:endnotes>
+</file>
+
+<file path=word/footer1.xml><?xml version="1.0" encoding="utf-8"?>
+<w:ftr xmlns:wpc="http://schemas.microsoft.com/office/word/2010/wordprocessingCanvas" xmlns:cx="http://schemas.microsoft.com/office/drawing/2014/chartex" xmlns:cx1="http://schemas.microsoft.com/office/drawing/2015/9/8/chartex" xmlns:cx2="http://schemas.microsoft.com/office/drawing/2015/10/21/chartex" xmlns:cx3="http://schemas.microsoft.com/office/drawing/2016/5/9/chartex" xmlns:cx4="http://schemas.microsoft.com/office/drawing/2016/5/10/chartex" xmlns:cx5="http://schemas.microsoft.com/office/drawing/2016/5/11/chartex" xmlns:cx6="http://schemas.microsoft.com/office/drawing/2016/5/12/chartex" xmlns:cx7="http://schemas.microsoft.com/office/drawing/2016/5/13/chartex" xmlns:cx8="http://schemas.microsoft.com/office/drawing/2016/5/14/chartex" xmlns:mc="http://schemas.openxmlformats.org/markup-compatibility/2006" xmlns:aink="http://schemas.microsoft.com/office/drawing/2016/ink" xmlns:am3d="http://schemas.microsoft.com/office/drawing/2017/model3d" xmlns:o="urn:schemas-microsoft-com:office:office" xmlns:r="http://schemas.openxmlformats.org/officeDocument/2006/relationships" xmlns:m="http://schemas.openxmlformats.org/officeDocument/2006/math" xmlns:v="urn:schemas-microsoft-com:vml" xmlns:wp14="http://schemas.microsoft.com/office/word/2010/wordprocessingDrawing" xmlns:wp="http://schemas.openxmlformats.org/drawingml/2006/wordprocessingDrawing" xmlns:w10="urn:schemas-microsoft-com:office:word" xmlns:w="http://schemas.openxmlformats.org/wordprocessingml/2006/main" xmlns:w14="http://schemas.microsoft.com/office/word/2010/wordml" xmlns:w15="http://schemas.microsoft.com/office/word/2012/wordml" xmlns:w16cid="http://schemas.microsoft.com/office/word/2016/wordml/cid" xmlns:w16se="http://schemas.microsoft.com/office/word/2015/wordml/symex" xmlns:wpg="http://schemas.microsoft.com/office/word/2010/wordprocessingGroup" xmlns:wpi="http://schemas.microsoft.com/office/word/2010/wordprocessingInk" xmlns:wne="http://schemas.microsoft.com/office/word/2006/wordml" xmlns:wps="http://schemas.microsoft.com/office/word/2010/wordprocessingShape" mc:Ignorable="w14 w15 w16se w16cid wp14">
+  <w:p>
+    <w:pPr>
+      <w:framePr w:w="567" w:h="567" w:hRule="exact" w:hSpace="142" w:wrap="around" w:vAnchor="text" w:hAnchor="page" w:x="9897" w:y="-176"/>
+      <w:rPr>
+        <w:lang w:val="en-US"/>
+      </w:rPr>
+    </w:pPr>
+    <w:r>
+      <w:rPr>
+        <w:lang w:val="en-US"/>
+      </w:rPr>
+      <w:fldChar w:fldCharType="begin"/>
+    </w:r>
+    <w:r>
+      <w:rPr>
+        <w:lang w:val="en-US"/>
+      </w:rPr>
+      <w:instrText xml:space="preserve"> INCLUDEPICTURE  "</w:instrText>
+    </w:r>
+    <w:r>
+      <w:rPr>
+        <w:lang w:val="en-US"/>
+      </w:rPr>
+      <w:fldChar w:fldCharType="begin"/>
+    </w:r>
+    <w:r>
+      <w:rPr>
+        <w:lang w:val="en-US"/>
+      </w:rPr>
+      <w:instrText xml:space="preserve"> DOCVARIABLE  Host  \* MERGEFORMAT </w:instrText>
+    </w:r>
+    <w:r>
+      <w:rPr>
+        <w:lang w:val="en-US"/>
+      </w:rPr>
+      <w:fldChar w:fldCharType="end"/>
+    </w:r>
+    <w:r>
+      <w:rPr>
+        <w:lang w:val="en-US"/>
+      </w:rPr>
+      <w:instrText>qr/url/</w:instrText>
+    </w:r>
+    <w:r>
+      <w:rPr>
+        <w:lang w:val="en-US"/>
+      </w:rPr>
+      <w:fldChar w:fldCharType="begin"/>
+    </w:r>
+    <w:r>
+      <w:rPr>
+        <w:lang w:val="en-US"/>
+      </w:rPr>
+      <w:instrText xml:space="preserve"> DOCVARIABLE  GithubUrlEncoded  \* MERGEFORMAT </w:instrText>
+    </w:r>
+    <w:r>
+      <w:rPr>
+        <w:lang w:val="en-US"/>
+      </w:rPr>
+      <w:fldChar w:fldCharType="end"/>
+    </w:r>
+    <w:r>
+      <w:rPr>
+        <w:lang w:val="en-US"/>
+      </w:rPr>
+      <w:instrText xml:space="preserve"> " \d \x \y  \* MERGEFORMAT </w:instrText>
+    </w:r>
+    <w:r>
+      <w:rPr>
+        <w:lang w:val="en-US"/>
+      </w:rPr>
+      <w:fldChar w:fldCharType="separate"/>
+    </w:r>
+    <w:r>
+      <w:rPr>
+        <w:lang w:val="en-US"/>
+      </w:rPr>
+      <w:fldChar w:fldCharType="begin"/>
+    </w:r>
+    <w:r>
+      <w:rPr>
+        <w:lang w:val="en-US"/>
+      </w:rPr>
+      <w:instrText xml:space="preserve"> INCLUDEPICTURE  \d "C:\\Users\\c.van.den.munckhof\\Documents\\Coen\\Git\\VersionedPdfGenerator\\example\\qr\\url\\ " \* MERGEFORMATINET </w:instrText>
+    </w:r>
+    <w:r>
+      <w:rPr>
+        <w:lang w:val="en-US"/>
+      </w:rPr>
+      <w:fldChar w:fldCharType="separate"/>
+    </w:r>
+    <w:r>
+      <w:rPr>
+        <w:lang w:val="en-US"/>
+      </w:rPr>
+      <w:fldChar w:fldCharType="begin"/>
+    </w:r>
+    <w:r>
+      <w:rPr>
+        <w:lang w:val="en-US"/>
+      </w:rPr>
+      <w:instrText xml:space="preserve"> INCLUDEPICTURE  \d "C:\\Users\\c.van.den.munckhof\\Documents\\Coen\\Git\\VersionedPdfGenerator\\example\\qr\\url\\ " \* MERGEFORMATINET </w:instrText>
+    </w:r>
+    <w:r>
+      <w:rPr>
+        <w:lang w:val="en-US"/>
+      </w:rPr>
+      <w:fldChar w:fldCharType="separate"/>
+    </w:r>
+    <w:r>
+      <w:rPr>
+        <w:lang w:val="en-US"/>
+      </w:rPr>
+      <w:fldChar w:fldCharType="begin"/>
+    </w:r>
+    <w:r>
+      <w:rPr>
+        <w:lang w:val="en-US"/>
+      </w:rPr>
+      <w:instrText xml:space="preserve"> INCLUDEPICTURE  \d "C:\\Users\\c.van.den.munckhof\\Documents\\Coen\\Git\\VersionedPdfGenerator\\example\\qr\\url\\ " \* MERGEFORMATINET </w:instrText>
+    </w:r>
+    <w:r>
+      <w:rPr>
+        <w:lang w:val="en-US"/>
+      </w:rPr>
+      <w:fldChar w:fldCharType="separate"/>
+    </w:r>
+    <w:r>
+      <w:rPr>
+        <w:lang w:val="en-US"/>
+      </w:rPr>
+      <w:fldChar w:fldCharType="begin"/>
+    </w:r>
+    <w:r>
+      <w:rPr>
+        <w:lang w:val="en-US"/>
+      </w:rPr>
+      <w:instrText xml:space="preserve"> INCLUDEPICTURE  \d "C:\\Users\\c.van.den.munckhof\\Documents\\Coen\\Git\\VersionedPdfGenerator\\example\\qr\\url\\ " \* MERGEFORMATINET </w:instrText>
+    </w:r>
+    <w:r>
+      <w:rPr>
+        <w:lang w:val="en-US"/>
+      </w:rPr>
+      <w:fldChar w:fldCharType="separate"/>
+    </w:r>
+    <w:r>
+      <w:rPr>
+        <w:lang w:val="en-US"/>
+      </w:rPr>
+      <w:fldChar w:fldCharType="begin"/>
+    </w:r>
+    <w:r>
+      <w:rPr>
+        <w:lang w:val="en-US"/>
+      </w:rPr>
+      <w:instrText xml:space="preserve"> INCLUDEPICTURE  \d "C:\\Users\\c.van.den.munckhof\\Documents\\Coen\\Git\\VersionedPdfGenerator\\example\\qr\\url\\ " \* MERGEFORMATINET </w:instrText>
+    </w:r>
+    <w:r>
+      <w:rPr>
+        <w:lang w:val="en-US"/>
+      </w:rPr>
+      <w:fldChar w:fldCharType="separate"/>
+    </w:r>
+    <w:r>
+      <w:rPr>
+        <w:lang w:val="en-US"/>
+      </w:rPr>
+      <w:fldChar w:fldCharType="begin"/>
+    </w:r>
+    <w:r>
+      <w:rPr>
+        <w:lang w:val="en-US"/>
+      </w:rPr>
+      <w:instrText xml:space="preserve"> INCLUDEPICTURE  \d "C:\\Users\\c.van.den.munckhof\\Documents\\Coen\\Git\\VersionedPdfGenerator\\example\\qr\\url\\ " \* MERGEFORMATINET </w:instrText>
+    </w:r>
+    <w:r>
+      <w:rPr>
+        <w:lang w:val="en-US"/>
+      </w:rPr>
+      <w:fldChar w:fldCharType="separate"/>
+    </w:r>
+    <w:r>
+      <w:rPr>
+        <w:lang w:val="en-US"/>
+      </w:rPr>
+      <w:fldChar w:fldCharType="begin"/>
+    </w:r>
+    <w:r>
+      <w:rPr>
+        <w:lang w:val="en-US"/>
+      </w:rPr>
+      <w:instrText xml:space="preserve"> </w:instrText>
+    </w:r>
+    <w:r>
+      <w:rPr>
+        <w:lang w:val="en-US"/>
+      </w:rPr>
+      <w:instrText>INCLUDEPICTURE  \d "C:\\Users\\c.van.den.munckhof\\Documents\\Coen\\Git\\Version</w:instrText>
+    </w:r>
+    <w:r>
+      <w:rPr>
+        <w:lang w:val="en-US"/>
+      </w:rPr>
+      <w:instrText>edPdfGenerator\\example\\qr\\url\\ " \* MERGEFORMATINET</w:instrText>
+    </w:r>
+    <w:r>
+      <w:rPr>
+        <w:lang w:val="en-US"/>
+      </w:rPr>
+      <w:instrText xml:space="preserve"> </w:instrText>
+    </w:r>
+    <w:r>
+      <w:rPr>
+        <w:lang w:val="en-US"/>
+      </w:rPr>
+      <w:fldChar w:fldCharType="separate"/>
+    </w:r>
+    <w:r>
+      <w:rPr>
+        <w:lang w:val="en-US"/>
+      </w:rPr>
+      <w:pict>
+        <v:shapetype id="_x0000_t75" coordsize="21600,21600" o:spt="75" o:preferrelative="t" path="m@4@5l@4@11@9@11@9@5xe" filled="f" stroked="f">
+          <v:stroke joinstyle="miter"/>
+          <v:formulas>
+            <v:f eqn="if lineDrawn pixelLineWidth 0"/>
+            <v:f eqn="sum @0 1 0"/>
+            <v:f eqn="sum 0 0 @1"/>
+            <v:f eqn="prod @2 1 2"/>
+            <v:f eqn="prod @3 21600 pixelWidth"/>
+            <v:f eqn="prod @3 21600 pixelHeight"/>
+            <v:f eqn="sum @0 0 1"/>
+            <v:f eqn="prod @6 1 2"/>
+            <v:f eqn="prod @7 21600 pixelWidth"/>
+            <v:f eqn="sum @8 21600 0"/>
+            <v:f eqn="prod @7 21600 pixelHeight"/>
+            <v:f eqn="sum @10 21600 0"/>
+          </v:formulas>
+          <v:path o:extrusionok="f" gradientshapeok="t" o:connecttype="rect"/>
+          <o:lock v:ext="edit" aspectratio="t"/>
+        </v:shapetype>
+        <v:shape id="_x0000_i1028" type="#_x0000_t75" style="width:141.5pt;height:141.5pt">
+          <v:imagedata r:id="rId1"/>
+        </v:shape>
+      </w:pict>
+    </w:r>
+    <w:r>
+      <w:rPr>
+        <w:lang w:val="en-US"/>
+      </w:rPr>
+      <w:fldChar w:fldCharType="end"/>
+    </w:r>
+    <w:r>
+      <w:rPr>
+        <w:lang w:val="en-US"/>
+      </w:rPr>
+      <w:fldChar w:fldCharType="end"/>
+    </w:r>
+    <w:r>
+      <w:rPr>
+        <w:lang w:val="en-US"/>
+      </w:rPr>
+      <w:fldChar w:fldCharType="end"/>
+    </w:r>
+    <w:r>
+      <w:rPr>
+        <w:lang w:val="en-US"/>
+      </w:rPr>
+      <w:fldChar w:fldCharType="end"/>
+    </w:r>
+    <w:r>
+      <w:rPr>
+        <w:lang w:val="en-US"/>
+      </w:rPr>
+      <w:fldChar w:fldCharType="end"/>
+    </w:r>
+    <w:r>
+      <w:rPr>
+        <w:lang w:val="en-US"/>
+      </w:rPr>
+      <w:fldChar w:fldCharType="end"/>
+    </w:r>
+    <w:r>
+      <w:rPr>
+        <w:lang w:val="en-US"/>
+      </w:rPr>
+      <w:fldChar w:fldCharType="end"/>
+    </w:r>
+    <w:r>
+      <w:rPr>
+        <w:lang w:val="en-US"/>
+      </w:rPr>
+      <w:fldChar w:fldCharType="end"/>
+    </w:r>
+  </w:p>
+  <w:p>
+    <w:pPr>
+      <w:framePr w:w="567" w:h="567" w:hRule="exact" w:hSpace="142" w:wrap="around" w:vAnchor="text" w:hAnchor="page" w:x="9897" w:y="-176"/>
+    </w:pPr>
+  </w:p>
+  <w:p>
+    <w:pPr>
+      <w:pStyle w:val="Voettekst"/>
+    </w:pPr>
+    <w:r>
+      <w:rPr>
+        <w:sz w:val="14"/>
+        <w:szCs w:val="16"/>
+      </w:rPr>
+      <w:fldChar w:fldCharType="begin"/>
+    </w:r>
+    <w:r>
+      <w:rPr>
+        <w:sz w:val="14"/>
+        <w:szCs w:val="16"/>
+      </w:rPr>
+      <w:instrText xml:space="preserve"> DOCVARIABLE  GitVersion.FullSemVer \* MERGEFORMAT </w:instrText>
+    </w:r>
+    <w:r>
+      <w:rPr>
+        <w:sz w:val="14"/>
+        <w:szCs w:val="16"/>
+      </w:rPr>
+      <w:fldChar w:fldCharType="end"/>
+    </w:r>
+    <w:r>
+      <w:ptab w:relativeTo="margin" w:alignment="right" w:leader="none"/>
+    </w:r>
+    <w:r>
+      <w:rPr>
+        <w:sz w:val="14"/>
+        <w:szCs w:val="16"/>
+      </w:rPr>
+      <w:t xml:space="preserve">digital </w:t>
+    </w:r>
+    <w:proofErr w:type="spellStart"/>
+    <w:r>
+      <w:rPr>
+        <w:sz w:val="14"/>
+        <w:szCs w:val="16"/>
+      </w:rPr>
+      <w:t>version</w:t>
+    </w:r>
+    <w:proofErr w:type="spellEnd"/>
+    <w:r>
+      <w:rPr>
+        <w:sz w:val="14"/>
+        <w:szCs w:val="16"/>
+      </w:rPr>
+      <w:t>:</w:t>
+    </w:r>
+    <w:r>
+      <w:t xml:space="preserve"> </w:t>
+    </w:r>
+  </w:p>
+</w:ftr>
 </file>
 
 <file path=word/footnotes.xml><?xml version="1.0" encoding="utf-8"?>
@@ -3282,6 +4662,7 @@
   <w:style w:type="paragraph" w:default="1" w:styleId="Standaard">
     <w:name w:val="Normal"/>
     <w:qFormat/>
+    <w:rsid w:val="007C512D"/>
   </w:style>
   <w:style w:type="paragraph" w:styleId="Kop2">
     <w:name w:val="heading 2"/>
@@ -4019,7 +5400,7 @@
 </file>
 
 <file path=customXml/itemProps1.xml><?xml version="1.0" encoding="utf-8"?>
-<ds:datastoreItem xmlns:ds="http://schemas.openxmlformats.org/officeDocument/2006/customXml" ds:itemID="{EE4AFEB4-3F1F-4E0F-A4E9-F3F0B8FAF0E9}">
+<ds:datastoreItem xmlns:ds="http://schemas.openxmlformats.org/officeDocument/2006/customXml" ds:itemID="{BFDD4DFA-D44D-439D-9CF8-339E79B2518D}">
   <ds:schemaRefs>
     <ds:schemaRef ds:uri="http://schemas.openxmlformats.org/officeDocument/2006/bibliography"/>
   </ds:schemaRefs>

</xml_diff>